<commit_message>
primera version sin probar
</commit_message>
<xml_diff>
--- a/specifications/Attribute_Grammar-Identificacion.docx
+++ b/specifications/Attribute_Grammar-Identificacion.docx
@@ -974,16 +974,18 @@
             <w:pPr>
               <w:rPr>
                 <w:rFonts w:ascii="Source Sans Pro" w:eastAsia="Times New Roman" w:hAnsi="Source Sans Pro"/>
-                <w:color w:val="595959"/>
-                <w:sz w:val="21"/>
-                <w:szCs w:val="21"/>
-              </w:rPr>
-            </w:pPr>
-            <w:proofErr w:type="spellStart"/>
-            <w:r>
-              <w:rPr>
-                <w:rFonts w:ascii="Source Sans Pro" w:eastAsia="Times New Roman" w:hAnsi="Source Sans Pro"/>
-                <w:color w:val="595959"/>
+                <w:strike/>
+                <w:color w:val="FF0000"/>
+                <w:sz w:val="21"/>
+                <w:szCs w:val="21"/>
+              </w:rPr>
+            </w:pPr>
+            <w:proofErr w:type="spellStart"/>
+            <w:r>
+              <w:rPr>
+                <w:rFonts w:ascii="Source Sans Pro" w:eastAsia="Times New Roman" w:hAnsi="Source Sans Pro"/>
+                <w:strike/>
+                <w:color w:val="FF0000"/>
                 <w:sz w:val="21"/>
                 <w:szCs w:val="21"/>
               </w:rPr>
@@ -1013,16 +1015,18 @@
             <w:pPr>
               <w:rPr>
                 <w:rFonts w:ascii="Source Sans Pro" w:eastAsia="Times New Roman" w:hAnsi="Source Sans Pro"/>
-                <w:color w:val="595959"/>
-                <w:sz w:val="21"/>
-                <w:szCs w:val="21"/>
-              </w:rPr>
-            </w:pPr>
-            <w:proofErr w:type="spellStart"/>
-            <w:r>
-              <w:rPr>
-                <w:rFonts w:ascii="Source Sans Pro" w:eastAsia="Times New Roman" w:hAnsi="Source Sans Pro"/>
-                <w:color w:val="595959"/>
+                <w:strike/>
+                <w:color w:val="FF0000"/>
+                <w:sz w:val="21"/>
+                <w:szCs w:val="21"/>
+              </w:rPr>
+            </w:pPr>
+            <w:proofErr w:type="spellStart"/>
+            <w:r>
+              <w:rPr>
+                <w:rFonts w:ascii="Source Sans Pro" w:eastAsia="Times New Roman" w:hAnsi="Source Sans Pro"/>
+                <w:strike/>
+                <w:color w:val="FF0000"/>
                 <w:sz w:val="21"/>
                 <w:szCs w:val="21"/>
               </w:rPr>
@@ -1031,7 +1035,8 @@
             <w:r>
               <w:rPr>
                 <w:rFonts w:ascii="Source Sans Pro" w:eastAsia="Times New Roman" w:hAnsi="Source Sans Pro"/>
-                <w:color w:val="595959"/>
+                <w:strike/>
+                <w:color w:val="FF0000"/>
                 <w:sz w:val="21"/>
                 <w:szCs w:val="21"/>
               </w:rPr>
@@ -1061,6 +1066,8 @@
             <w:pPr>
               <w:rPr>
                 <w:rFonts w:ascii="Source Sans Pro" w:eastAsia="Times New Roman" w:hAnsi="Source Sans Pro"/>
+                <w:strike/>
+                <w:color w:val="FF0000"/>
                 <w:sz w:val="20"/>
                 <w:szCs w:val="20"/>
               </w:rPr>
@@ -1069,6 +1076,8 @@
             <w:r>
               <w:rPr>
                 <w:rFonts w:ascii="Source Sans Pro" w:eastAsia="Times New Roman" w:hAnsi="Source Sans Pro"/>
+                <w:strike/>
+                <w:color w:val="FF0000"/>
                 <w:sz w:val="20"/>
                 <w:szCs w:val="20"/>
               </w:rPr>
@@ -1098,6 +1107,8 @@
             <w:pPr>
               <w:rPr>
                 <w:rFonts w:ascii="Source Sans Pro" w:eastAsia="Times New Roman" w:hAnsi="Source Sans Pro"/>
+                <w:strike/>
+                <w:color w:val="FF0000"/>
                 <w:sz w:val="20"/>
                 <w:szCs w:val="20"/>
               </w:rPr>
@@ -1106,6 +1117,8 @@
             <w:r>
               <w:rPr>
                 <w:rFonts w:ascii="Source Sans Pro" w:eastAsia="Times New Roman" w:hAnsi="Source Sans Pro"/>
+                <w:strike/>
+                <w:color w:val="FF0000"/>
                 <w:sz w:val="20"/>
                 <w:szCs w:val="20"/>
               </w:rPr>
@@ -1135,6 +1148,8 @@
             <w:pPr>
               <w:rPr>
                 <w:rFonts w:ascii="Source Sans Pro" w:eastAsia="Times New Roman" w:hAnsi="Source Sans Pro"/>
+                <w:strike/>
+                <w:color w:val="FF0000"/>
                 <w:sz w:val="20"/>
                 <w:szCs w:val="20"/>
               </w:rPr>
@@ -1142,6 +1157,8 @@
             <w:r>
               <w:rPr>
                 <w:rFonts w:ascii="Source Sans Pro" w:eastAsia="Times New Roman" w:hAnsi="Source Sans Pro"/>
+                <w:strike/>
+                <w:color w:val="FF0000"/>
                 <w:sz w:val="20"/>
                 <w:szCs w:val="20"/>
               </w:rPr>
@@ -1574,7 +1591,7 @@
               <w:rPr>
                 <w:rFonts w:ascii="Source Sans Pro" w:eastAsia="Times New Roman" w:hAnsi="Source Sans Pro"/>
                 <w:strike/>
-                <w:color w:val="595959"/>
+                <w:color w:val="FF0000"/>
                 <w:sz w:val="21"/>
                 <w:szCs w:val="21"/>
               </w:rPr>
@@ -1584,7 +1601,7 @@
               <w:rPr>
                 <w:rFonts w:ascii="Source Sans Pro" w:eastAsia="Times New Roman" w:hAnsi="Source Sans Pro"/>
                 <w:strike/>
-                <w:color w:val="595959"/>
+                <w:color w:val="FF0000"/>
                 <w:sz w:val="21"/>
                 <w:szCs w:val="21"/>
               </w:rPr>
@@ -1614,7 +1631,7 @@
               <w:rPr>
                 <w:rFonts w:ascii="Source Sans Pro" w:eastAsia="Times New Roman" w:hAnsi="Source Sans Pro"/>
                 <w:strike/>
-                <w:color w:val="595959"/>
+                <w:color w:val="FF0000"/>
                 <w:sz w:val="21"/>
                 <w:szCs w:val="21"/>
               </w:rPr>
@@ -1624,7 +1641,7 @@
               <w:rPr>
                 <w:rFonts w:ascii="Source Sans Pro" w:eastAsia="Times New Roman" w:hAnsi="Source Sans Pro"/>
                 <w:strike/>
-                <w:color w:val="595959"/>
+                <w:color w:val="FF0000"/>
                 <w:sz w:val="21"/>
                 <w:szCs w:val="21"/>
               </w:rPr>
@@ -1663,6 +1680,7 @@
               <w:rPr>
                 <w:rFonts w:ascii="Source Sans Pro" w:eastAsia="Times New Roman" w:hAnsi="Source Sans Pro"/>
                 <w:strike/>
+                <w:color w:val="FF0000"/>
                 <w:sz w:val="20"/>
                 <w:szCs w:val="20"/>
               </w:rPr>
@@ -1672,6 +1690,7 @@
               <w:rPr>
                 <w:rFonts w:ascii="Source Sans Pro" w:eastAsia="Times New Roman" w:hAnsi="Source Sans Pro"/>
                 <w:strike/>
+                <w:color w:val="FF0000"/>
                 <w:sz w:val="20"/>
                 <w:szCs w:val="20"/>
               </w:rPr>
@@ -1701,6 +1720,7 @@
               <w:rPr>
                 <w:rFonts w:ascii="Source Sans Pro" w:eastAsia="Times New Roman" w:hAnsi="Source Sans Pro"/>
                 <w:strike/>
+                <w:color w:val="FF0000"/>
                 <w:sz w:val="20"/>
                 <w:szCs w:val="20"/>
               </w:rPr>
@@ -1710,6 +1730,7 @@
               <w:rPr>
                 <w:rFonts w:ascii="Source Sans Pro" w:eastAsia="Times New Roman" w:hAnsi="Source Sans Pro"/>
                 <w:strike/>
+                <w:color w:val="FF0000"/>
                 <w:sz w:val="20"/>
                 <w:szCs w:val="20"/>
               </w:rPr>
@@ -1739,6 +1760,7 @@
               <w:rPr>
                 <w:rFonts w:ascii="Source Sans Pro" w:eastAsia="Times New Roman" w:hAnsi="Source Sans Pro"/>
                 <w:strike/>
+                <w:color w:val="FF0000"/>
                 <w:sz w:val="20"/>
                 <w:szCs w:val="20"/>
               </w:rPr>
@@ -1747,6 +1769,7 @@
               <w:rPr>
                 <w:rFonts w:ascii="Source Sans Pro" w:eastAsia="Times New Roman" w:hAnsi="Source Sans Pro"/>
                 <w:strike/>
+                <w:color w:val="FF0000"/>
                 <w:sz w:val="20"/>
                 <w:szCs w:val="20"/>
               </w:rPr>
@@ -1757,6 +1780,7 @@
               <w:rPr>
                 <w:rFonts w:ascii="Source Sans Pro" w:eastAsia="Times New Roman" w:hAnsi="Source Sans Pro"/>
                 <w:strike/>
+                <w:color w:val="FF0000"/>
                 <w:sz w:val="20"/>
                 <w:szCs w:val="20"/>
               </w:rPr>
@@ -1767,6 +1791,7 @@
               <w:rPr>
                 <w:rFonts w:ascii="Source Sans Pro" w:eastAsia="Times New Roman" w:hAnsi="Source Sans Pro"/>
                 <w:strike/>
+                <w:color w:val="FF0000"/>
                 <w:sz w:val="20"/>
                 <w:szCs w:val="20"/>
               </w:rPr>
@@ -1995,6 +2020,8 @@
           <w:color w:val="595959"/>
         </w:rPr>
       </w:pPr>
+      <w:bookmarkStart w:id="0" w:name="_GoBack"/>
+      <w:bookmarkEnd w:id="0"/>
     </w:p>
     <w:p>
       <w:pPr>
@@ -2544,6 +2571,16 @@
                 <w:szCs w:val="21"/>
               </w:rPr>
             </w:pPr>
+          </w:p>
+          <w:p>
+            <w:pPr>
+              <w:spacing w:line="276" w:lineRule="auto"/>
+              <w:rPr>
+                <w:rFonts w:ascii="Source Sans Pro" w:eastAsia="Times New Roman" w:hAnsi="Source Sans Pro"/>
+                <w:sz w:val="21"/>
+                <w:szCs w:val="21"/>
+              </w:rPr>
+            </w:pPr>
             <w:proofErr w:type="spellStart"/>
             <w:proofErr w:type="gramStart"/>
             <w:r>
@@ -2572,14 +2609,30 @@
               </w:rPr>
               <w:t>(</w:t>
             </w:r>
-            <w:proofErr w:type="spellStart"/>
-            <w:r>
-              <w:rPr>
-                <w:rFonts w:ascii="Source Sans Pro" w:eastAsia="Times New Roman" w:hAnsi="Source Sans Pro"/>
-                <w:sz w:val="21"/>
-                <w:szCs w:val="21"/>
-              </w:rPr>
-              <w:t>varDefinition.scope</w:t>
+            <w:r>
+              <w:rPr>
+                <w:rFonts w:ascii="Source Sans Pro" w:eastAsia="Times New Roman" w:hAnsi="Source Sans Pro"/>
+                <w:sz w:val="21"/>
+                <w:szCs w:val="21"/>
+              </w:rPr>
+              <w:t xml:space="preserve">v -&gt; </w:t>
+            </w:r>
+            <w:proofErr w:type="spellStart"/>
+            <w:r>
+              <w:rPr>
+                <w:rFonts w:ascii="Source Sans Pro" w:eastAsia="Times New Roman" w:hAnsi="Source Sans Pro"/>
+                <w:sz w:val="21"/>
+                <w:szCs w:val="21"/>
+              </w:rPr>
+              <w:t>v</w:t>
+            </w:r>
+            <w:r>
+              <w:rPr>
+                <w:rFonts w:ascii="Source Sans Pro" w:eastAsia="Times New Roman" w:hAnsi="Source Sans Pro"/>
+                <w:sz w:val="21"/>
+                <w:szCs w:val="21"/>
+              </w:rPr>
+              <w:t>.scope</w:t>
             </w:r>
             <w:proofErr w:type="spellEnd"/>
             <w:r>
@@ -3039,6 +3092,8 @@
               <w:spacing w:line="276" w:lineRule="auto"/>
               <w:rPr>
                 <w:rFonts w:ascii="Source Sans Pro" w:eastAsia="Times New Roman" w:hAnsi="Source Sans Pro"/>
+                <w:strike/>
+                <w:color w:val="FF0000"/>
                 <w:sz w:val="21"/>
                 <w:szCs w:val="21"/>
                 <w:lang w:val="en-GB"/>
@@ -3049,6 +3104,8 @@
             <w:r>
               <w:rPr>
                 <w:rFonts w:ascii="Source Sans Pro" w:eastAsia="Times New Roman" w:hAnsi="Source Sans Pro"/>
+                <w:strike/>
+                <w:color w:val="FF0000"/>
                 <w:sz w:val="21"/>
                 <w:szCs w:val="21"/>
                 <w:lang w:val="en-GB"/>
@@ -3060,6 +3117,8 @@
             <w:r>
               <w:rPr>
                 <w:rFonts w:ascii="Source Sans Pro" w:eastAsia="Times New Roman" w:hAnsi="Source Sans Pro"/>
+                <w:strike/>
+                <w:color w:val="FF0000"/>
                 <w:sz w:val="21"/>
                 <w:szCs w:val="21"/>
                 <w:lang w:val="en-GB"/>
@@ -3070,6 +3129,8 @@
             <w:r>
               <w:rPr>
                 <w:rFonts w:ascii="Source Sans Pro" w:eastAsia="Times New Roman" w:hAnsi="Source Sans Pro"/>
+                <w:strike/>
+                <w:color w:val="FF0000"/>
                 <w:sz w:val="21"/>
                 <w:szCs w:val="21"/>
                 <w:lang w:val="en-GB"/>
@@ -3080,6 +3141,8 @@
             <w:r>
               <w:rPr>
                 <w:rFonts w:ascii="Source Sans Pro" w:eastAsia="Times New Roman" w:hAnsi="Source Sans Pro"/>
+                <w:strike/>
+                <w:color w:val="FF0000"/>
                 <w:sz w:val="21"/>
                 <w:szCs w:val="21"/>
                 <w:lang w:val="en-GB"/>
@@ -3090,6 +3153,8 @@
             <w:r>
               <w:rPr>
                 <w:rFonts w:ascii="Source Sans Pro" w:eastAsia="Times New Roman" w:hAnsi="Source Sans Pro"/>
+                <w:strike/>
+                <w:color w:val="FF0000"/>
                 <w:sz w:val="21"/>
                 <w:szCs w:val="21"/>
                 <w:lang w:val="en-GB"/>
@@ -3100,6 +3165,8 @@
             <w:r>
               <w:rPr>
                 <w:rFonts w:ascii="Source Sans Pro" w:eastAsia="Times New Roman" w:hAnsi="Source Sans Pro"/>
+                <w:strike/>
+                <w:color w:val="FF0000"/>
                 <w:sz w:val="21"/>
                 <w:szCs w:val="21"/>
                 <w:lang w:val="en-GB"/>
@@ -3801,72 +3868,88 @@
                 <w:sz w:val="21"/>
                 <w:szCs w:val="21"/>
               </w:rPr>
+              <w:t xml:space="preserve">(p -&gt; </w:t>
+            </w:r>
+            <w:proofErr w:type="spellStart"/>
+            <w:r>
+              <w:rPr>
+                <w:rFonts w:ascii="Source Sans Pro" w:eastAsia="Times New Roman" w:hAnsi="Source Sans Pro"/>
+                <w:sz w:val="21"/>
+                <w:szCs w:val="21"/>
+              </w:rPr>
+              <w:t>p.scope</w:t>
+            </w:r>
+            <w:proofErr w:type="spellEnd"/>
+            <w:r>
+              <w:rPr>
+                <w:rFonts w:ascii="Source Sans Pro" w:eastAsia="Times New Roman" w:hAnsi="Source Sans Pro"/>
+                <w:sz w:val="21"/>
+                <w:szCs w:val="21"/>
+              </w:rPr>
+              <w:t xml:space="preserve"> = PARAMETER)</w:t>
+            </w:r>
+          </w:p>
+          <w:p>
+            <w:pPr>
+              <w:spacing w:line="276" w:lineRule="auto"/>
+              <w:rPr>
+                <w:rFonts w:ascii="Source Sans Pro" w:eastAsia="Times New Roman" w:hAnsi="Source Sans Pro"/>
+                <w:sz w:val="21"/>
+                <w:szCs w:val="21"/>
+              </w:rPr>
+            </w:pPr>
+            <w:proofErr w:type="spellStart"/>
+            <w:proofErr w:type="gramStart"/>
+            <w:r>
+              <w:rPr>
+                <w:rFonts w:ascii="Source Sans Pro" w:eastAsia="Times New Roman" w:hAnsi="Source Sans Pro"/>
+                <w:sz w:val="21"/>
+                <w:szCs w:val="21"/>
+              </w:rPr>
+              <w:t>vars</w:t>
+            </w:r>
+            <w:r>
+              <w:rPr>
+                <w:rFonts w:ascii="Source Sans Pro" w:eastAsia="Times New Roman" w:hAnsi="Source Sans Pro"/>
+                <w:sz w:val="21"/>
+                <w:szCs w:val="21"/>
+              </w:rPr>
+              <w:t>.forEach</w:t>
+            </w:r>
+            <w:proofErr w:type="spellEnd"/>
+            <w:proofErr w:type="gramEnd"/>
+            <w:r>
+              <w:rPr>
+                <w:rFonts w:ascii="Source Sans Pro" w:eastAsia="Times New Roman" w:hAnsi="Source Sans Pro"/>
+                <w:sz w:val="21"/>
+                <w:szCs w:val="21"/>
+              </w:rPr>
               <w:t>(</w:t>
             </w:r>
-            <w:proofErr w:type="spellStart"/>
-            <w:r>
-              <w:rPr>
-                <w:rFonts w:ascii="Source Sans Pro" w:eastAsia="Times New Roman" w:hAnsi="Source Sans Pro"/>
-                <w:sz w:val="21"/>
-                <w:szCs w:val="21"/>
-              </w:rPr>
-              <w:t>varDefinition.scope</w:t>
-            </w:r>
-            <w:proofErr w:type="spellEnd"/>
-            <w:r>
-              <w:rPr>
-                <w:rFonts w:ascii="Source Sans Pro" w:eastAsia="Times New Roman" w:hAnsi="Source Sans Pro"/>
-                <w:sz w:val="21"/>
-                <w:szCs w:val="21"/>
-              </w:rPr>
-              <w:t>=PARAMETER)</w:t>
-            </w:r>
-          </w:p>
-          <w:p>
-            <w:pPr>
-              <w:spacing w:line="276" w:lineRule="auto"/>
-              <w:rPr>
-                <w:rFonts w:ascii="Source Sans Pro" w:eastAsia="Times New Roman" w:hAnsi="Source Sans Pro"/>
-                <w:sz w:val="21"/>
-                <w:szCs w:val="21"/>
-              </w:rPr>
-            </w:pPr>
-            <w:proofErr w:type="spellStart"/>
-            <w:proofErr w:type="gramStart"/>
-            <w:r>
-              <w:rPr>
-                <w:rFonts w:ascii="Source Sans Pro" w:eastAsia="Times New Roman" w:hAnsi="Source Sans Pro"/>
-                <w:sz w:val="21"/>
-                <w:szCs w:val="21"/>
-              </w:rPr>
-              <w:t>vars</w:t>
-            </w:r>
-            <w:r>
-              <w:rPr>
-                <w:rFonts w:ascii="Source Sans Pro" w:eastAsia="Times New Roman" w:hAnsi="Source Sans Pro"/>
-                <w:sz w:val="21"/>
-                <w:szCs w:val="21"/>
-              </w:rPr>
-              <w:t>.forEach</w:t>
-            </w:r>
-            <w:proofErr w:type="spellEnd"/>
-            <w:proofErr w:type="gramEnd"/>
-            <w:r>
-              <w:rPr>
-                <w:rFonts w:ascii="Source Sans Pro" w:eastAsia="Times New Roman" w:hAnsi="Source Sans Pro"/>
-                <w:sz w:val="21"/>
-                <w:szCs w:val="21"/>
-              </w:rPr>
-              <w:t>(</w:t>
-            </w:r>
-            <w:proofErr w:type="spellStart"/>
-            <w:r>
-              <w:rPr>
-                <w:rFonts w:ascii="Source Sans Pro" w:eastAsia="Times New Roman" w:hAnsi="Source Sans Pro"/>
-                <w:sz w:val="21"/>
-                <w:szCs w:val="21"/>
-              </w:rPr>
-              <w:t>varDefinition.scope</w:t>
+            <w:r>
+              <w:rPr>
+                <w:rFonts w:ascii="Source Sans Pro" w:eastAsia="Times New Roman" w:hAnsi="Source Sans Pro"/>
+                <w:sz w:val="21"/>
+                <w:szCs w:val="21"/>
+              </w:rPr>
+              <w:t xml:space="preserve">v -&gt; </w:t>
+            </w:r>
+            <w:proofErr w:type="spellStart"/>
+            <w:r>
+              <w:rPr>
+                <w:rFonts w:ascii="Source Sans Pro" w:eastAsia="Times New Roman" w:hAnsi="Source Sans Pro"/>
+                <w:sz w:val="21"/>
+                <w:szCs w:val="21"/>
+              </w:rPr>
+              <w:t>v</w:t>
+            </w:r>
+            <w:r>
+              <w:rPr>
+                <w:rFonts w:ascii="Source Sans Pro" w:eastAsia="Times New Roman" w:hAnsi="Source Sans Pro"/>
+                <w:sz w:val="21"/>
+                <w:szCs w:val="21"/>
+              </w:rPr>
+              <w:t>.scope</w:t>
             </w:r>
             <w:proofErr w:type="spellEnd"/>
             <w:r>
@@ -8762,8 +8845,6 @@
                 <w:szCs w:val="21"/>
               </w:rPr>
             </w:pPr>
-            <w:bookmarkStart w:id="0" w:name="_GoBack"/>
-            <w:bookmarkEnd w:id="0"/>
             <w:proofErr w:type="spellStart"/>
             <w:proofErr w:type="gramStart"/>
             <w:r>
@@ -10913,7 +10994,16 @@
                 <w:sz w:val="21"/>
                 <w:szCs w:val="21"/>
               </w:rPr>
-              <w:t>structsField</w:t>
+              <w:t>structField</w:t>
+            </w:r>
+            <w:r>
+              <w:rPr>
+                <w:rFonts w:ascii="Source Sans Pro" w:eastAsia="Times New Roman" w:hAnsi="Source Sans Pro"/>
+                <w:color w:val="595959"/>
+                <w:sz w:val="21"/>
+                <w:szCs w:val="21"/>
+              </w:rPr>
+              <w:t>s</w:t>
             </w:r>
             <w:proofErr w:type="spellEnd"/>
           </w:p>

</xml_diff>

<commit_message>
creadas variables de tipo structtype
</commit_message>
<xml_diff>
--- a/specifications/Attribute_Grammar-Identificacion.docx
+++ b/specifications/Attribute_Grammar-Identificacion.docx
@@ -2011,6 +2011,190 @@
           </w:p>
         </w:tc>
       </w:tr>
+      <w:tr>
+        <w:tc>
+          <w:tcPr>
+            <w:tcW w:w="0" w:type="auto"/>
+            <w:tcBorders>
+              <w:top w:val="single" w:sz="6" w:space="0" w:color="595959"/>
+              <w:left w:val="single" w:sz="6" w:space="0" w:color="595959"/>
+              <w:bottom w:val="single" w:sz="6" w:space="0" w:color="595959"/>
+              <w:right w:val="single" w:sz="6" w:space="0" w:color="595959"/>
+            </w:tcBorders>
+            <w:tcMar>
+              <w:top w:w="75" w:type="dxa"/>
+              <w:left w:w="150" w:type="dxa"/>
+              <w:bottom w:w="75" w:type="dxa"/>
+              <w:right w:w="150" w:type="dxa"/>
+            </w:tcMar>
+          </w:tcPr>
+          <w:p>
+            <w:pPr>
+              <w:rPr>
+                <w:rFonts w:ascii="Source Sans Pro" w:eastAsia="Times New Roman" w:hAnsi="Source Sans Pro"/>
+                <w:color w:val="595959"/>
+                <w:sz w:val="21"/>
+                <w:szCs w:val="21"/>
+              </w:rPr>
+            </w:pPr>
+            <w:proofErr w:type="spellStart"/>
+            <w:r>
+              <w:rPr>
+                <w:rFonts w:ascii="Source Sans Pro" w:eastAsia="Times New Roman" w:hAnsi="Source Sans Pro"/>
+                <w:color w:val="595959"/>
+                <w:sz w:val="21"/>
+                <w:szCs w:val="21"/>
+              </w:rPr>
+              <w:t>RunCall</w:t>
+            </w:r>
+            <w:proofErr w:type="spellEnd"/>
+          </w:p>
+        </w:tc>
+        <w:tc>
+          <w:tcPr>
+            <w:tcW w:w="0" w:type="auto"/>
+            <w:tcBorders>
+              <w:top w:val="single" w:sz="6" w:space="0" w:color="595959"/>
+              <w:left w:val="single" w:sz="6" w:space="0" w:color="595959"/>
+              <w:bottom w:val="single" w:sz="6" w:space="0" w:color="595959"/>
+              <w:right w:val="single" w:sz="6" w:space="0" w:color="595959"/>
+            </w:tcBorders>
+            <w:tcMar>
+              <w:top w:w="75" w:type="dxa"/>
+              <w:left w:w="150" w:type="dxa"/>
+              <w:bottom w:w="75" w:type="dxa"/>
+              <w:right w:w="150" w:type="dxa"/>
+            </w:tcMar>
+          </w:tcPr>
+          <w:p>
+            <w:pPr>
+              <w:rPr>
+                <w:rFonts w:ascii="Source Sans Pro" w:eastAsia="Times New Roman" w:hAnsi="Source Sans Pro"/>
+                <w:color w:val="595959"/>
+                <w:sz w:val="21"/>
+                <w:szCs w:val="21"/>
+              </w:rPr>
+            </w:pPr>
+            <w:proofErr w:type="spellStart"/>
+            <w:r>
+              <w:rPr>
+                <w:rFonts w:ascii="Source Sans Pro" w:eastAsia="Times New Roman" w:hAnsi="Source Sans Pro"/>
+                <w:color w:val="595959"/>
+                <w:sz w:val="21"/>
+                <w:szCs w:val="21"/>
+              </w:rPr>
+              <w:t>definition</w:t>
+            </w:r>
+            <w:proofErr w:type="spellEnd"/>
+          </w:p>
+        </w:tc>
+        <w:tc>
+          <w:tcPr>
+            <w:tcW w:w="3202" w:type="dxa"/>
+            <w:tcBorders>
+              <w:top w:val="single" w:sz="6" w:space="0" w:color="595959"/>
+              <w:left w:val="single" w:sz="6" w:space="0" w:color="595959"/>
+              <w:bottom w:val="single" w:sz="6" w:space="0" w:color="595959"/>
+              <w:right w:val="single" w:sz="6" w:space="0" w:color="595959"/>
+            </w:tcBorders>
+            <w:tcMar>
+              <w:top w:w="75" w:type="dxa"/>
+              <w:left w:w="150" w:type="dxa"/>
+              <w:bottom w:w="75" w:type="dxa"/>
+              <w:right w:w="150" w:type="dxa"/>
+            </w:tcMar>
+          </w:tcPr>
+          <w:p>
+            <w:pPr>
+              <w:rPr>
+                <w:rFonts w:ascii="Source Sans Pro" w:eastAsia="Times New Roman" w:hAnsi="Source Sans Pro"/>
+                <w:sz w:val="20"/>
+                <w:szCs w:val="20"/>
+              </w:rPr>
+            </w:pPr>
+            <w:proofErr w:type="spellStart"/>
+            <w:r>
+              <w:rPr>
+                <w:rFonts w:ascii="Source Sans Pro" w:eastAsia="Times New Roman" w:hAnsi="Source Sans Pro"/>
+                <w:sz w:val="20"/>
+                <w:szCs w:val="20"/>
+              </w:rPr>
+              <w:t>FunctionDefinition</w:t>
+            </w:r>
+            <w:proofErr w:type="spellEnd"/>
+          </w:p>
+        </w:tc>
+        <w:tc>
+          <w:tcPr>
+            <w:tcW w:w="2243" w:type="dxa"/>
+            <w:tcBorders>
+              <w:top w:val="single" w:sz="6" w:space="0" w:color="595959"/>
+              <w:left w:val="single" w:sz="6" w:space="0" w:color="595959"/>
+              <w:bottom w:val="single" w:sz="6" w:space="0" w:color="595959"/>
+              <w:right w:val="single" w:sz="6" w:space="0" w:color="595959"/>
+            </w:tcBorders>
+            <w:tcMar>
+              <w:top w:w="75" w:type="dxa"/>
+              <w:left w:w="150" w:type="dxa"/>
+              <w:bottom w:w="75" w:type="dxa"/>
+              <w:right w:w="150" w:type="dxa"/>
+            </w:tcMar>
+          </w:tcPr>
+          <w:p>
+            <w:pPr>
+              <w:rPr>
+                <w:rFonts w:ascii="Source Sans Pro" w:eastAsia="Times New Roman" w:hAnsi="Source Sans Pro"/>
+                <w:sz w:val="20"/>
+                <w:szCs w:val="20"/>
+              </w:rPr>
+            </w:pPr>
+            <w:proofErr w:type="spellStart"/>
+            <w:r>
+              <w:rPr>
+                <w:rFonts w:ascii="Source Sans Pro" w:eastAsia="Times New Roman" w:hAnsi="Source Sans Pro"/>
+                <w:sz w:val="20"/>
+                <w:szCs w:val="20"/>
+              </w:rPr>
+              <w:t>Synthesized</w:t>
+            </w:r>
+            <w:proofErr w:type="spellEnd"/>
+          </w:p>
+        </w:tc>
+        <w:tc>
+          <w:tcPr>
+            <w:tcW w:w="4845" w:type="dxa"/>
+            <w:tcBorders>
+              <w:top w:val="single" w:sz="6" w:space="0" w:color="595959"/>
+              <w:left w:val="single" w:sz="6" w:space="0" w:color="595959"/>
+              <w:bottom w:val="single" w:sz="6" w:space="0" w:color="595959"/>
+              <w:right w:val="single" w:sz="6" w:space="0" w:color="595959"/>
+            </w:tcBorders>
+            <w:tcMar>
+              <w:top w:w="75" w:type="dxa"/>
+              <w:left w:w="150" w:type="dxa"/>
+              <w:bottom w:w="75" w:type="dxa"/>
+              <w:right w:w="150" w:type="dxa"/>
+            </w:tcMar>
+          </w:tcPr>
+          <w:p>
+            <w:pPr>
+              <w:rPr>
+                <w:rFonts w:ascii="Source Sans Pro" w:eastAsia="Times New Roman" w:hAnsi="Source Sans Pro"/>
+                <w:sz w:val="20"/>
+                <w:szCs w:val="20"/>
+              </w:rPr>
+            </w:pPr>
+            <w:r>
+              <w:rPr>
+                <w:rFonts w:ascii="Source Sans Pro" w:eastAsia="Times New Roman" w:hAnsi="Source Sans Pro"/>
+                <w:sz w:val="20"/>
+                <w:szCs w:val="20"/>
+              </w:rPr>
+              <w:t>Enlace a la definición de la función</w:t>
+            </w:r>
+          </w:p>
+        </w:tc>
+      </w:tr>
     </w:tbl>
     <w:p>
       <w:pPr>
@@ -2020,8 +2204,6 @@
           <w:color w:val="595959"/>
         </w:rPr>
       </w:pPr>
-      <w:bookmarkStart w:id="0" w:name="_GoBack"/>
-      <w:bookmarkEnd w:id="0"/>
     </w:p>
     <w:p>
       <w:pPr>
@@ -2824,6 +3006,66 @@
                 <w:szCs w:val="21"/>
               </w:rPr>
             </w:pPr>
+            <w:proofErr w:type="spellStart"/>
+            <w:r>
+              <w:rPr>
+                <w:rFonts w:ascii="Source Sans Pro" w:eastAsia="Times New Roman" w:hAnsi="Source Sans Pro"/>
+                <w:color w:val="595959"/>
+                <w:sz w:val="21"/>
+                <w:szCs w:val="21"/>
+              </w:rPr>
+              <w:t>functions</w:t>
+            </w:r>
+            <w:proofErr w:type="spellEnd"/>
+            <w:r>
+              <w:rPr>
+                <w:rFonts w:ascii="Source Sans Pro" w:eastAsia="Times New Roman" w:hAnsi="Source Sans Pro"/>
+                <w:color w:val="595959"/>
+                <w:sz w:val="21"/>
+                <w:szCs w:val="21"/>
+              </w:rPr>
+              <w:t>[</w:t>
+            </w:r>
+            <w:proofErr w:type="spellStart"/>
+            <w:r>
+              <w:rPr>
+                <w:rFonts w:ascii="Source Sans Pro" w:eastAsia="Times New Roman" w:hAnsi="Source Sans Pro"/>
+                <w:color w:val="595959"/>
+                <w:sz w:val="21"/>
+                <w:szCs w:val="21"/>
+              </w:rPr>
+              <w:t>name</w:t>
+            </w:r>
+            <w:proofErr w:type="spellEnd"/>
+            <w:proofErr w:type="gramStart"/>
+            <w:r>
+              <w:rPr>
+                <w:rFonts w:ascii="Source Sans Pro" w:eastAsia="Times New Roman" w:hAnsi="Source Sans Pro"/>
+                <w:color w:val="595959"/>
+                <w:sz w:val="21"/>
+                <w:szCs w:val="21"/>
+              </w:rPr>
+              <w:t>] !</w:t>
+            </w:r>
+            <w:proofErr w:type="gramEnd"/>
+            <w:r>
+              <w:rPr>
+                <w:rFonts w:ascii="Source Sans Pro" w:eastAsia="Times New Roman" w:hAnsi="Source Sans Pro"/>
+                <w:color w:val="595959"/>
+                <w:sz w:val="21"/>
+                <w:szCs w:val="21"/>
+              </w:rPr>
+              <w:t xml:space="preserve">= </w:t>
+            </w:r>
+            <w:r>
+              <w:rPr>
+                <w:rFonts w:ascii="Cambria Math" w:eastAsia="Times New Roman" w:hAnsi="Cambria Math" w:cs="Cambria Math"/>
+                <w:color w:val="595959"/>
+                <w:sz w:val="21"/>
+                <w:szCs w:val="21"/>
+              </w:rPr>
+              <w:t>∅</w:t>
+            </w:r>
           </w:p>
         </w:tc>
         <w:tc>
@@ -2852,6 +3094,26 @@
                 <w:szCs w:val="21"/>
               </w:rPr>
             </w:pPr>
+            <w:proofErr w:type="spellStart"/>
+            <w:r>
+              <w:rPr>
+                <w:rFonts w:ascii="Source Sans Pro" w:eastAsia="Times New Roman" w:hAnsi="Source Sans Pro"/>
+                <w:sz w:val="21"/>
+                <w:szCs w:val="21"/>
+              </w:rPr>
+              <w:t>runCall.definition</w:t>
+            </w:r>
+            <w:proofErr w:type="spellEnd"/>
+            <w:r>
+              <w:rPr>
+                <w:rFonts w:ascii="Source Sans Pro" w:eastAsia="Times New Roman" w:hAnsi="Source Sans Pro"/>
+                <w:sz w:val="21"/>
+                <w:szCs w:val="21"/>
+              </w:rPr>
+              <w:t xml:space="preserve"> = functions[name]</w:t>
+            </w:r>
+            <w:bookmarkStart w:id="0" w:name="_GoBack"/>
+            <w:bookmarkEnd w:id="0"/>
           </w:p>
         </w:tc>
       </w:tr>

</xml_diff>

<commit_message>
fase de identificacion revisada y pasando test
</commit_message>
<xml_diff>
--- a/specifications/Attribute_Grammar-Identificacion.docx
+++ b/specifications/Attribute_Grammar-Identificacion.docx
@@ -1,6 +1,6 @@
 
 <file path=word/document.xml><?xml version="1.0" encoding="utf-8"?>
-<w:document xmlns:wpc="http://schemas.microsoft.com/office/word/2010/wordprocessingCanvas" xmlns:cx="http://schemas.microsoft.com/office/drawing/2014/chartex" xmlns:cx1="http://schemas.microsoft.com/office/drawing/2015/9/8/chartex" xmlns:cx2="http://schemas.microsoft.com/office/drawing/2015/10/21/chartex" xmlns:cx3="http://schemas.microsoft.com/office/drawing/2016/5/9/chartex" xmlns:cx4="http://schemas.microsoft.com/office/drawing/2016/5/10/chartex" xmlns:cx5="http://schemas.microsoft.com/office/drawing/2016/5/11/chartex" xmlns:cx6="http://schemas.microsoft.com/office/drawing/2016/5/12/chartex" xmlns:cx7="http://schemas.microsoft.com/office/drawing/2016/5/13/chartex" xmlns:cx8="http://schemas.microsoft.com/office/drawing/2016/5/14/chartex" xmlns:mc="http://schemas.openxmlformats.org/markup-compatibility/2006" xmlns:aink="http://schemas.microsoft.com/office/drawing/2016/ink" xmlns:am3d="http://schemas.microsoft.com/office/drawing/2017/model3d" xmlns:o="urn:schemas-microsoft-com:office:office" xmlns:r="http://schemas.openxmlformats.org/officeDocument/2006/relationships" xmlns:m="http://schemas.openxmlformats.org/officeDocument/2006/math" xmlns:v="urn:schemas-microsoft-com:vml" xmlns:wp14="http://schemas.microsoft.com/office/word/2010/wordprocessingDrawing" xmlns:wp="http://schemas.openxmlformats.org/drawingml/2006/wordprocessingDrawing" xmlns:w10="urn:schemas-microsoft-com:office:word" xmlns:w="http://schemas.openxmlformats.org/wordprocessingml/2006/main" xmlns:w14="http://schemas.microsoft.com/office/word/2010/wordml" xmlns:w15="http://schemas.microsoft.com/office/word/2012/wordml" xmlns:w16cid="http://schemas.microsoft.com/office/word/2016/wordml/cid" xmlns:w16se="http://schemas.microsoft.com/office/word/2015/wordml/symex" xmlns:wpg="http://schemas.microsoft.com/office/word/2010/wordprocessingGroup" xmlns:wpi="http://schemas.microsoft.com/office/word/2010/wordprocessingInk" xmlns:wne="http://schemas.microsoft.com/office/word/2006/wordml" xmlns:wps="http://schemas.microsoft.com/office/word/2010/wordprocessingShape" mc:Ignorable="w14 w15 w16se w16cid wp14">
+<w:document xmlns:wpc="http://schemas.microsoft.com/office/word/2010/wordprocessingCanvas" xmlns:cx="http://schemas.microsoft.com/office/drawing/2014/chartex" xmlns:cx1="http://schemas.microsoft.com/office/drawing/2015/9/8/chartex" xmlns:cx2="http://schemas.microsoft.com/office/drawing/2015/10/21/chartex" xmlns:cx3="http://schemas.microsoft.com/office/drawing/2016/5/9/chartex" xmlns:cx4="http://schemas.microsoft.com/office/drawing/2016/5/10/chartex" xmlns:cx5="http://schemas.microsoft.com/office/drawing/2016/5/11/chartex" xmlns:cx6="http://schemas.microsoft.com/office/drawing/2016/5/12/chartex" xmlns:cx7="http://schemas.microsoft.com/office/drawing/2016/5/13/chartex" xmlns:cx8="http://schemas.microsoft.com/office/drawing/2016/5/14/chartex" xmlns:mc="http://schemas.openxmlformats.org/markup-compatibility/2006" xmlns:aink="http://schemas.microsoft.com/office/drawing/2016/ink" xmlns:am3d="http://schemas.microsoft.com/office/drawing/2017/model3d" xmlns:o="urn:schemas-microsoft-com:office:office" xmlns:oel="http://schemas.microsoft.com/office/2019/extlst" xmlns:r="http://schemas.openxmlformats.org/officeDocument/2006/relationships" xmlns:m="http://schemas.openxmlformats.org/officeDocument/2006/math" xmlns:v="urn:schemas-microsoft-com:vml" xmlns:wp14="http://schemas.microsoft.com/office/word/2010/wordprocessingDrawing" xmlns:wp="http://schemas.openxmlformats.org/drawingml/2006/wordprocessingDrawing" xmlns:w10="urn:schemas-microsoft-com:office:word" xmlns:w="http://schemas.openxmlformats.org/wordprocessingml/2006/main" xmlns:w14="http://schemas.microsoft.com/office/word/2010/wordml" xmlns:w15="http://schemas.microsoft.com/office/word/2012/wordml" xmlns:w16cex="http://schemas.microsoft.com/office/word/2018/wordml/cex" xmlns:w16cid="http://schemas.microsoft.com/office/word/2016/wordml/cid" xmlns:w16="http://schemas.microsoft.com/office/word/2018/wordml" xmlns:w16du="http://schemas.microsoft.com/office/word/2023/wordml/word16du" xmlns:w16sdtdh="http://schemas.microsoft.com/office/word/2020/wordml/sdtdatahash" xmlns:w16se="http://schemas.microsoft.com/office/word/2015/wordml/symex" xmlns:wpg="http://schemas.microsoft.com/office/word/2010/wordprocessingGroup" xmlns:wpi="http://schemas.microsoft.com/office/word/2010/wordprocessingInk" xmlns:wne="http://schemas.microsoft.com/office/word/2006/wordml" xmlns:wps="http://schemas.microsoft.com/office/word/2010/wordprocessingShape" mc:Ignorable="w14 w15 w16se w16cid w16 w16cex w16sdtdh w16du wp14">
   <w:body>
     <w:p>
       <w:pPr>
@@ -10,31 +10,13 @@
           <w:color w:val="595959"/>
         </w:rPr>
       </w:pPr>
-      <w:proofErr w:type="spellStart"/>
       <w:r>
         <w:rPr>
           <w:rFonts w:ascii="Source Sans Pro" w:eastAsia="Times New Roman" w:hAnsi="Source Sans Pro"/>
           <w:color w:val="595959"/>
         </w:rPr>
-        <w:t>Attribute</w:t>
+        <w:t>Attribute Grammar</w:t>
       </w:r>
-      <w:proofErr w:type="spellEnd"/>
-      <w:r>
-        <w:rPr>
-          <w:rFonts w:ascii="Source Sans Pro" w:eastAsia="Times New Roman" w:hAnsi="Source Sans Pro"/>
-          <w:color w:val="595959"/>
-        </w:rPr>
-        <w:t xml:space="preserve"> </w:t>
-      </w:r>
-      <w:proofErr w:type="spellStart"/>
-      <w:r>
-        <w:rPr>
-          <w:rFonts w:ascii="Source Sans Pro" w:eastAsia="Times New Roman" w:hAnsi="Source Sans Pro"/>
-          <w:color w:val="595959"/>
-        </w:rPr>
-        <w:t>Grammar</w:t>
-      </w:r>
-      <w:proofErr w:type="spellEnd"/>
       <w:r>
         <w:rPr>
           <w:rFonts w:ascii="Source Sans Pro" w:eastAsia="Times New Roman" w:hAnsi="Source Sans Pro"/>
@@ -51,7 +33,6 @@
           <w:color w:val="595959"/>
         </w:rPr>
       </w:pPr>
-      <w:proofErr w:type="spellStart"/>
       <w:r>
         <w:rPr>
           <w:rFonts w:ascii="Source Sans Pro" w:eastAsia="Times New Roman" w:hAnsi="Source Sans Pro"/>
@@ -59,7 +40,6 @@
         </w:rPr>
         <w:t>Attributes</w:t>
       </w:r>
-      <w:proofErr w:type="spellEnd"/>
     </w:p>
     <w:tbl>
       <w:tblPr>
@@ -151,7 +131,6 @@
                 <w:szCs w:val="21"/>
               </w:rPr>
             </w:pPr>
-            <w:proofErr w:type="spellStart"/>
             <w:r>
               <w:rPr>
                 <w:rFonts w:ascii="Source Sans Pro" w:eastAsia="Times New Roman" w:hAnsi="Source Sans Pro"/>
@@ -159,9 +138,9 @@
                 <w:sz w:val="21"/>
                 <w:szCs w:val="21"/>
               </w:rPr>
-              <w:t>Attribute</w:t>
-            </w:r>
-            <w:proofErr w:type="spellEnd"/>
+              <w:t xml:space="preserve">Attribute </w:t>
+            </w:r>
+            <w:proofErr w:type="spellStart"/>
             <w:r>
               <w:rPr>
                 <w:rFonts w:ascii="Source Sans Pro" w:eastAsia="Times New Roman" w:hAnsi="Source Sans Pro"/>
@@ -169,24 +148,63 @@
                 <w:sz w:val="21"/>
                 <w:szCs w:val="21"/>
               </w:rPr>
-              <w:t xml:space="preserve"> </w:t>
-            </w:r>
-            <w:proofErr w:type="spellStart"/>
-            <w:r>
+              <w:t>Name</w:t>
+            </w:r>
+            <w:proofErr w:type="spellEnd"/>
+          </w:p>
+        </w:tc>
+        <w:tc>
+          <w:tcPr>
+            <w:tcW w:w="3202" w:type="dxa"/>
+            <w:tcBorders>
+              <w:top w:val="single" w:sz="6" w:space="0" w:color="595959"/>
+              <w:left w:val="single" w:sz="6" w:space="0" w:color="595959"/>
+              <w:bottom w:val="single" w:sz="6" w:space="0" w:color="595959"/>
+              <w:right w:val="single" w:sz="6" w:space="0" w:color="595959"/>
+            </w:tcBorders>
+            <w:shd w:val="clear" w:color="auto" w:fill="2980B9"/>
+            <w:tcMar>
+              <w:top w:w="75" w:type="dxa"/>
+              <w:left w:w="150" w:type="dxa"/>
+              <w:bottom w:w="75" w:type="dxa"/>
+              <w:right w:w="150" w:type="dxa"/>
+            </w:tcMar>
+            <w:hideMark/>
+          </w:tcPr>
+          <w:p>
+            <w:pPr>
               <w:rPr>
                 <w:rFonts w:ascii="Source Sans Pro" w:eastAsia="Times New Roman" w:hAnsi="Source Sans Pro"/>
                 <w:color w:val="FFFFFF"/>
                 <w:sz w:val="21"/>
                 <w:szCs w:val="21"/>
               </w:rPr>
-              <w:t>Name</w:t>
-            </w:r>
-            <w:proofErr w:type="spellEnd"/>
-          </w:p>
-        </w:tc>
-        <w:tc>
-          <w:tcPr>
-            <w:tcW w:w="3202" w:type="dxa"/>
+            </w:pPr>
+            <w:r>
+              <w:rPr>
+                <w:rFonts w:ascii="Source Sans Pro" w:eastAsia="Times New Roman" w:hAnsi="Source Sans Pro"/>
+                <w:color w:val="FFFFFF"/>
+                <w:sz w:val="21"/>
+                <w:szCs w:val="21"/>
+              </w:rPr>
+              <w:t xml:space="preserve">Java </w:t>
+            </w:r>
+            <w:proofErr w:type="spellStart"/>
+            <w:r>
+              <w:rPr>
+                <w:rFonts w:ascii="Source Sans Pro" w:eastAsia="Times New Roman" w:hAnsi="Source Sans Pro"/>
+                <w:color w:val="FFFFFF"/>
+                <w:sz w:val="21"/>
+                <w:szCs w:val="21"/>
+              </w:rPr>
+              <w:t>Type</w:t>
+            </w:r>
+            <w:proofErr w:type="spellEnd"/>
+          </w:p>
+        </w:tc>
+        <w:tc>
+          <w:tcPr>
+            <w:tcW w:w="2243" w:type="dxa"/>
             <w:tcBorders>
               <w:top w:val="single" w:sz="6" w:space="0" w:color="595959"/>
               <w:left w:val="single" w:sz="6" w:space="0" w:color="595959"/>
@@ -218,79 +236,8 @@
                 <w:sz w:val="21"/>
                 <w:szCs w:val="21"/>
               </w:rPr>
-              <w:t xml:space="preserve">Java </w:t>
-            </w:r>
-            <w:proofErr w:type="spellStart"/>
-            <w:r>
-              <w:rPr>
-                <w:rFonts w:ascii="Source Sans Pro" w:eastAsia="Times New Roman" w:hAnsi="Source Sans Pro"/>
-                <w:color w:val="FFFFFF"/>
-                <w:sz w:val="21"/>
-                <w:szCs w:val="21"/>
-              </w:rPr>
-              <w:t>Type</w:t>
-            </w:r>
-            <w:proofErr w:type="spellEnd"/>
-          </w:p>
-        </w:tc>
-        <w:tc>
-          <w:tcPr>
-            <w:tcW w:w="2243" w:type="dxa"/>
-            <w:tcBorders>
-              <w:top w:val="single" w:sz="6" w:space="0" w:color="595959"/>
-              <w:left w:val="single" w:sz="6" w:space="0" w:color="595959"/>
-              <w:bottom w:val="single" w:sz="6" w:space="0" w:color="595959"/>
-              <w:right w:val="single" w:sz="6" w:space="0" w:color="595959"/>
-            </w:tcBorders>
-            <w:shd w:val="clear" w:color="auto" w:fill="2980B9"/>
-            <w:tcMar>
-              <w:top w:w="75" w:type="dxa"/>
-              <w:left w:w="150" w:type="dxa"/>
-              <w:bottom w:w="75" w:type="dxa"/>
-              <w:right w:w="150" w:type="dxa"/>
-            </w:tcMar>
-            <w:hideMark/>
-          </w:tcPr>
-          <w:p>
-            <w:pPr>
-              <w:rPr>
-                <w:rFonts w:ascii="Source Sans Pro" w:eastAsia="Times New Roman" w:hAnsi="Source Sans Pro"/>
-                <w:color w:val="FFFFFF"/>
-                <w:sz w:val="21"/>
-                <w:szCs w:val="21"/>
-              </w:rPr>
-            </w:pPr>
-            <w:proofErr w:type="spellStart"/>
-            <w:r>
-              <w:rPr>
-                <w:rFonts w:ascii="Source Sans Pro" w:eastAsia="Times New Roman" w:hAnsi="Source Sans Pro"/>
-                <w:color w:val="FFFFFF"/>
-                <w:sz w:val="21"/>
-                <w:szCs w:val="21"/>
-              </w:rPr>
-              <w:t>Inherited</w:t>
-            </w:r>
-            <w:proofErr w:type="spellEnd"/>
-            <w:r>
-              <w:rPr>
-                <w:rFonts w:ascii="Source Sans Pro" w:eastAsia="Times New Roman" w:hAnsi="Source Sans Pro"/>
-                <w:color w:val="FFFFFF"/>
-                <w:sz w:val="21"/>
-                <w:szCs w:val="21"/>
-              </w:rPr>
-              <w:t>/</w:t>
-            </w:r>
-            <w:proofErr w:type="spellStart"/>
-            <w:r>
-              <w:rPr>
-                <w:rFonts w:ascii="Source Sans Pro" w:eastAsia="Times New Roman" w:hAnsi="Source Sans Pro"/>
-                <w:color w:val="FFFFFF"/>
-                <w:sz w:val="21"/>
-                <w:szCs w:val="21"/>
-              </w:rPr>
-              <w:t>Synthesized</w:t>
-            </w:r>
-            <w:proofErr w:type="spellEnd"/>
+              <w:t>Inherited/Synthesized</w:t>
+            </w:r>
           </w:p>
         </w:tc>
         <w:tc>
@@ -370,7 +317,6 @@
               </w:rPr>
               <w:t> </w:t>
             </w:r>
-            <w:proofErr w:type="spellStart"/>
             <w:r>
               <w:rPr>
                 <w:rFonts w:ascii="Source Sans Pro" w:eastAsia="Times New Roman" w:hAnsi="Source Sans Pro"/>
@@ -380,7 +326,6 @@
               </w:rPr>
               <w:t>VarDefinition</w:t>
             </w:r>
-            <w:proofErr w:type="spellEnd"/>
           </w:p>
         </w:tc>
         <w:tc>
@@ -409,7 +354,6 @@
                 <w:szCs w:val="21"/>
               </w:rPr>
             </w:pPr>
-            <w:proofErr w:type="spellStart"/>
             <w:r>
               <w:rPr>
                 <w:rFonts w:ascii="Source Sans Pro" w:eastAsia="Times New Roman" w:hAnsi="Source Sans Pro"/>
@@ -419,7 +363,6 @@
               </w:rPr>
               <w:t>scope</w:t>
             </w:r>
-            <w:proofErr w:type="spellEnd"/>
           </w:p>
         </w:tc>
         <w:tc>
@@ -535,7 +478,6 @@
                 <w:szCs w:val="20"/>
               </w:rPr>
             </w:pPr>
-            <w:proofErr w:type="spellStart"/>
             <w:r>
               <w:rPr>
                 <w:rFonts w:ascii="Source Sans Pro" w:eastAsia="Times New Roman" w:hAnsi="Source Sans Pro"/>
@@ -544,7 +486,6 @@
               </w:rPr>
               <w:t>Inherited</w:t>
             </w:r>
-            <w:proofErr w:type="spellEnd"/>
           </w:p>
         </w:tc>
         <w:tc>
@@ -821,7 +762,6 @@
                 <w:szCs w:val="21"/>
               </w:rPr>
             </w:pPr>
-            <w:proofErr w:type="spellStart"/>
             <w:r>
               <w:rPr>
                 <w:rFonts w:ascii="Source Sans Pro" w:eastAsia="Times New Roman" w:hAnsi="Source Sans Pro"/>
@@ -831,7 +771,6 @@
               </w:rPr>
               <w:t>definition</w:t>
             </w:r>
-            <w:proofErr w:type="spellEnd"/>
           </w:p>
         </w:tc>
         <w:tc>
@@ -859,7 +798,6 @@
                 <w:szCs w:val="20"/>
               </w:rPr>
             </w:pPr>
-            <w:proofErr w:type="spellStart"/>
             <w:r>
               <w:rPr>
                 <w:rFonts w:ascii="Source Sans Pro" w:eastAsia="Times New Roman" w:hAnsi="Source Sans Pro"/>
@@ -868,7 +806,6 @@
               </w:rPr>
               <w:t>VarDefinition</w:t>
             </w:r>
-            <w:proofErr w:type="spellEnd"/>
           </w:p>
         </w:tc>
         <w:tc>
@@ -896,7 +833,6 @@
                 <w:szCs w:val="20"/>
               </w:rPr>
             </w:pPr>
-            <w:proofErr w:type="spellStart"/>
             <w:r>
               <w:rPr>
                 <w:rFonts w:ascii="Source Sans Pro" w:eastAsia="Times New Roman" w:hAnsi="Source Sans Pro"/>
@@ -905,7 +841,6 @@
               </w:rPr>
               <w:t>Synthesized</w:t>
             </w:r>
-            <w:proofErr w:type="spellEnd"/>
             <w:r>
               <w:rPr>
                 <w:rFonts w:ascii="Source Sans Pro" w:eastAsia="Times New Roman" w:hAnsi="Source Sans Pro"/>
@@ -974,24 +909,20 @@
             <w:pPr>
               <w:rPr>
                 <w:rFonts w:ascii="Source Sans Pro" w:eastAsia="Times New Roman" w:hAnsi="Source Sans Pro"/>
-                <w:strike/>
-                <w:color w:val="FF0000"/>
-                <w:sz w:val="21"/>
-                <w:szCs w:val="21"/>
-              </w:rPr>
-            </w:pPr>
-            <w:proofErr w:type="spellStart"/>
-            <w:r>
-              <w:rPr>
-                <w:rFonts w:ascii="Source Sans Pro" w:eastAsia="Times New Roman" w:hAnsi="Source Sans Pro"/>
-                <w:strike/>
-                <w:color w:val="FF0000"/>
+                <w:color w:val="595959"/>
+                <w:sz w:val="21"/>
+                <w:szCs w:val="21"/>
+              </w:rPr>
+            </w:pPr>
+            <w:r>
+              <w:rPr>
+                <w:rFonts w:ascii="Source Sans Pro" w:eastAsia="Times New Roman" w:hAnsi="Source Sans Pro"/>
+                <w:color w:val="595959"/>
                 <w:sz w:val="21"/>
                 <w:szCs w:val="21"/>
               </w:rPr>
               <w:t>FunctionDefinition</w:t>
             </w:r>
-            <w:proofErr w:type="spellEnd"/>
           </w:p>
         </w:tc>
         <w:tc>
@@ -1015,18 +946,15 @@
             <w:pPr>
               <w:rPr>
                 <w:rFonts w:ascii="Source Sans Pro" w:eastAsia="Times New Roman" w:hAnsi="Source Sans Pro"/>
-                <w:strike/>
-                <w:color w:val="FF0000"/>
-                <w:sz w:val="21"/>
-                <w:szCs w:val="21"/>
-              </w:rPr>
-            </w:pPr>
-            <w:proofErr w:type="spellStart"/>
-            <w:r>
-              <w:rPr>
-                <w:rFonts w:ascii="Source Sans Pro" w:eastAsia="Times New Roman" w:hAnsi="Source Sans Pro"/>
-                <w:strike/>
-                <w:color w:val="FF0000"/>
+                <w:color w:val="595959"/>
+                <w:sz w:val="21"/>
+                <w:szCs w:val="21"/>
+              </w:rPr>
+            </w:pPr>
+            <w:r>
+              <w:rPr>
+                <w:rFonts w:ascii="Source Sans Pro" w:eastAsia="Times New Roman" w:hAnsi="Source Sans Pro"/>
+                <w:color w:val="595959"/>
                 <w:sz w:val="21"/>
                 <w:szCs w:val="21"/>
               </w:rPr>
@@ -1035,14 +963,12 @@
             <w:r>
               <w:rPr>
                 <w:rFonts w:ascii="Source Sans Pro" w:eastAsia="Times New Roman" w:hAnsi="Source Sans Pro"/>
-                <w:strike/>
-                <w:color w:val="FF0000"/>
+                <w:color w:val="595959"/>
                 <w:sz w:val="21"/>
                 <w:szCs w:val="21"/>
               </w:rPr>
               <w:t>uilder</w:t>
             </w:r>
-            <w:proofErr w:type="spellEnd"/>
           </w:p>
         </w:tc>
         <w:tc>
@@ -1066,8 +992,6 @@
             <w:pPr>
               <w:rPr>
                 <w:rFonts w:ascii="Source Sans Pro" w:eastAsia="Times New Roman" w:hAnsi="Source Sans Pro"/>
-                <w:strike/>
-                <w:color w:val="FF0000"/>
                 <w:sz w:val="20"/>
                 <w:szCs w:val="20"/>
               </w:rPr>
@@ -1076,12 +1000,10 @@
             <w:r>
               <w:rPr>
                 <w:rFonts w:ascii="Source Sans Pro" w:eastAsia="Times New Roman" w:hAnsi="Source Sans Pro"/>
-                <w:strike/>
-                <w:color w:val="FF0000"/>
                 <w:sz w:val="20"/>
                 <w:szCs w:val="20"/>
               </w:rPr>
-              <w:t>FunctionBuilder</w:t>
+              <w:t>boolean</w:t>
             </w:r>
             <w:proofErr w:type="spellEnd"/>
           </w:p>
@@ -1107,24 +1029,18 @@
             <w:pPr>
               <w:rPr>
                 <w:rFonts w:ascii="Source Sans Pro" w:eastAsia="Times New Roman" w:hAnsi="Source Sans Pro"/>
-                <w:strike/>
-                <w:color w:val="FF0000"/>
                 <w:sz w:val="20"/>
                 <w:szCs w:val="20"/>
               </w:rPr>
             </w:pPr>
-            <w:proofErr w:type="spellStart"/>
-            <w:r>
-              <w:rPr>
-                <w:rFonts w:ascii="Source Sans Pro" w:eastAsia="Times New Roman" w:hAnsi="Source Sans Pro"/>
-                <w:strike/>
-                <w:color w:val="FF0000"/>
+            <w:r>
+              <w:rPr>
+                <w:rFonts w:ascii="Source Sans Pro" w:eastAsia="Times New Roman" w:hAnsi="Source Sans Pro"/>
                 <w:sz w:val="20"/>
                 <w:szCs w:val="20"/>
               </w:rPr>
               <w:t>Synthesized</w:t>
             </w:r>
-            <w:proofErr w:type="spellEnd"/>
           </w:p>
         </w:tc>
         <w:tc>
@@ -1148,8 +1064,6 @@
             <w:pPr>
               <w:rPr>
                 <w:rFonts w:ascii="Source Sans Pro" w:eastAsia="Times New Roman" w:hAnsi="Source Sans Pro"/>
-                <w:strike/>
-                <w:color w:val="FF0000"/>
                 <w:sz w:val="20"/>
                 <w:szCs w:val="20"/>
               </w:rPr>
@@ -1157,12 +1071,18 @@
             <w:r>
               <w:rPr>
                 <w:rFonts w:ascii="Source Sans Pro" w:eastAsia="Times New Roman" w:hAnsi="Source Sans Pro"/>
-                <w:strike/>
-                <w:color w:val="FF0000"/>
                 <w:sz w:val="20"/>
                 <w:szCs w:val="20"/>
               </w:rPr>
-              <w:t>Enlace a la definición del constructor de la función</w:t>
+              <w:t>True si se ha definido la función previamente en el bloque créate (constructor). S</w:t>
+            </w:r>
+            <w:r>
+              <w:rPr>
+                <w:rFonts w:ascii="Source Sans Pro" w:eastAsia="Times New Roman" w:hAnsi="Source Sans Pro"/>
+                <w:sz w:val="20"/>
+                <w:szCs w:val="20"/>
+              </w:rPr>
+              <w:t>e usará para verificar que la función puede ser llamada en la llamada run.</w:t>
             </w:r>
           </w:p>
         </w:tc>
@@ -1193,7 +1113,6 @@
                 <w:szCs w:val="21"/>
               </w:rPr>
             </w:pPr>
-            <w:proofErr w:type="spellStart"/>
             <w:r>
               <w:rPr>
                 <w:rFonts w:ascii="Source Sans Pro" w:eastAsia="Times New Roman" w:hAnsi="Source Sans Pro"/>
@@ -1203,7 +1122,6 @@
               </w:rPr>
               <w:t>FunctionCallSent</w:t>
             </w:r>
-            <w:proofErr w:type="spellEnd"/>
           </w:p>
         </w:tc>
         <w:tc>
@@ -1231,7 +1149,6 @@
                 <w:szCs w:val="21"/>
               </w:rPr>
             </w:pPr>
-            <w:proofErr w:type="spellStart"/>
             <w:r>
               <w:rPr>
                 <w:rFonts w:ascii="Source Sans Pro" w:eastAsia="Times New Roman" w:hAnsi="Source Sans Pro"/>
@@ -1250,7 +1167,6 @@
               </w:rPr>
               <w:t>efinition</w:t>
             </w:r>
-            <w:proofErr w:type="spellEnd"/>
           </w:p>
         </w:tc>
         <w:tc>
@@ -1277,7 +1193,6 @@
                 <w:szCs w:val="20"/>
               </w:rPr>
             </w:pPr>
-            <w:proofErr w:type="spellStart"/>
             <w:r>
               <w:rPr>
                 <w:rFonts w:ascii="Source Sans Pro" w:eastAsia="Times New Roman" w:hAnsi="Source Sans Pro"/>
@@ -1294,7 +1209,6 @@
               </w:rPr>
               <w:t>unctionDefinition</w:t>
             </w:r>
-            <w:proofErr w:type="spellEnd"/>
           </w:p>
         </w:tc>
         <w:tc>
@@ -1321,7 +1235,6 @@
                 <w:szCs w:val="20"/>
               </w:rPr>
             </w:pPr>
-            <w:proofErr w:type="spellStart"/>
             <w:r>
               <w:rPr>
                 <w:rFonts w:ascii="Source Sans Pro" w:eastAsia="Times New Roman" w:hAnsi="Source Sans Pro"/>
@@ -1330,7 +1243,6 @@
               </w:rPr>
               <w:t>Synthesized</w:t>
             </w:r>
-            <w:proofErr w:type="spellEnd"/>
           </w:p>
         </w:tc>
         <w:tc>
@@ -1394,7 +1306,6 @@
                 <w:szCs w:val="21"/>
               </w:rPr>
             </w:pPr>
-            <w:proofErr w:type="spellStart"/>
             <w:r>
               <w:rPr>
                 <w:rFonts w:ascii="Source Sans Pro" w:eastAsia="Times New Roman" w:hAnsi="Source Sans Pro"/>
@@ -1404,7 +1315,6 @@
               </w:rPr>
               <w:t>FunctionCallExpr</w:t>
             </w:r>
-            <w:proofErr w:type="spellEnd"/>
           </w:p>
         </w:tc>
         <w:tc>
@@ -1432,7 +1342,6 @@
                 <w:szCs w:val="21"/>
               </w:rPr>
             </w:pPr>
-            <w:proofErr w:type="spellStart"/>
             <w:r>
               <w:rPr>
                 <w:rFonts w:ascii="Source Sans Pro" w:eastAsia="Times New Roman" w:hAnsi="Source Sans Pro"/>
@@ -1451,7 +1360,6 @@
               </w:rPr>
               <w:t>efinition</w:t>
             </w:r>
-            <w:proofErr w:type="spellEnd"/>
           </w:p>
         </w:tc>
         <w:tc>
@@ -1478,7 +1386,6 @@
                 <w:szCs w:val="20"/>
               </w:rPr>
             </w:pPr>
-            <w:proofErr w:type="spellStart"/>
             <w:r>
               <w:rPr>
                 <w:rFonts w:ascii="Source Sans Pro" w:eastAsia="Times New Roman" w:hAnsi="Source Sans Pro"/>
@@ -1495,7 +1402,6 @@
               </w:rPr>
               <w:t>unctionDefinition</w:t>
             </w:r>
-            <w:proofErr w:type="spellEnd"/>
           </w:p>
         </w:tc>
         <w:tc>
@@ -1522,7 +1428,6 @@
                 <w:szCs w:val="20"/>
               </w:rPr>
             </w:pPr>
-            <w:proofErr w:type="spellStart"/>
             <w:r>
               <w:rPr>
                 <w:rFonts w:ascii="Source Sans Pro" w:eastAsia="Times New Roman" w:hAnsi="Source Sans Pro"/>
@@ -1531,7 +1436,6 @@
               </w:rPr>
               <w:t>Synthesized</w:t>
             </w:r>
-            <w:proofErr w:type="spellEnd"/>
           </w:p>
         </w:tc>
         <w:tc>
@@ -1590,24 +1494,20 @@
             <w:pPr>
               <w:rPr>
                 <w:rFonts w:ascii="Source Sans Pro" w:eastAsia="Times New Roman" w:hAnsi="Source Sans Pro"/>
-                <w:strike/>
-                <w:color w:val="FF0000"/>
-                <w:sz w:val="21"/>
-                <w:szCs w:val="21"/>
-              </w:rPr>
-            </w:pPr>
-            <w:proofErr w:type="spellStart"/>
-            <w:r>
-              <w:rPr>
-                <w:rFonts w:ascii="Source Sans Pro" w:eastAsia="Times New Roman" w:hAnsi="Source Sans Pro"/>
-                <w:strike/>
-                <w:color w:val="FF0000"/>
+                <w:color w:val="595959"/>
+                <w:sz w:val="21"/>
+                <w:szCs w:val="21"/>
+              </w:rPr>
+            </w:pPr>
+            <w:r>
+              <w:rPr>
+                <w:rFonts w:ascii="Source Sans Pro" w:eastAsia="Times New Roman" w:hAnsi="Source Sans Pro"/>
+                <w:color w:val="595959"/>
                 <w:sz w:val="21"/>
                 <w:szCs w:val="21"/>
               </w:rPr>
               <w:t>FieldDefinition</w:t>
             </w:r>
-            <w:proofErr w:type="spellEnd"/>
           </w:p>
         </w:tc>
         <w:tc>
@@ -1630,33 +1530,20 @@
             <w:pPr>
               <w:rPr>
                 <w:rFonts w:ascii="Source Sans Pro" w:eastAsia="Times New Roman" w:hAnsi="Source Sans Pro"/>
-                <w:strike/>
-                <w:color w:val="FF0000"/>
-                <w:sz w:val="21"/>
-                <w:szCs w:val="21"/>
-              </w:rPr>
-            </w:pPr>
-            <w:proofErr w:type="spellStart"/>
-            <w:r>
-              <w:rPr>
-                <w:rFonts w:ascii="Source Sans Pro" w:eastAsia="Times New Roman" w:hAnsi="Source Sans Pro"/>
-                <w:strike/>
-                <w:color w:val="FF0000"/>
+                <w:color w:val="595959"/>
+                <w:sz w:val="21"/>
+                <w:szCs w:val="21"/>
+              </w:rPr>
+            </w:pPr>
+            <w:r>
+              <w:rPr>
+                <w:rFonts w:ascii="Source Sans Pro" w:eastAsia="Times New Roman" w:hAnsi="Source Sans Pro"/>
+                <w:color w:val="595959"/>
                 <w:sz w:val="21"/>
                 <w:szCs w:val="21"/>
               </w:rPr>
               <w:t>fieldOwner</w:t>
             </w:r>
-            <w:proofErr w:type="spellEnd"/>
-            <w:r>
-              <w:rPr>
-                <w:rFonts w:ascii="Source Sans Pro" w:eastAsia="Times New Roman" w:hAnsi="Source Sans Pro"/>
-                <w:b/>
-                <w:strike/>
-                <w:color w:val="FF0000"/>
-              </w:rPr>
-              <w:t xml:space="preserve"> ¿?</w:t>
-            </w:r>
           </w:p>
         </w:tc>
         <w:tc>
@@ -1679,24 +1566,18 @@
             <w:pPr>
               <w:rPr>
                 <w:rFonts w:ascii="Source Sans Pro" w:eastAsia="Times New Roman" w:hAnsi="Source Sans Pro"/>
-                <w:strike/>
-                <w:color w:val="FF0000"/>
                 <w:sz w:val="20"/>
                 <w:szCs w:val="20"/>
               </w:rPr>
             </w:pPr>
-            <w:proofErr w:type="spellStart"/>
-            <w:r>
-              <w:rPr>
-                <w:rFonts w:ascii="Source Sans Pro" w:eastAsia="Times New Roman" w:hAnsi="Source Sans Pro"/>
-                <w:strike/>
-                <w:color w:val="FF0000"/>
+            <w:r>
+              <w:rPr>
+                <w:rFonts w:ascii="Source Sans Pro" w:eastAsia="Times New Roman" w:hAnsi="Source Sans Pro"/>
                 <w:sz w:val="20"/>
                 <w:szCs w:val="20"/>
               </w:rPr>
               <w:t>StructType</w:t>
             </w:r>
-            <w:proofErr w:type="spellEnd"/>
           </w:p>
         </w:tc>
         <w:tc>
@@ -1719,24 +1600,18 @@
             <w:pPr>
               <w:rPr>
                 <w:rFonts w:ascii="Source Sans Pro" w:eastAsia="Times New Roman" w:hAnsi="Source Sans Pro"/>
-                <w:strike/>
-                <w:color w:val="FF0000"/>
                 <w:sz w:val="20"/>
                 <w:szCs w:val="20"/>
               </w:rPr>
             </w:pPr>
-            <w:proofErr w:type="spellStart"/>
-            <w:r>
-              <w:rPr>
-                <w:rFonts w:ascii="Source Sans Pro" w:eastAsia="Times New Roman" w:hAnsi="Source Sans Pro"/>
-                <w:strike/>
-                <w:color w:val="FF0000"/>
+            <w:r>
+              <w:rPr>
+                <w:rFonts w:ascii="Source Sans Pro" w:eastAsia="Times New Roman" w:hAnsi="Source Sans Pro"/>
                 <w:sz w:val="20"/>
                 <w:szCs w:val="20"/>
               </w:rPr>
               <w:t>Inherited</w:t>
             </w:r>
-            <w:proofErr w:type="spellEnd"/>
           </w:p>
         </w:tc>
         <w:tc>
@@ -1759,8 +1634,6 @@
             <w:pPr>
               <w:rPr>
                 <w:rFonts w:ascii="Source Sans Pro" w:eastAsia="Times New Roman" w:hAnsi="Source Sans Pro"/>
-                <w:strike/>
-                <w:color w:val="FF0000"/>
                 <w:sz w:val="20"/>
                 <w:szCs w:val="20"/>
               </w:rPr>
@@ -1768,8 +1641,6 @@
             <w:r>
               <w:rPr>
                 <w:rFonts w:ascii="Source Sans Pro" w:eastAsia="Times New Roman" w:hAnsi="Source Sans Pro"/>
-                <w:strike/>
-                <w:color w:val="FF0000"/>
                 <w:sz w:val="20"/>
                 <w:szCs w:val="20"/>
               </w:rPr>
@@ -1779,8 +1650,6 @@
             <w:r>
               <w:rPr>
                 <w:rFonts w:ascii="Source Sans Pro" w:eastAsia="Times New Roman" w:hAnsi="Source Sans Pro"/>
-                <w:strike/>
-                <w:color w:val="FF0000"/>
                 <w:sz w:val="20"/>
                 <w:szCs w:val="20"/>
               </w:rPr>
@@ -1790,8 +1659,6 @@
             <w:r>
               <w:rPr>
                 <w:rFonts w:ascii="Source Sans Pro" w:eastAsia="Times New Roman" w:hAnsi="Source Sans Pro"/>
-                <w:strike/>
-                <w:color w:val="FF0000"/>
                 <w:sz w:val="20"/>
                 <w:szCs w:val="20"/>
               </w:rPr>
@@ -1826,7 +1693,6 @@
                 <w:szCs w:val="21"/>
               </w:rPr>
             </w:pPr>
-            <w:proofErr w:type="spellStart"/>
             <w:r>
               <w:rPr>
                 <w:rFonts w:ascii="Source Sans Pro" w:eastAsia="Times New Roman" w:hAnsi="Source Sans Pro"/>
@@ -1836,7 +1702,6 @@
               </w:rPr>
               <w:t>StructType</w:t>
             </w:r>
-            <w:proofErr w:type="spellEnd"/>
           </w:p>
         </w:tc>
         <w:tc>
@@ -1864,7 +1729,6 @@
                 <w:szCs w:val="21"/>
               </w:rPr>
             </w:pPr>
-            <w:proofErr w:type="spellStart"/>
             <w:r>
               <w:rPr>
                 <w:rFonts w:ascii="Source Sans Pro" w:eastAsia="Times New Roman" w:hAnsi="Source Sans Pro"/>
@@ -1883,7 +1747,6 @@
               </w:rPr>
               <w:t>efinition</w:t>
             </w:r>
-            <w:proofErr w:type="spellEnd"/>
           </w:p>
         </w:tc>
         <w:tc>
@@ -1910,7 +1773,6 @@
                 <w:szCs w:val="20"/>
               </w:rPr>
             </w:pPr>
-            <w:proofErr w:type="spellStart"/>
             <w:r>
               <w:rPr>
                 <w:rFonts w:ascii="Source Sans Pro" w:eastAsia="Times New Roman" w:hAnsi="Source Sans Pro"/>
@@ -1927,7 +1789,6 @@
               </w:rPr>
               <w:t>tructDefinition</w:t>
             </w:r>
-            <w:proofErr w:type="spellEnd"/>
           </w:p>
         </w:tc>
         <w:tc>
@@ -1954,7 +1815,6 @@
                 <w:szCs w:val="20"/>
               </w:rPr>
             </w:pPr>
-            <w:proofErr w:type="spellStart"/>
             <w:r>
               <w:rPr>
                 <w:rFonts w:ascii="Source Sans Pro" w:eastAsia="Times New Roman" w:hAnsi="Source Sans Pro"/>
@@ -1963,7 +1823,6 @@
               </w:rPr>
               <w:t>Synthesized</w:t>
             </w:r>
-            <w:proofErr w:type="spellEnd"/>
           </w:p>
         </w:tc>
         <w:tc>
@@ -2075,7 +1934,6 @@
                 <w:szCs w:val="21"/>
               </w:rPr>
             </w:pPr>
-            <w:proofErr w:type="spellStart"/>
             <w:r>
               <w:rPr>
                 <w:rFonts w:ascii="Source Sans Pro" w:eastAsia="Times New Roman" w:hAnsi="Source Sans Pro"/>
@@ -2085,7 +1943,6 @@
               </w:rPr>
               <w:t>definition</w:t>
             </w:r>
-            <w:proofErr w:type="spellEnd"/>
           </w:p>
         </w:tc>
         <w:tc>
@@ -2112,7 +1969,6 @@
                 <w:szCs w:val="20"/>
               </w:rPr>
             </w:pPr>
-            <w:proofErr w:type="spellStart"/>
             <w:r>
               <w:rPr>
                 <w:rFonts w:ascii="Source Sans Pro" w:eastAsia="Times New Roman" w:hAnsi="Source Sans Pro"/>
@@ -2121,7 +1977,6 @@
               </w:rPr>
               <w:t>FunctionDefinition</w:t>
             </w:r>
-            <w:proofErr w:type="spellEnd"/>
           </w:p>
         </w:tc>
         <w:tc>
@@ -2148,7 +2003,6 @@
                 <w:szCs w:val="20"/>
               </w:rPr>
             </w:pPr>
-            <w:proofErr w:type="spellStart"/>
             <w:r>
               <w:rPr>
                 <w:rFonts w:ascii="Source Sans Pro" w:eastAsia="Times New Roman" w:hAnsi="Source Sans Pro"/>
@@ -2157,7 +2011,6 @@
               </w:rPr>
               <w:t>Synthesized</w:t>
             </w:r>
-            <w:proofErr w:type="spellEnd"/>
           </w:p>
         </w:tc>
         <w:tc>
@@ -2221,6 +2074,7 @@
           <w:rFonts w:ascii="Source Sans Pro" w:eastAsia="Times New Roman" w:hAnsi="Source Sans Pro"/>
           <w:color w:val="595959"/>
         </w:rPr>
+        <w:lastRenderedPageBreak/>
         <w:br w:type="page"/>
       </w:r>
     </w:p>
@@ -2428,9 +2282,9 @@
                 <w:color w:val="595959"/>
                 <w:sz w:val="21"/>
                 <w:szCs w:val="21"/>
-              </w:rPr>
-            </w:pPr>
-            <w:proofErr w:type="spellStart"/>
+                <w:lang w:val="en-GB"/>
+              </w:rPr>
+            </w:pPr>
             <w:r>
               <w:rPr>
                 <w:rStyle w:val="symbol-name1"/>
@@ -2438,16 +2292,17 @@
                 <w:color w:val="595959"/>
                 <w:sz w:val="21"/>
                 <w:szCs w:val="21"/>
+                <w:lang w:val="en-GB"/>
               </w:rPr>
               <w:t>program</w:t>
             </w:r>
-            <w:proofErr w:type="spellEnd"/>
-            <w:r>
-              <w:rPr>
-                <w:rFonts w:ascii="Source Sans Pro" w:eastAsia="Times New Roman" w:hAnsi="Source Sans Pro"/>
-                <w:color w:val="595959"/>
-                <w:sz w:val="21"/>
-                <w:szCs w:val="21"/>
+            <w:r>
+              <w:rPr>
+                <w:rFonts w:ascii="Source Sans Pro" w:eastAsia="Times New Roman" w:hAnsi="Source Sans Pro"/>
+                <w:color w:val="595959"/>
+                <w:sz w:val="21"/>
+                <w:szCs w:val="21"/>
+                <w:lang w:val="en-GB"/>
               </w:rPr>
               <w:t xml:space="preserve"> → </w:t>
             </w:r>
@@ -2457,6 +2312,7 @@
               <w:rPr>
                 <w:rStyle w:val="att-name1"/>
                 <w:rFonts w:ascii="Source Sans Pro" w:eastAsia="Times New Roman" w:hAnsi="Source Sans Pro"/>
+                <w:lang w:val="en-GB"/>
               </w:rPr>
               <w:t>name</w:t>
             </w:r>
@@ -2466,6 +2322,7 @@
                 <w:color w:val="595959"/>
                 <w:sz w:val="21"/>
                 <w:szCs w:val="21"/>
+                <w:lang w:val="en-GB"/>
               </w:rPr>
               <w:t>:</w:t>
             </w:r>
@@ -2475,6 +2332,7 @@
                 <w:rFonts w:ascii="Source Sans Pro" w:eastAsia="Times New Roman" w:hAnsi="Source Sans Pro"/>
                 <w:sz w:val="21"/>
                 <w:szCs w:val="21"/>
+                <w:lang w:val="en-GB"/>
               </w:rPr>
               <w:t>string</w:t>
             </w:r>
@@ -2486,6 +2344,7 @@
                 <w:color w:val="595959"/>
                 <w:sz w:val="21"/>
                 <w:szCs w:val="21"/>
+                <w:lang w:val="en-GB"/>
               </w:rPr>
               <w:t xml:space="preserve"> </w:t>
             </w:r>
@@ -2494,6 +2353,7 @@
               <w:rPr>
                 <w:rStyle w:val="att-name1"/>
                 <w:rFonts w:ascii="Source Sans Pro" w:eastAsia="Times New Roman" w:hAnsi="Source Sans Pro"/>
+                <w:lang w:val="en-GB"/>
               </w:rPr>
               <w:t>types</w:t>
             </w:r>
@@ -2503,6 +2363,7 @@
                 <w:color w:val="595959"/>
                 <w:sz w:val="21"/>
                 <w:szCs w:val="21"/>
+                <w:lang w:val="en-GB"/>
               </w:rPr>
               <w:t>:</w:t>
             </w:r>
@@ -2512,6 +2373,7 @@
                 <w:rFonts w:ascii="Source Sans Pro" w:eastAsia="Times New Roman" w:hAnsi="Source Sans Pro"/>
                 <w:sz w:val="21"/>
                 <w:szCs w:val="21"/>
+                <w:lang w:val="en-GB"/>
               </w:rPr>
               <w:t>structDefinition</w:t>
             </w:r>
@@ -2522,6 +2384,7 @@
                 <w:rFonts w:ascii="Source Sans Pro" w:eastAsia="Times New Roman" w:hAnsi="Source Sans Pro"/>
                 <w:sz w:val="21"/>
                 <w:szCs w:val="21"/>
+                <w:lang w:val="en-GB"/>
               </w:rPr>
               <w:t>*</w:t>
             </w:r>
@@ -2531,6 +2394,7 @@
                 <w:color w:val="595959"/>
                 <w:sz w:val="21"/>
                 <w:szCs w:val="21"/>
+                <w:lang w:val="en-GB"/>
               </w:rPr>
               <w:t xml:space="preserve"> </w:t>
             </w:r>
@@ -2539,6 +2403,7 @@
               <w:rPr>
                 <w:rStyle w:val="att-name1"/>
                 <w:rFonts w:ascii="Source Sans Pro" w:eastAsia="Times New Roman" w:hAnsi="Source Sans Pro"/>
+                <w:lang w:val="en-GB"/>
               </w:rPr>
               <w:t>vars</w:t>
             </w:r>
@@ -2548,6 +2413,7 @@
                 <w:color w:val="595959"/>
                 <w:sz w:val="21"/>
                 <w:szCs w:val="21"/>
+                <w:lang w:val="en-GB"/>
               </w:rPr>
               <w:t>:</w:t>
             </w:r>
@@ -2557,6 +2423,7 @@
                 <w:rFonts w:ascii="Source Sans Pro" w:eastAsia="Times New Roman" w:hAnsi="Source Sans Pro"/>
                 <w:sz w:val="21"/>
                 <w:szCs w:val="21"/>
+                <w:lang w:val="en-GB"/>
               </w:rPr>
               <w:t>varDefinition</w:t>
             </w:r>
@@ -2567,6 +2434,7 @@
                 <w:rFonts w:ascii="Source Sans Pro" w:eastAsia="Times New Roman" w:hAnsi="Source Sans Pro"/>
                 <w:sz w:val="21"/>
                 <w:szCs w:val="21"/>
+                <w:lang w:val="en-GB"/>
               </w:rPr>
               <w:t>*</w:t>
             </w:r>
@@ -2576,6 +2444,7 @@
                 <w:color w:val="595959"/>
                 <w:sz w:val="21"/>
                 <w:szCs w:val="21"/>
+                <w:lang w:val="en-GB"/>
               </w:rPr>
               <w:t xml:space="preserve"> </w:t>
             </w:r>
@@ -2584,6 +2453,7 @@
               <w:rPr>
                 <w:rStyle w:val="att-name1"/>
                 <w:rFonts w:ascii="Source Sans Pro" w:eastAsia="Times New Roman" w:hAnsi="Source Sans Pro"/>
+                <w:lang w:val="en-GB"/>
               </w:rPr>
               <w:t>builders</w:t>
             </w:r>
@@ -2593,6 +2463,7 @@
                 <w:color w:val="595959"/>
                 <w:sz w:val="21"/>
                 <w:szCs w:val="21"/>
+                <w:lang w:val="en-GB"/>
               </w:rPr>
               <w:t>:</w:t>
             </w:r>
@@ -2602,6 +2473,7 @@
                 <w:rFonts w:ascii="Source Sans Pro" w:eastAsia="Times New Roman" w:hAnsi="Source Sans Pro"/>
                 <w:sz w:val="21"/>
                 <w:szCs w:val="21"/>
+                <w:lang w:val="en-GB"/>
               </w:rPr>
               <w:t>functionBuilder</w:t>
             </w:r>
@@ -2612,6 +2484,7 @@
                 <w:rFonts w:ascii="Source Sans Pro" w:eastAsia="Times New Roman" w:hAnsi="Source Sans Pro"/>
                 <w:sz w:val="21"/>
                 <w:szCs w:val="21"/>
+                <w:lang w:val="en-GB"/>
               </w:rPr>
               <w:t>*</w:t>
             </w:r>
@@ -2621,6 +2494,7 @@
                 <w:color w:val="595959"/>
                 <w:sz w:val="21"/>
                 <w:szCs w:val="21"/>
+                <w:lang w:val="en-GB"/>
               </w:rPr>
               <w:t xml:space="preserve"> </w:t>
             </w:r>
@@ -2629,6 +2503,7 @@
               <w:rPr>
                 <w:rStyle w:val="att-name1"/>
                 <w:rFonts w:ascii="Source Sans Pro" w:eastAsia="Times New Roman" w:hAnsi="Source Sans Pro"/>
+                <w:lang w:val="en-GB"/>
               </w:rPr>
               <w:t>features</w:t>
             </w:r>
@@ -2638,6 +2513,7 @@
                 <w:color w:val="595959"/>
                 <w:sz w:val="21"/>
                 <w:szCs w:val="21"/>
+                <w:lang w:val="en-GB"/>
               </w:rPr>
               <w:t>:</w:t>
             </w:r>
@@ -2647,6 +2523,7 @@
                 <w:rFonts w:ascii="Source Sans Pro" w:eastAsia="Times New Roman" w:hAnsi="Source Sans Pro"/>
                 <w:sz w:val="21"/>
                 <w:szCs w:val="21"/>
+                <w:lang w:val="en-GB"/>
               </w:rPr>
               <w:t>functionDefinition</w:t>
             </w:r>
@@ -2657,6 +2534,7 @@
                 <w:rFonts w:ascii="Source Sans Pro" w:eastAsia="Times New Roman" w:hAnsi="Source Sans Pro"/>
                 <w:sz w:val="21"/>
                 <w:szCs w:val="21"/>
+                <w:lang w:val="en-GB"/>
               </w:rPr>
               <w:t>*</w:t>
             </w:r>
@@ -2666,6 +2544,7 @@
                 <w:color w:val="595959"/>
                 <w:sz w:val="21"/>
                 <w:szCs w:val="21"/>
+                <w:lang w:val="en-GB"/>
               </w:rPr>
               <w:t xml:space="preserve"> </w:t>
             </w:r>
@@ -2674,6 +2553,7 @@
               <w:rPr>
                 <w:rStyle w:val="att-name1"/>
                 <w:rFonts w:ascii="Source Sans Pro" w:eastAsia="Times New Roman" w:hAnsi="Source Sans Pro"/>
+                <w:lang w:val="en-GB"/>
               </w:rPr>
               <w:t>runCall</w:t>
             </w:r>
@@ -2683,6 +2563,7 @@
                 <w:color w:val="595959"/>
                 <w:sz w:val="21"/>
                 <w:szCs w:val="21"/>
+                <w:lang w:val="en-GB"/>
               </w:rPr>
               <w:t>:</w:t>
             </w:r>
@@ -2692,6 +2573,7 @@
                 <w:rFonts w:ascii="Source Sans Pro" w:eastAsia="Times New Roman" w:hAnsi="Source Sans Pro"/>
                 <w:sz w:val="21"/>
                 <w:szCs w:val="21"/>
+                <w:lang w:val="en-GB"/>
               </w:rPr>
               <w:t>runCall</w:t>
             </w:r>
@@ -2723,8 +2605,29 @@
                 <w:color w:val="595959"/>
                 <w:sz w:val="21"/>
                 <w:szCs w:val="21"/>
-              </w:rPr>
-            </w:pPr>
+                <w:lang w:val="en-GB"/>
+              </w:rPr>
+            </w:pPr>
+            <w:r>
+              <w:rPr>
+                <w:rFonts w:ascii="Source Sans Pro" w:eastAsia="Times New Roman" w:hAnsi="Source Sans Pro"/>
+                <w:color w:val="595959"/>
+                <w:sz w:val="21"/>
+                <w:szCs w:val="21"/>
+                <w:lang w:val="en-GB"/>
+              </w:rPr>
+              <w:t xml:space="preserve">builders == </w:t>
+            </w:r>
+            <w:r>
+              <w:rPr>
+                <w:rFonts w:ascii="Cambria Math" w:eastAsia="Times New Roman" w:hAnsi="Cambria Math" w:cs="Cambria Math"/>
+                <w:color w:val="595959"/>
+                <w:sz w:val="21"/>
+                <w:szCs w:val="21"/>
+                <w:lang w:val="en-GB"/>
+              </w:rPr>
+              <w:t>∅</w:t>
+            </w:r>
           </w:p>
         </w:tc>
         <w:tc>
@@ -2746,21 +2649,12 @@
           </w:tcPr>
           <w:p>
             <w:pPr>
-              <w:spacing w:line="276" w:lineRule="auto"/>
-              <w:rPr>
-                <w:rFonts w:ascii="Source Sans Pro" w:eastAsia="Times New Roman" w:hAnsi="Source Sans Pro"/>
-                <w:sz w:val="21"/>
-                <w:szCs w:val="21"/>
-              </w:rPr>
-            </w:pPr>
-          </w:p>
-          <w:p>
-            <w:pPr>
-              <w:spacing w:line="276" w:lineRule="auto"/>
-              <w:rPr>
-                <w:rFonts w:ascii="Source Sans Pro" w:eastAsia="Times New Roman" w:hAnsi="Source Sans Pro"/>
-                <w:sz w:val="21"/>
-                <w:szCs w:val="21"/>
+              <w:spacing w:line="360" w:lineRule="auto"/>
+              <w:rPr>
+                <w:rFonts w:ascii="Source Sans Pro" w:eastAsia="Times New Roman" w:hAnsi="Source Sans Pro"/>
+                <w:sz w:val="21"/>
+                <w:szCs w:val="21"/>
+                <w:lang w:val="en-GB"/>
               </w:rPr>
             </w:pPr>
             <w:proofErr w:type="spellStart"/>
@@ -2770,16 +2664,9 @@
                 <w:rFonts w:ascii="Source Sans Pro" w:eastAsia="Times New Roman" w:hAnsi="Source Sans Pro"/>
                 <w:sz w:val="21"/>
                 <w:szCs w:val="21"/>
-              </w:rPr>
-              <w:t>vars</w:t>
-            </w:r>
-            <w:r>
-              <w:rPr>
-                <w:rFonts w:ascii="Source Sans Pro" w:eastAsia="Times New Roman" w:hAnsi="Source Sans Pro"/>
-                <w:sz w:val="21"/>
-                <w:szCs w:val="21"/>
-              </w:rPr>
-              <w:t>.forEach</w:t>
+                <w:lang w:val="en-GB"/>
+              </w:rPr>
+              <w:t>vars.forEach</w:t>
             </w:r>
             <w:proofErr w:type="spellEnd"/>
             <w:proofErr w:type="gramEnd"/>
@@ -2788,6 +2675,7 @@
                 <w:rFonts w:ascii="Source Sans Pro" w:eastAsia="Times New Roman" w:hAnsi="Source Sans Pro"/>
                 <w:sz w:val="21"/>
                 <w:szCs w:val="21"/>
+                <w:lang w:val="en-GB"/>
               </w:rPr>
               <w:t>(</w:t>
             </w:r>
@@ -2796,6 +2684,7 @@
                 <w:rFonts w:ascii="Source Sans Pro" w:eastAsia="Times New Roman" w:hAnsi="Source Sans Pro"/>
                 <w:sz w:val="21"/>
                 <w:szCs w:val="21"/>
+                <w:lang w:val="en-GB"/>
               </w:rPr>
               <w:t xml:space="preserve">v -&gt; </w:t>
             </w:r>
@@ -2805,6 +2694,7 @@
                 <w:rFonts w:ascii="Source Sans Pro" w:eastAsia="Times New Roman" w:hAnsi="Source Sans Pro"/>
                 <w:sz w:val="21"/>
                 <w:szCs w:val="21"/>
+                <w:lang w:val="en-GB"/>
               </w:rPr>
               <w:t>v</w:t>
             </w:r>
@@ -2813,6 +2703,7 @@
                 <w:rFonts w:ascii="Source Sans Pro" w:eastAsia="Times New Roman" w:hAnsi="Source Sans Pro"/>
                 <w:sz w:val="21"/>
                 <w:szCs w:val="21"/>
+                <w:lang w:val="en-GB"/>
               </w:rPr>
               <w:t>.scope</w:t>
             </w:r>
@@ -2822,33 +2713,19 @@
                 <w:rFonts w:ascii="Source Sans Pro" w:eastAsia="Times New Roman" w:hAnsi="Source Sans Pro"/>
                 <w:sz w:val="21"/>
                 <w:szCs w:val="21"/>
-              </w:rPr>
-              <w:t>=</w:t>
-            </w:r>
-            <w:r>
-              <w:rPr>
-                <w:rFonts w:ascii="Source Sans Pro" w:eastAsia="Times New Roman" w:hAnsi="Source Sans Pro"/>
-                <w:sz w:val="21"/>
-                <w:szCs w:val="21"/>
-              </w:rPr>
-              <w:t>GLOBAL</w:t>
-            </w:r>
-            <w:r>
-              <w:rPr>
-                <w:rFonts w:ascii="Source Sans Pro" w:eastAsia="Times New Roman" w:hAnsi="Source Sans Pro"/>
-                <w:sz w:val="21"/>
-                <w:szCs w:val="21"/>
-              </w:rPr>
-              <w:t>)</w:t>
-            </w:r>
-          </w:p>
-          <w:p>
-            <w:pPr>
-              <w:spacing w:line="276" w:lineRule="auto"/>
-              <w:rPr>
-                <w:rFonts w:ascii="Source Sans Pro" w:eastAsia="Times New Roman" w:hAnsi="Source Sans Pro"/>
-                <w:sz w:val="21"/>
-                <w:szCs w:val="21"/>
+                <w:lang w:val="en-GB"/>
+              </w:rPr>
+              <w:t>=GLOBAL)</w:t>
+            </w:r>
+          </w:p>
+          <w:p>
+            <w:pPr>
+              <w:spacing w:line="360" w:lineRule="auto"/>
+              <w:rPr>
+                <w:rFonts w:ascii="Source Sans Pro" w:eastAsia="Times New Roman" w:hAnsi="Source Sans Pro"/>
+                <w:sz w:val="21"/>
+                <w:szCs w:val="21"/>
+                <w:lang w:val="en-GB"/>
               </w:rPr>
             </w:pPr>
           </w:p>
@@ -2880,6 +2757,7 @@
                 <w:color w:val="595959"/>
                 <w:sz w:val="21"/>
                 <w:szCs w:val="21"/>
+                <w:lang w:val="en-GB"/>
               </w:rPr>
             </w:pPr>
             <w:proofErr w:type="spellStart"/>
@@ -2890,6 +2768,7 @@
                 <w:color w:val="595959"/>
                 <w:sz w:val="21"/>
                 <w:szCs w:val="21"/>
+                <w:lang w:val="en-GB"/>
               </w:rPr>
               <w:t>runCall</w:t>
             </w:r>
@@ -2900,6 +2779,7 @@
                 <w:color w:val="595959"/>
                 <w:sz w:val="21"/>
                 <w:szCs w:val="21"/>
+                <w:lang w:val="en-GB"/>
               </w:rPr>
               <w:t xml:space="preserve"> → </w:t>
             </w:r>
@@ -2909,6 +2789,7 @@
               <w:rPr>
                 <w:rStyle w:val="att-name1"/>
                 <w:rFonts w:ascii="Source Sans Pro" w:eastAsia="Times New Roman" w:hAnsi="Source Sans Pro"/>
+                <w:lang w:val="en-GB"/>
               </w:rPr>
               <w:t>name</w:t>
             </w:r>
@@ -2918,6 +2799,7 @@
                 <w:color w:val="595959"/>
                 <w:sz w:val="21"/>
                 <w:szCs w:val="21"/>
+                <w:lang w:val="en-GB"/>
               </w:rPr>
               <w:t>:</w:t>
             </w:r>
@@ -2927,6 +2809,7 @@
                 <w:rFonts w:ascii="Source Sans Pro" w:eastAsia="Times New Roman" w:hAnsi="Source Sans Pro"/>
                 <w:sz w:val="21"/>
                 <w:szCs w:val="21"/>
+                <w:lang w:val="en-GB"/>
               </w:rPr>
               <w:t>string</w:t>
             </w:r>
@@ -2938,6 +2821,7 @@
                 <w:color w:val="595959"/>
                 <w:sz w:val="21"/>
                 <w:szCs w:val="21"/>
+                <w:lang w:val="en-GB"/>
               </w:rPr>
               <w:t xml:space="preserve"> </w:t>
             </w:r>
@@ -2946,6 +2830,7 @@
               <w:rPr>
                 <w:rStyle w:val="att-name1"/>
                 <w:rFonts w:ascii="Source Sans Pro" w:eastAsia="Times New Roman" w:hAnsi="Source Sans Pro"/>
+                <w:lang w:val="en-GB"/>
               </w:rPr>
               <w:t>args</w:t>
             </w:r>
@@ -2955,6 +2840,7 @@
                 <w:color w:val="595959"/>
                 <w:sz w:val="21"/>
                 <w:szCs w:val="21"/>
+                <w:lang w:val="en-GB"/>
               </w:rPr>
               <w:t>:</w:t>
             </w:r>
@@ -2964,6 +2850,7 @@
                 <w:rFonts w:ascii="Source Sans Pro" w:eastAsia="Times New Roman" w:hAnsi="Source Sans Pro"/>
                 <w:sz w:val="21"/>
                 <w:szCs w:val="21"/>
+                <w:lang w:val="en-GB"/>
               </w:rPr>
               <w:t>expression</w:t>
             </w:r>
@@ -2974,6 +2861,7 @@
                 <w:rFonts w:ascii="Source Sans Pro" w:eastAsia="Times New Roman" w:hAnsi="Source Sans Pro"/>
                 <w:sz w:val="21"/>
                 <w:szCs w:val="21"/>
+                <w:lang w:val="en-GB"/>
               </w:rPr>
               <w:t>*</w:t>
             </w:r>
@@ -3037,25 +2925,33 @@
               <w:t>name</w:t>
             </w:r>
             <w:proofErr w:type="spellEnd"/>
-            <w:proofErr w:type="gramStart"/>
-            <w:r>
-              <w:rPr>
-                <w:rFonts w:ascii="Source Sans Pro" w:eastAsia="Times New Roman" w:hAnsi="Source Sans Pro"/>
-                <w:color w:val="595959"/>
-                <w:sz w:val="21"/>
-                <w:szCs w:val="21"/>
-              </w:rPr>
-              <w:t>] !</w:t>
-            </w:r>
-            <w:proofErr w:type="gramEnd"/>
-            <w:r>
-              <w:rPr>
-                <w:rFonts w:ascii="Source Sans Pro" w:eastAsia="Times New Roman" w:hAnsi="Source Sans Pro"/>
-                <w:color w:val="595959"/>
-                <w:sz w:val="21"/>
-                <w:szCs w:val="21"/>
-              </w:rPr>
-              <w:t xml:space="preserve">= </w:t>
+            <w:r>
+              <w:rPr>
+                <w:rFonts w:ascii="Source Sans Pro" w:eastAsia="Times New Roman" w:hAnsi="Source Sans Pro"/>
+                <w:color w:val="595959"/>
+                <w:sz w:val="21"/>
+                <w:szCs w:val="21"/>
+              </w:rPr>
+              <w:t xml:space="preserve">] </w:t>
+            </w:r>
+            <w:r>
+              <w:rPr>
+                <w:rFonts w:ascii="Source Sans Pro" w:eastAsia="Times New Roman" w:hAnsi="Source Sans Pro" w:cs="Source Sans Pro"/>
+                <w:color w:val="595959"/>
+                <w:sz w:val="21"/>
+                <w:szCs w:val="21"/>
+                <w:lang w:val="en-GB"/>
+              </w:rPr>
+              <w:t>≠</w:t>
+            </w:r>
+            <w:r>
+              <w:rPr>
+                <w:rFonts w:ascii="Source Sans Pro" w:eastAsia="Times New Roman" w:hAnsi="Source Sans Pro"/>
+                <w:color w:val="595959"/>
+                <w:sz w:val="21"/>
+                <w:szCs w:val="21"/>
+              </w:rPr>
+              <w:t xml:space="preserve"> </w:t>
             </w:r>
             <w:r>
               <w:rPr>
@@ -3087,7 +2983,7 @@
           </w:tcPr>
           <w:p>
             <w:pPr>
-              <w:spacing w:line="276" w:lineRule="auto"/>
+              <w:spacing w:line="360" w:lineRule="auto"/>
               <w:rPr>
                 <w:rFonts w:ascii="Source Sans Pro" w:eastAsia="Times New Roman" w:hAnsi="Source Sans Pro"/>
                 <w:sz w:val="21"/>
@@ -3110,10 +3006,44 @@
                 <w:sz w:val="21"/>
                 <w:szCs w:val="21"/>
               </w:rPr>
-              <w:t xml:space="preserve"> = functions[name]</w:t>
-            </w:r>
-            <w:bookmarkStart w:id="0" w:name="_GoBack"/>
-            <w:bookmarkEnd w:id="0"/>
+              <w:t xml:space="preserve"> = </w:t>
+            </w:r>
+            <w:proofErr w:type="spellStart"/>
+            <w:r>
+              <w:rPr>
+                <w:rFonts w:ascii="Source Sans Pro" w:eastAsia="Times New Roman" w:hAnsi="Source Sans Pro"/>
+                <w:sz w:val="21"/>
+                <w:szCs w:val="21"/>
+              </w:rPr>
+              <w:t>functions</w:t>
+            </w:r>
+            <w:proofErr w:type="spellEnd"/>
+            <w:r>
+              <w:rPr>
+                <w:rFonts w:ascii="Source Sans Pro" w:eastAsia="Times New Roman" w:hAnsi="Source Sans Pro"/>
+                <w:sz w:val="21"/>
+                <w:szCs w:val="21"/>
+              </w:rPr>
+              <w:t>[</w:t>
+            </w:r>
+            <w:proofErr w:type="spellStart"/>
+            <w:r>
+              <w:rPr>
+                <w:rFonts w:ascii="Source Sans Pro" w:eastAsia="Times New Roman" w:hAnsi="Source Sans Pro"/>
+                <w:sz w:val="21"/>
+                <w:szCs w:val="21"/>
+              </w:rPr>
+              <w:t>name</w:t>
+            </w:r>
+            <w:proofErr w:type="spellEnd"/>
+            <w:r>
+              <w:rPr>
+                <w:rFonts w:ascii="Source Sans Pro" w:eastAsia="Times New Roman" w:hAnsi="Source Sans Pro"/>
+                <w:sz w:val="21"/>
+                <w:szCs w:val="21"/>
+              </w:rPr>
+              <w:t>]</w:t>
+            </w:r>
           </w:p>
         </w:tc>
       </w:tr>
@@ -3143,6 +3073,7 @@
                 <w:color w:val="595959"/>
                 <w:sz w:val="21"/>
                 <w:szCs w:val="21"/>
+                <w:lang w:val="en-GB"/>
               </w:rPr>
             </w:pPr>
             <w:proofErr w:type="spellStart"/>
@@ -3153,6 +3084,7 @@
                 <w:color w:val="595959"/>
                 <w:sz w:val="21"/>
                 <w:szCs w:val="21"/>
+                <w:lang w:val="en-GB"/>
               </w:rPr>
               <w:t>structDefinition</w:t>
             </w:r>
@@ -3163,6 +3095,7 @@
                 <w:color w:val="595959"/>
                 <w:sz w:val="21"/>
                 <w:szCs w:val="21"/>
+                <w:lang w:val="en-GB"/>
               </w:rPr>
               <w:t xml:space="preserve"> → </w:t>
             </w:r>
@@ -3172,6 +3105,7 @@
               <w:rPr>
                 <w:rStyle w:val="att-name1"/>
                 <w:rFonts w:ascii="Source Sans Pro" w:eastAsia="Times New Roman" w:hAnsi="Source Sans Pro"/>
+                <w:lang w:val="en-GB"/>
               </w:rPr>
               <w:t>name</w:t>
             </w:r>
@@ -3181,6 +3115,7 @@
                 <w:color w:val="595959"/>
                 <w:sz w:val="21"/>
                 <w:szCs w:val="21"/>
+                <w:lang w:val="en-GB"/>
               </w:rPr>
               <w:t>:</w:t>
             </w:r>
@@ -3190,6 +3125,7 @@
                 <w:rFonts w:ascii="Source Sans Pro" w:eastAsia="Times New Roman" w:hAnsi="Source Sans Pro"/>
                 <w:sz w:val="21"/>
                 <w:szCs w:val="21"/>
+                <w:lang w:val="en-GB"/>
               </w:rPr>
               <w:t>structType</w:t>
             </w:r>
@@ -3201,6 +3137,7 @@
                 <w:color w:val="595959"/>
                 <w:sz w:val="21"/>
                 <w:szCs w:val="21"/>
+                <w:lang w:val="en-GB"/>
               </w:rPr>
               <w:t xml:space="preserve"> </w:t>
             </w:r>
@@ -3209,6 +3146,7 @@
               <w:rPr>
                 <w:rStyle w:val="att-name1"/>
                 <w:rFonts w:ascii="Source Sans Pro" w:eastAsia="Times New Roman" w:hAnsi="Source Sans Pro"/>
+                <w:lang w:val="en-GB"/>
               </w:rPr>
               <w:t>fields</w:t>
             </w:r>
@@ -3218,6 +3156,7 @@
                 <w:color w:val="595959"/>
                 <w:sz w:val="21"/>
                 <w:szCs w:val="21"/>
+                <w:lang w:val="en-GB"/>
               </w:rPr>
               <w:t>:</w:t>
             </w:r>
@@ -3227,6 +3166,7 @@
                 <w:rFonts w:ascii="Source Sans Pro" w:eastAsia="Times New Roman" w:hAnsi="Source Sans Pro"/>
                 <w:sz w:val="21"/>
                 <w:szCs w:val="21"/>
+                <w:lang w:val="en-GB"/>
               </w:rPr>
               <w:t>fieldDefinition</w:t>
             </w:r>
@@ -3237,6 +3177,7 @@
                 <w:rFonts w:ascii="Source Sans Pro" w:eastAsia="Times New Roman" w:hAnsi="Source Sans Pro"/>
                 <w:sz w:val="21"/>
                 <w:szCs w:val="21"/>
+                <w:lang w:val="en-GB"/>
               </w:rPr>
               <w:t>*</w:t>
             </w:r>
@@ -3320,6 +3261,37 @@
           </w:tcPr>
           <w:p>
             <w:pPr>
+              <w:spacing w:line="360" w:lineRule="auto"/>
+              <w:rPr>
+                <w:rFonts w:ascii="Source Sans Pro" w:eastAsia="Times New Roman" w:hAnsi="Source Sans Pro"/>
+                <w:sz w:val="21"/>
+                <w:szCs w:val="21"/>
+                <w:lang w:val="en-GB"/>
+              </w:rPr>
+            </w:pPr>
+            <w:r>
+              <w:rPr>
+                <w:rFonts w:ascii="Source Sans Pro" w:eastAsia="Times New Roman" w:hAnsi="Source Sans Pro"/>
+                <w:sz w:val="21"/>
+                <w:szCs w:val="21"/>
+                <w:lang w:val="en-GB"/>
+              </w:rPr>
+              <w:t>structs[name]=</w:t>
+            </w:r>
+            <w:proofErr w:type="spellStart"/>
+            <w:r>
+              <w:rPr>
+                <w:rFonts w:ascii="Source Sans Pro" w:eastAsia="Times New Roman" w:hAnsi="Source Sans Pro"/>
+                <w:sz w:val="21"/>
+                <w:szCs w:val="21"/>
+                <w:lang w:val="en-GB"/>
+              </w:rPr>
+              <w:t>structDefinition</w:t>
+            </w:r>
+            <w:proofErr w:type="spellEnd"/>
+          </w:p>
+          <w:p>
+            <w:pPr>
               <w:spacing w:line="276" w:lineRule="auto"/>
               <w:rPr>
                 <w:rFonts w:ascii="Source Sans Pro" w:eastAsia="Times New Roman" w:hAnsi="Source Sans Pro"/>
@@ -3328,14 +3300,56 @@
                 <w:lang w:val="en-GB"/>
               </w:rPr>
             </w:pPr>
-            <w:r>
-              <w:rPr>
-                <w:rFonts w:ascii="Source Sans Pro" w:eastAsia="Times New Roman" w:hAnsi="Source Sans Pro"/>
-                <w:sz w:val="21"/>
-                <w:szCs w:val="21"/>
-                <w:lang w:val="en-GB"/>
-              </w:rPr>
-              <w:t>structs[name]=</w:t>
+            <w:proofErr w:type="spellStart"/>
+            <w:proofErr w:type="gramStart"/>
+            <w:r>
+              <w:rPr>
+                <w:rFonts w:ascii="Source Sans Pro" w:eastAsia="Times New Roman" w:hAnsi="Source Sans Pro"/>
+                <w:sz w:val="21"/>
+                <w:szCs w:val="21"/>
+                <w:lang w:val="en-GB"/>
+              </w:rPr>
+              <w:t>field.forEach</w:t>
+            </w:r>
+            <w:proofErr w:type="spellEnd"/>
+            <w:proofErr w:type="gramEnd"/>
+            <w:r>
+              <w:rPr>
+                <w:rFonts w:ascii="Source Sans Pro" w:eastAsia="Times New Roman" w:hAnsi="Source Sans Pro"/>
+                <w:sz w:val="21"/>
+                <w:szCs w:val="21"/>
+                <w:lang w:val="en-GB"/>
+              </w:rPr>
+              <w:t>(</w:t>
+            </w:r>
+            <w:proofErr w:type="spellStart"/>
+            <w:r>
+              <w:rPr>
+                <w:rFonts w:ascii="Source Sans Pro" w:eastAsia="Times New Roman" w:hAnsi="Source Sans Pro"/>
+                <w:sz w:val="21"/>
+                <w:szCs w:val="21"/>
+                <w:lang w:val="en-GB"/>
+              </w:rPr>
+              <w:t>fieldDefinition.fieldOwner</w:t>
+            </w:r>
+            <w:proofErr w:type="spellEnd"/>
+            <w:r>
+              <w:rPr>
+                <w:rFonts w:ascii="Source Sans Pro" w:eastAsia="Times New Roman" w:hAnsi="Source Sans Pro"/>
+                <w:sz w:val="21"/>
+                <w:szCs w:val="21"/>
+                <w:lang w:val="en-GB"/>
+              </w:rPr>
+              <w:t xml:space="preserve"> =</w:t>
+            </w:r>
+            <w:r>
+              <w:rPr>
+                <w:rFonts w:ascii="Source Sans Pro" w:eastAsia="Times New Roman" w:hAnsi="Source Sans Pro"/>
+                <w:sz w:val="21"/>
+                <w:szCs w:val="21"/>
+                <w:lang w:val="en-GB"/>
+              </w:rPr>
+              <w:t xml:space="preserve"> </w:t>
             </w:r>
             <w:proofErr w:type="spellStart"/>
             <w:r>
@@ -3348,42 +3362,51 @@
               <w:t>structDefinition</w:t>
             </w:r>
             <w:proofErr w:type="spellEnd"/>
+            <w:r>
+              <w:rPr>
+                <w:rFonts w:ascii="Source Sans Pro" w:eastAsia="Times New Roman" w:hAnsi="Source Sans Pro"/>
+                <w:sz w:val="21"/>
+                <w:szCs w:val="21"/>
+                <w:lang w:val="en-GB"/>
+              </w:rPr>
+              <w:t>)</w:t>
+            </w:r>
           </w:p>
           <w:p>
             <w:pPr>
               <w:spacing w:line="276" w:lineRule="auto"/>
               <w:rPr>
                 <w:rFonts w:ascii="Source Sans Pro" w:eastAsia="Times New Roman" w:hAnsi="Source Sans Pro"/>
-                <w:strike/>
-                <w:color w:val="FF0000"/>
-                <w:sz w:val="21"/>
-                <w:szCs w:val="21"/>
-                <w:lang w:val="en-GB"/>
-              </w:rPr>
-            </w:pPr>
-            <w:proofErr w:type="spellStart"/>
-            <w:proofErr w:type="gramStart"/>
-            <w:r>
-              <w:rPr>
-                <w:rFonts w:ascii="Source Sans Pro" w:eastAsia="Times New Roman" w:hAnsi="Source Sans Pro"/>
-                <w:strike/>
-                <w:color w:val="FF0000"/>
-                <w:sz w:val="21"/>
-                <w:szCs w:val="21"/>
-                <w:lang w:val="en-GB"/>
-              </w:rPr>
-              <w:t>field.forEach</w:t>
-            </w:r>
-            <w:proofErr w:type="spellEnd"/>
-            <w:proofErr w:type="gramEnd"/>
-            <w:r>
-              <w:rPr>
-                <w:rFonts w:ascii="Source Sans Pro" w:eastAsia="Times New Roman" w:hAnsi="Source Sans Pro"/>
-                <w:strike/>
-                <w:color w:val="FF0000"/>
-                <w:sz w:val="21"/>
-                <w:szCs w:val="21"/>
-                <w:lang w:val="en-GB"/>
+                <w:sz w:val="21"/>
+                <w:szCs w:val="21"/>
+                <w:lang w:val="en-GB"/>
+              </w:rPr>
+            </w:pPr>
+          </w:p>
+          <w:p>
+            <w:pPr>
+              <w:spacing w:line="360" w:lineRule="auto"/>
+              <w:rPr>
+                <w:rFonts w:ascii="Source Sans Pro" w:eastAsia="Times New Roman" w:hAnsi="Source Sans Pro"/>
+                <w:sz w:val="21"/>
+                <w:szCs w:val="21"/>
+              </w:rPr>
+            </w:pPr>
+            <w:proofErr w:type="spellStart"/>
+            <w:r>
+              <w:rPr>
+                <w:rFonts w:ascii="Source Sans Pro" w:eastAsia="Times New Roman" w:hAnsi="Source Sans Pro"/>
+                <w:sz w:val="21"/>
+                <w:szCs w:val="21"/>
+              </w:rPr>
+              <w:t>visit</w:t>
+            </w:r>
+            <w:proofErr w:type="spellEnd"/>
+            <w:r>
+              <w:rPr>
+                <w:rFonts w:ascii="Source Sans Pro" w:eastAsia="Times New Roman" w:hAnsi="Source Sans Pro"/>
+                <w:sz w:val="21"/>
+                <w:szCs w:val="21"/>
               </w:rPr>
               <w:t>(</w:t>
             </w:r>
@@ -3391,100 +3414,24 @@
             <w:r>
               <w:rPr>
                 <w:rFonts w:ascii="Source Sans Pro" w:eastAsia="Times New Roman" w:hAnsi="Source Sans Pro"/>
-                <w:strike/>
-                <w:color w:val="FF0000"/>
-                <w:sz w:val="21"/>
-                <w:szCs w:val="21"/>
-                <w:lang w:val="en-GB"/>
-              </w:rPr>
-              <w:t>fieldDefinition.fieldOwner</w:t>
-            </w:r>
-            <w:proofErr w:type="spellEnd"/>
-            <w:r>
-              <w:rPr>
-                <w:rFonts w:ascii="Source Sans Pro" w:eastAsia="Times New Roman" w:hAnsi="Source Sans Pro"/>
-                <w:strike/>
-                <w:color w:val="FF0000"/>
-                <w:sz w:val="21"/>
-                <w:szCs w:val="21"/>
-                <w:lang w:val="en-GB"/>
-              </w:rPr>
-              <w:t xml:space="preserve"> = </w:t>
-            </w:r>
-            <w:proofErr w:type="spellStart"/>
-            <w:r>
-              <w:rPr>
-                <w:rFonts w:ascii="Source Sans Pro" w:eastAsia="Times New Roman" w:hAnsi="Source Sans Pro"/>
-                <w:strike/>
-                <w:color w:val="FF0000"/>
-                <w:sz w:val="21"/>
-                <w:szCs w:val="21"/>
-                <w:lang w:val="en-GB"/>
-              </w:rPr>
-              <w:t>structDefinition</w:t>
-            </w:r>
-            <w:proofErr w:type="spellEnd"/>
-            <w:r>
-              <w:rPr>
-                <w:rFonts w:ascii="Source Sans Pro" w:eastAsia="Times New Roman" w:hAnsi="Source Sans Pro"/>
-                <w:strike/>
-                <w:color w:val="FF0000"/>
-                <w:sz w:val="21"/>
-                <w:szCs w:val="21"/>
-                <w:lang w:val="en-GB"/>
+                <w:sz w:val="21"/>
+                <w:szCs w:val="21"/>
+              </w:rPr>
+              <w:t>fields</w:t>
+            </w:r>
+            <w:proofErr w:type="spellEnd"/>
+            <w:r>
+              <w:rPr>
+                <w:rFonts w:ascii="Source Sans Pro" w:eastAsia="Times New Roman" w:hAnsi="Source Sans Pro"/>
+                <w:sz w:val="21"/>
+                <w:szCs w:val="21"/>
               </w:rPr>
               <w:t>)</w:t>
             </w:r>
           </w:p>
           <w:p>
             <w:pPr>
-              <w:spacing w:line="276" w:lineRule="auto"/>
-              <w:rPr>
-                <w:rFonts w:ascii="Source Sans Pro" w:eastAsia="Times New Roman" w:hAnsi="Source Sans Pro"/>
-                <w:sz w:val="21"/>
-                <w:szCs w:val="21"/>
-              </w:rPr>
-            </w:pPr>
-            <w:proofErr w:type="spellStart"/>
-            <w:r>
-              <w:rPr>
-                <w:rFonts w:ascii="Source Sans Pro" w:eastAsia="Times New Roman" w:hAnsi="Source Sans Pro"/>
-                <w:sz w:val="21"/>
-                <w:szCs w:val="21"/>
-              </w:rPr>
-              <w:t>visit</w:t>
-            </w:r>
-            <w:proofErr w:type="spellEnd"/>
-            <w:r>
-              <w:rPr>
-                <w:rFonts w:ascii="Source Sans Pro" w:eastAsia="Times New Roman" w:hAnsi="Source Sans Pro"/>
-                <w:sz w:val="21"/>
-                <w:szCs w:val="21"/>
-              </w:rPr>
-              <w:t>(</w:t>
-            </w:r>
-            <w:proofErr w:type="spellStart"/>
-            <w:r>
-              <w:rPr>
-                <w:rFonts w:ascii="Source Sans Pro" w:eastAsia="Times New Roman" w:hAnsi="Source Sans Pro"/>
-                <w:sz w:val="21"/>
-                <w:szCs w:val="21"/>
-              </w:rPr>
-              <w:t>fields</w:t>
-            </w:r>
-            <w:proofErr w:type="spellEnd"/>
-            <w:r>
-              <w:rPr>
-                <w:rFonts w:ascii="Source Sans Pro" w:eastAsia="Times New Roman" w:hAnsi="Source Sans Pro"/>
-                <w:sz w:val="21"/>
-                <w:szCs w:val="21"/>
-              </w:rPr>
-              <w:t>)</w:t>
-            </w:r>
-          </w:p>
-          <w:p>
-            <w:pPr>
-              <w:spacing w:line="276" w:lineRule="auto"/>
+              <w:spacing w:line="360" w:lineRule="auto"/>
               <w:rPr>
                 <w:rFonts w:ascii="Source Sans Pro" w:eastAsia="Times New Roman" w:hAnsi="Source Sans Pro"/>
                 <w:sz w:val="21"/>
@@ -3564,6 +3511,7 @@
                 <w:color w:val="595959"/>
                 <w:sz w:val="21"/>
                 <w:szCs w:val="21"/>
+                <w:lang w:val="en-GB"/>
               </w:rPr>
             </w:pPr>
             <w:proofErr w:type="spellStart"/>
@@ -3574,6 +3522,7 @@
                 <w:color w:val="595959"/>
                 <w:sz w:val="21"/>
                 <w:szCs w:val="21"/>
+                <w:lang w:val="en-GB"/>
               </w:rPr>
               <w:t>functionDefinition</w:t>
             </w:r>
@@ -3584,6 +3533,7 @@
                 <w:color w:val="595959"/>
                 <w:sz w:val="21"/>
                 <w:szCs w:val="21"/>
+                <w:lang w:val="en-GB"/>
               </w:rPr>
               <w:t xml:space="preserve"> → </w:t>
             </w:r>
@@ -3593,6 +3543,7 @@
               <w:rPr>
                 <w:rStyle w:val="att-name1"/>
                 <w:rFonts w:ascii="Source Sans Pro" w:eastAsia="Times New Roman" w:hAnsi="Source Sans Pro"/>
+                <w:lang w:val="en-GB"/>
               </w:rPr>
               <w:t>name</w:t>
             </w:r>
@@ -3602,6 +3553,7 @@
                 <w:color w:val="595959"/>
                 <w:sz w:val="21"/>
                 <w:szCs w:val="21"/>
+                <w:lang w:val="en-GB"/>
               </w:rPr>
               <w:t>:</w:t>
             </w:r>
@@ -3611,6 +3563,7 @@
                 <w:rFonts w:ascii="Source Sans Pro" w:eastAsia="Times New Roman" w:hAnsi="Source Sans Pro"/>
                 <w:sz w:val="21"/>
                 <w:szCs w:val="21"/>
+                <w:lang w:val="en-GB"/>
               </w:rPr>
               <w:t>string</w:t>
             </w:r>
@@ -3622,6 +3575,7 @@
                 <w:color w:val="595959"/>
                 <w:sz w:val="21"/>
                 <w:szCs w:val="21"/>
+                <w:lang w:val="en-GB"/>
               </w:rPr>
               <w:t xml:space="preserve"> </w:t>
             </w:r>
@@ -3630,6 +3584,7 @@
               <w:rPr>
                 <w:rStyle w:val="att-name1"/>
                 <w:rFonts w:ascii="Source Sans Pro" w:eastAsia="Times New Roman" w:hAnsi="Source Sans Pro"/>
+                <w:lang w:val="en-GB"/>
               </w:rPr>
               <w:t>params</w:t>
             </w:r>
@@ -3639,6 +3594,7 @@
                 <w:color w:val="595959"/>
                 <w:sz w:val="21"/>
                 <w:szCs w:val="21"/>
+                <w:lang w:val="en-GB"/>
               </w:rPr>
               <w:t>:</w:t>
             </w:r>
@@ -3648,6 +3604,7 @@
                 <w:rFonts w:ascii="Source Sans Pro" w:eastAsia="Times New Roman" w:hAnsi="Source Sans Pro"/>
                 <w:sz w:val="21"/>
                 <w:szCs w:val="21"/>
+                <w:lang w:val="en-GB"/>
               </w:rPr>
               <w:t>varDefinition</w:t>
             </w:r>
@@ -3658,6 +3615,7 @@
                 <w:rFonts w:ascii="Source Sans Pro" w:eastAsia="Times New Roman" w:hAnsi="Source Sans Pro"/>
                 <w:sz w:val="21"/>
                 <w:szCs w:val="21"/>
+                <w:lang w:val="en-GB"/>
               </w:rPr>
               <w:t>*</w:t>
             </w:r>
@@ -3667,6 +3625,7 @@
                 <w:color w:val="595959"/>
                 <w:sz w:val="21"/>
                 <w:szCs w:val="21"/>
+                <w:lang w:val="en-GB"/>
               </w:rPr>
               <w:t xml:space="preserve"> </w:t>
             </w:r>
@@ -3675,6 +3634,7 @@
               <w:rPr>
                 <w:rStyle w:val="att-name1"/>
                 <w:rFonts w:ascii="Source Sans Pro" w:eastAsia="Times New Roman" w:hAnsi="Source Sans Pro"/>
+                <w:lang w:val="en-GB"/>
               </w:rPr>
               <w:t>returnType</w:t>
             </w:r>
@@ -3684,6 +3644,7 @@
                 <w:color w:val="595959"/>
                 <w:sz w:val="21"/>
                 <w:szCs w:val="21"/>
+                <w:lang w:val="en-GB"/>
               </w:rPr>
               <w:t>:</w:t>
             </w:r>
@@ -3693,6 +3654,7 @@
                 <w:rFonts w:ascii="Source Sans Pro" w:eastAsia="Times New Roman" w:hAnsi="Source Sans Pro"/>
                 <w:sz w:val="21"/>
                 <w:szCs w:val="21"/>
+                <w:lang w:val="en-GB"/>
               </w:rPr>
               <w:t>type</w:t>
             </w:r>
@@ -3703,6 +3665,7 @@
                 <w:rFonts w:ascii="Source Sans Pro" w:eastAsia="Times New Roman" w:hAnsi="Source Sans Pro"/>
                 <w:sz w:val="21"/>
                 <w:szCs w:val="21"/>
+                <w:lang w:val="en-GB"/>
               </w:rPr>
               <w:t>?</w:t>
             </w:r>
@@ -3712,6 +3675,7 @@
                 <w:color w:val="595959"/>
                 <w:sz w:val="21"/>
                 <w:szCs w:val="21"/>
+                <w:lang w:val="en-GB"/>
               </w:rPr>
               <w:t xml:space="preserve"> </w:t>
             </w:r>
@@ -3720,6 +3684,7 @@
               <w:rPr>
                 <w:rStyle w:val="att-name1"/>
                 <w:rFonts w:ascii="Source Sans Pro" w:eastAsia="Times New Roman" w:hAnsi="Source Sans Pro"/>
+                <w:lang w:val="en-GB"/>
               </w:rPr>
               <w:t>vars</w:t>
             </w:r>
@@ -3729,6 +3694,7 @@
                 <w:color w:val="595959"/>
                 <w:sz w:val="21"/>
                 <w:szCs w:val="21"/>
+                <w:lang w:val="en-GB"/>
               </w:rPr>
               <w:t>:</w:t>
             </w:r>
@@ -3738,6 +3704,7 @@
                 <w:rFonts w:ascii="Source Sans Pro" w:eastAsia="Times New Roman" w:hAnsi="Source Sans Pro"/>
                 <w:sz w:val="21"/>
                 <w:szCs w:val="21"/>
+                <w:lang w:val="en-GB"/>
               </w:rPr>
               <w:t>varDefinition</w:t>
             </w:r>
@@ -3748,6 +3715,7 @@
                 <w:rFonts w:ascii="Source Sans Pro" w:eastAsia="Times New Roman" w:hAnsi="Source Sans Pro"/>
                 <w:sz w:val="21"/>
                 <w:szCs w:val="21"/>
+                <w:lang w:val="en-GB"/>
               </w:rPr>
               <w:t>*</w:t>
             </w:r>
@@ -3757,6 +3725,7 @@
                 <w:color w:val="595959"/>
                 <w:sz w:val="21"/>
                 <w:szCs w:val="21"/>
+                <w:lang w:val="en-GB"/>
               </w:rPr>
               <w:t xml:space="preserve"> </w:t>
             </w:r>
@@ -3765,6 +3734,7 @@
               <w:rPr>
                 <w:rStyle w:val="att-name1"/>
                 <w:rFonts w:ascii="Source Sans Pro" w:eastAsia="Times New Roman" w:hAnsi="Source Sans Pro"/>
+                <w:lang w:val="en-GB"/>
               </w:rPr>
               <w:t>sentences</w:t>
             </w:r>
@@ -3774,6 +3744,7 @@
                 <w:color w:val="595959"/>
                 <w:sz w:val="21"/>
                 <w:szCs w:val="21"/>
+                <w:lang w:val="en-GB"/>
               </w:rPr>
               <w:t>:</w:t>
             </w:r>
@@ -3783,6 +3754,7 @@
                 <w:rFonts w:ascii="Source Sans Pro" w:eastAsia="Times New Roman" w:hAnsi="Source Sans Pro"/>
                 <w:sz w:val="21"/>
                 <w:szCs w:val="21"/>
+                <w:lang w:val="en-GB"/>
               </w:rPr>
               <w:t>sentence</w:t>
             </w:r>
@@ -3793,6 +3765,7 @@
                 <w:rFonts w:ascii="Source Sans Pro" w:eastAsia="Times New Roman" w:hAnsi="Source Sans Pro"/>
                 <w:sz w:val="21"/>
                 <w:szCs w:val="21"/>
+                <w:lang w:val="en-GB"/>
               </w:rPr>
               <w:t>*</w:t>
             </w:r>
@@ -3865,47 +3838,99 @@
                 <w:color w:val="595959"/>
                 <w:sz w:val="21"/>
                 <w:szCs w:val="21"/>
-              </w:rPr>
-            </w:pPr>
-            <w:proofErr w:type="spellStart"/>
-            <w:r>
-              <w:rPr>
-                <w:rFonts w:ascii="Source Sans Pro" w:eastAsia="Times New Roman" w:hAnsi="Source Sans Pro"/>
-                <w:color w:val="595959"/>
-                <w:sz w:val="21"/>
-                <w:szCs w:val="21"/>
-              </w:rPr>
-              <w:t>builders</w:t>
-            </w:r>
-            <w:proofErr w:type="spellEnd"/>
-            <w:r>
-              <w:rPr>
-                <w:rFonts w:ascii="Source Sans Pro" w:eastAsia="Times New Roman" w:hAnsi="Source Sans Pro"/>
-                <w:color w:val="595959"/>
-                <w:sz w:val="21"/>
-                <w:szCs w:val="21"/>
-              </w:rPr>
-              <w:t>[</w:t>
-            </w:r>
-            <w:proofErr w:type="spellStart"/>
-            <w:r>
-              <w:rPr>
-                <w:rFonts w:ascii="Source Sans Pro" w:eastAsia="Times New Roman" w:hAnsi="Source Sans Pro"/>
-                <w:color w:val="595959"/>
-                <w:sz w:val="21"/>
-                <w:szCs w:val="21"/>
-              </w:rPr>
-              <w:t>name</w:t>
-            </w:r>
-            <w:proofErr w:type="spellEnd"/>
-            <w:r>
-              <w:rPr>
-                <w:rFonts w:ascii="Source Sans Pro" w:eastAsia="Times New Roman" w:hAnsi="Source Sans Pro"/>
-                <w:color w:val="595959"/>
-                <w:sz w:val="21"/>
-                <w:szCs w:val="21"/>
-              </w:rPr>
-              <w:t xml:space="preserve">] </w:t>
+                <w:lang w:val="en-GB"/>
+              </w:rPr>
+            </w:pPr>
+          </w:p>
+        </w:tc>
+        <w:tc>
+          <w:tcPr>
+            <w:tcW w:w="0" w:type="auto"/>
+            <w:tcBorders>
+              <w:top w:val="single" w:sz="6" w:space="0" w:color="595959"/>
+              <w:left w:val="single" w:sz="6" w:space="0" w:color="595959"/>
+              <w:bottom w:val="single" w:sz="6" w:space="0" w:color="595959"/>
+              <w:right w:val="single" w:sz="6" w:space="0" w:color="595959"/>
+            </w:tcBorders>
+            <w:tcMar>
+              <w:top w:w="75" w:type="dxa"/>
+              <w:left w:w="150" w:type="dxa"/>
+              <w:bottom w:w="75" w:type="dxa"/>
+              <w:right w:w="150" w:type="dxa"/>
+            </w:tcMar>
+            <w:hideMark/>
+          </w:tcPr>
+          <w:p>
+            <w:pPr>
+              <w:spacing w:line="276" w:lineRule="auto"/>
+              <w:rPr>
+                <w:rFonts w:ascii="Source Sans Pro" w:eastAsia="Times New Roman" w:hAnsi="Source Sans Pro"/>
+                <w:sz w:val="21"/>
+                <w:szCs w:val="21"/>
+                <w:lang w:val="en-GB"/>
+              </w:rPr>
+            </w:pPr>
+            <w:r>
+              <w:rPr>
+                <w:rFonts w:ascii="Source Sans Pro" w:eastAsia="Times New Roman" w:hAnsi="Source Sans Pro"/>
+                <w:sz w:val="21"/>
+                <w:szCs w:val="21"/>
+                <w:lang w:val="en-GB"/>
+              </w:rPr>
+              <w:t xml:space="preserve">functions[name] = </w:t>
+            </w:r>
+            <w:proofErr w:type="spellStart"/>
+            <w:r>
+              <w:rPr>
+                <w:rFonts w:ascii="Source Sans Pro" w:eastAsia="Times New Roman" w:hAnsi="Source Sans Pro"/>
+                <w:sz w:val="21"/>
+                <w:szCs w:val="21"/>
+                <w:lang w:val="en-GB"/>
+              </w:rPr>
+              <w:t>functionDefinition</w:t>
+            </w:r>
+            <w:proofErr w:type="spellEnd"/>
+          </w:p>
+          <w:p>
+            <w:pPr>
+              <w:spacing w:line="276" w:lineRule="auto"/>
+              <w:rPr>
+                <w:rFonts w:ascii="Source Sans Pro" w:eastAsia="Times New Roman" w:hAnsi="Source Sans Pro"/>
+                <w:sz w:val="21"/>
+                <w:szCs w:val="21"/>
+                <w:lang w:val="en-GB"/>
+              </w:rPr>
+            </w:pPr>
+          </w:p>
+          <w:p>
+            <w:pPr>
+              <w:spacing w:line="276" w:lineRule="auto"/>
+              <w:rPr>
+                <w:rFonts w:ascii="Source Sans Pro" w:eastAsia="Times New Roman" w:hAnsi="Source Sans Pro"/>
+                <w:sz w:val="21"/>
+                <w:szCs w:val="21"/>
+                <w:lang w:val="en-GB"/>
+              </w:rPr>
+            </w:pPr>
+            <w:proofErr w:type="spellStart"/>
+            <w:r>
+              <w:rPr>
+                <w:rFonts w:ascii="Source Sans Pro" w:eastAsia="Times New Roman" w:hAnsi="Source Sans Pro"/>
+                <w:sz w:val="21"/>
+                <w:szCs w:val="21"/>
+                <w:lang w:val="en-GB"/>
+              </w:rPr>
+              <w:t>isBuilder</w:t>
+            </w:r>
+            <w:proofErr w:type="spellEnd"/>
+            <w:r>
+              <w:rPr>
+                <w:rFonts w:ascii="Source Sans Pro" w:eastAsia="Times New Roman" w:hAnsi="Source Sans Pro"/>
+                <w:sz w:val="21"/>
+                <w:szCs w:val="21"/>
+                <w:lang w:val="en-GB"/>
+              </w:rPr>
+              <w:t xml:space="preserve"> = builders[name] </w:t>
             </w:r>
             <w:r>
               <w:rPr>
@@ -3920,7 +3945,6 @@
             <w:r>
               <w:rPr>
                 <w:rFonts w:ascii="Source Sans Pro" w:eastAsia="Times New Roman" w:hAnsi="Source Sans Pro"/>
-                <w:color w:val="595959"/>
                 <w:sz w:val="21"/>
                 <w:szCs w:val="21"/>
                 <w:lang w:val="en-GB"/>
@@ -3931,7 +3955,6 @@
             <w:r>
               <w:rPr>
                 <w:rFonts w:ascii="Cambria Math" w:eastAsia="Times New Roman" w:hAnsi="Cambria Math" w:cs="Cambria Math"/>
-                <w:color w:val="595959"/>
                 <w:sz w:val="21"/>
                 <w:szCs w:val="21"/>
                 <w:lang w:val="en-GB"/>
@@ -3940,45 +3963,24 @@
             </w:r>
             <w:r>
               <w:rPr>
-                <w:rFonts w:ascii="Cambria Math" w:eastAsia="Times New Roman" w:hAnsi="Cambria Math" w:cs="Cambria Math"/>
-                <w:color w:val="595959"/>
-                <w:sz w:val="21"/>
-                <w:szCs w:val="21"/>
-                <w:lang w:val="en-GB"/>
-              </w:rPr>
-              <w:t xml:space="preserve"> </w:t>
-            </w:r>
-            <w:r>
-              <w:rPr>
-                <w:rFonts w:ascii="Cambria Math" w:eastAsia="Times New Roman" w:hAnsi="Cambria Math" w:cs="Cambria Math"/>
-                <w:b/>
-                <w:color w:val="FF0000"/>
-                <w:sz w:val="48"/>
-                <w:szCs w:val="48"/>
-                <w:lang w:val="en-GB"/>
-              </w:rPr>
-              <w:t>?</w:t>
+                <w:rFonts w:ascii="Source Sans Pro" w:eastAsia="Times New Roman" w:hAnsi="Source Sans Pro"/>
+                <w:sz w:val="21"/>
+                <w:szCs w:val="21"/>
+                <w:lang w:val="en-GB"/>
+              </w:rPr>
+              <w:t xml:space="preserve"> ?</w:t>
             </w:r>
             <w:proofErr w:type="gramEnd"/>
-          </w:p>
-        </w:tc>
-        <w:tc>
-          <w:tcPr>
-            <w:tcW w:w="0" w:type="auto"/>
-            <w:tcBorders>
-              <w:top w:val="single" w:sz="6" w:space="0" w:color="595959"/>
-              <w:left w:val="single" w:sz="6" w:space="0" w:color="595959"/>
-              <w:bottom w:val="single" w:sz="6" w:space="0" w:color="595959"/>
-              <w:right w:val="single" w:sz="6" w:space="0" w:color="595959"/>
-            </w:tcBorders>
-            <w:tcMar>
-              <w:top w:w="75" w:type="dxa"/>
-              <w:left w:w="150" w:type="dxa"/>
-              <w:bottom w:w="75" w:type="dxa"/>
-              <w:right w:w="150" w:type="dxa"/>
-            </w:tcMar>
-            <w:hideMark/>
-          </w:tcPr>
+            <w:r>
+              <w:rPr>
+                <w:rFonts w:ascii="Source Sans Pro" w:eastAsia="Times New Roman" w:hAnsi="Source Sans Pro"/>
+                <w:sz w:val="21"/>
+                <w:szCs w:val="21"/>
+                <w:lang w:val="en-GB"/>
+              </w:rPr>
+              <w:t xml:space="preserve"> true : false</w:t>
+            </w:r>
+          </w:p>
           <w:p>
             <w:pPr>
               <w:spacing w:line="276" w:lineRule="auto"/>
@@ -3989,26 +3991,6 @@
                 <w:lang w:val="en-GB"/>
               </w:rPr>
             </w:pPr>
-            <w:r>
-              <w:rPr>
-                <w:rFonts w:ascii="Source Sans Pro" w:eastAsia="Times New Roman" w:hAnsi="Source Sans Pro"/>
-                <w:sz w:val="21"/>
-                <w:szCs w:val="21"/>
-                <w:lang w:val="en-GB"/>
-              </w:rPr>
-              <w:t xml:space="preserve">functions[name] = </w:t>
-            </w:r>
-            <w:proofErr w:type="spellStart"/>
-            <w:r>
-              <w:rPr>
-                <w:rFonts w:ascii="Source Sans Pro" w:eastAsia="Times New Roman" w:hAnsi="Source Sans Pro"/>
-                <w:sz w:val="21"/>
-                <w:szCs w:val="21"/>
-                <w:lang w:val="en-GB"/>
-              </w:rPr>
-              <w:t>functionDefinition</w:t>
-            </w:r>
-            <w:proofErr w:type="spellEnd"/>
           </w:p>
           <w:p>
             <w:pPr>
@@ -4020,78 +4002,119 @@
                 <w:lang w:val="en-GB"/>
               </w:rPr>
             </w:pPr>
+            <w:proofErr w:type="spellStart"/>
+            <w:proofErr w:type="gramStart"/>
+            <w:r>
+              <w:rPr>
+                <w:rFonts w:ascii="Source Sans Pro" w:eastAsia="Times New Roman" w:hAnsi="Source Sans Pro"/>
+                <w:sz w:val="21"/>
+                <w:szCs w:val="21"/>
+                <w:lang w:val="en-GB"/>
+              </w:rPr>
+              <w:t>params.forEach</w:t>
+            </w:r>
+            <w:proofErr w:type="spellEnd"/>
+            <w:proofErr w:type="gramEnd"/>
+            <w:r>
+              <w:rPr>
+                <w:rFonts w:ascii="Source Sans Pro" w:eastAsia="Times New Roman" w:hAnsi="Source Sans Pro"/>
+                <w:sz w:val="21"/>
+                <w:szCs w:val="21"/>
+                <w:lang w:val="en-GB"/>
+              </w:rPr>
+              <w:t xml:space="preserve">(p -&gt; </w:t>
+            </w:r>
+            <w:proofErr w:type="spellStart"/>
+            <w:r>
+              <w:rPr>
+                <w:rFonts w:ascii="Source Sans Pro" w:eastAsia="Times New Roman" w:hAnsi="Source Sans Pro"/>
+                <w:sz w:val="21"/>
+                <w:szCs w:val="21"/>
+                <w:lang w:val="en-GB"/>
+              </w:rPr>
+              <w:t>p.scope</w:t>
+            </w:r>
+            <w:proofErr w:type="spellEnd"/>
+            <w:r>
+              <w:rPr>
+                <w:rFonts w:ascii="Source Sans Pro" w:eastAsia="Times New Roman" w:hAnsi="Source Sans Pro"/>
+                <w:sz w:val="21"/>
+                <w:szCs w:val="21"/>
+                <w:lang w:val="en-GB"/>
+              </w:rPr>
+              <w:t xml:space="preserve"> = PARAMETER)</w:t>
+            </w:r>
           </w:p>
           <w:p>
             <w:pPr>
               <w:spacing w:line="276" w:lineRule="auto"/>
               <w:rPr>
-                <w:rFonts w:ascii="Cambria Math" w:eastAsia="Times New Roman" w:hAnsi="Cambria Math" w:cs="Cambria Math"/>
-                <w:sz w:val="21"/>
-                <w:szCs w:val="21"/>
-              </w:rPr>
-            </w:pPr>
-            <w:proofErr w:type="spellStart"/>
-            <w:r>
-              <w:rPr>
-                <w:rFonts w:ascii="Source Sans Pro" w:eastAsia="Times New Roman" w:hAnsi="Source Sans Pro"/>
-                <w:sz w:val="21"/>
-                <w:szCs w:val="21"/>
-              </w:rPr>
-              <w:t>builders</w:t>
-            </w:r>
-            <w:proofErr w:type="spellEnd"/>
-            <w:r>
-              <w:rPr>
-                <w:rFonts w:ascii="Source Sans Pro" w:eastAsia="Times New Roman" w:hAnsi="Source Sans Pro"/>
-                <w:sz w:val="21"/>
-                <w:szCs w:val="21"/>
-              </w:rPr>
-              <w:t>[</w:t>
-            </w:r>
-            <w:proofErr w:type="spellStart"/>
-            <w:r>
-              <w:rPr>
-                <w:rFonts w:ascii="Source Sans Pro" w:eastAsia="Times New Roman" w:hAnsi="Source Sans Pro"/>
-                <w:sz w:val="21"/>
-                <w:szCs w:val="21"/>
-              </w:rPr>
-              <w:t>name</w:t>
-            </w:r>
-            <w:proofErr w:type="spellEnd"/>
-            <w:r>
-              <w:rPr>
-                <w:rFonts w:ascii="Source Sans Pro" w:eastAsia="Times New Roman" w:hAnsi="Source Sans Pro"/>
-                <w:sz w:val="21"/>
-                <w:szCs w:val="21"/>
-              </w:rPr>
-              <w:t xml:space="preserve">] </w:t>
-            </w:r>
+                <w:rFonts w:ascii="Source Sans Pro" w:eastAsia="Times New Roman" w:hAnsi="Source Sans Pro"/>
+                <w:sz w:val="21"/>
+                <w:szCs w:val="21"/>
+                <w:lang w:val="en-GB"/>
+              </w:rPr>
+            </w:pPr>
+            <w:proofErr w:type="spellStart"/>
             <w:proofErr w:type="gramStart"/>
             <w:r>
               <w:rPr>
                 <w:rFonts w:ascii="Source Sans Pro" w:eastAsia="Times New Roman" w:hAnsi="Source Sans Pro"/>
                 <w:sz w:val="21"/>
                 <w:szCs w:val="21"/>
-              </w:rPr>
-              <w:t xml:space="preserve">= </w:t>
-            </w:r>
-            <w:r>
-              <w:rPr>
-                <w:rFonts w:ascii="Source Sans Pro" w:eastAsia="Times New Roman" w:hAnsi="Source Sans Pro"/>
-                <w:sz w:val="21"/>
-                <w:szCs w:val="21"/>
-              </w:rPr>
-              <w:t xml:space="preserve"> </w:t>
-            </w:r>
-            <w:r>
-              <w:rPr>
-                <w:rFonts w:ascii="Cambria Math" w:eastAsia="Times New Roman" w:hAnsi="Cambria Math" w:cs="Cambria Math"/>
-                <w:sz w:val="21"/>
-                <w:szCs w:val="21"/>
-              </w:rPr>
-              <w:t>∅</w:t>
-            </w:r>
+                <w:lang w:val="en-GB"/>
+              </w:rPr>
+              <w:t>vars.forEach</w:t>
+            </w:r>
+            <w:proofErr w:type="spellEnd"/>
             <w:proofErr w:type="gramEnd"/>
+            <w:r>
+              <w:rPr>
+                <w:rFonts w:ascii="Source Sans Pro" w:eastAsia="Times New Roman" w:hAnsi="Source Sans Pro"/>
+                <w:sz w:val="21"/>
+                <w:szCs w:val="21"/>
+                <w:lang w:val="en-GB"/>
+              </w:rPr>
+              <w:t>(</w:t>
+            </w:r>
+            <w:r>
+              <w:rPr>
+                <w:rFonts w:ascii="Source Sans Pro" w:eastAsia="Times New Roman" w:hAnsi="Source Sans Pro"/>
+                <w:sz w:val="21"/>
+                <w:szCs w:val="21"/>
+                <w:lang w:val="en-GB"/>
+              </w:rPr>
+              <w:t xml:space="preserve">v -&gt; </w:t>
+            </w:r>
+            <w:proofErr w:type="spellStart"/>
+            <w:r>
+              <w:rPr>
+                <w:rFonts w:ascii="Source Sans Pro" w:eastAsia="Times New Roman" w:hAnsi="Source Sans Pro"/>
+                <w:sz w:val="21"/>
+                <w:szCs w:val="21"/>
+                <w:lang w:val="en-GB"/>
+              </w:rPr>
+              <w:t>v</w:t>
+            </w:r>
+            <w:r>
+              <w:rPr>
+                <w:rFonts w:ascii="Source Sans Pro" w:eastAsia="Times New Roman" w:hAnsi="Source Sans Pro"/>
+                <w:sz w:val="21"/>
+                <w:szCs w:val="21"/>
+                <w:lang w:val="en-GB"/>
+              </w:rPr>
+              <w:t>.scope</w:t>
+            </w:r>
+            <w:proofErr w:type="spellEnd"/>
+            <w:r>
+              <w:rPr>
+                <w:rFonts w:ascii="Source Sans Pro" w:eastAsia="Times New Roman" w:hAnsi="Source Sans Pro"/>
+                <w:sz w:val="21"/>
+                <w:szCs w:val="21"/>
+                <w:lang w:val="en-GB"/>
+              </w:rPr>
+              <w:t>=LOCAL)</w:t>
+            </w:r>
           </w:p>
           <w:p>
             <w:pPr>
@@ -4100,6 +4123,7 @@
                 <w:rFonts w:ascii="Source Sans Pro" w:eastAsia="Times New Roman" w:hAnsi="Source Sans Pro"/>
                 <w:sz w:val="21"/>
                 <w:szCs w:val="21"/>
+                <w:lang w:val="en-GB"/>
               </w:rPr>
             </w:pPr>
           </w:p>
@@ -4110,6 +4134,7 @@
                 <w:rFonts w:ascii="Source Sans Pro" w:eastAsia="Times New Roman" w:hAnsi="Source Sans Pro"/>
                 <w:sz w:val="21"/>
                 <w:szCs w:val="21"/>
+                <w:lang w:val="en-GB"/>
               </w:rPr>
             </w:pPr>
             <w:proofErr w:type="spellStart"/>
@@ -4119,36 +4144,29 @@
                 <w:rFonts w:ascii="Source Sans Pro" w:eastAsia="Times New Roman" w:hAnsi="Source Sans Pro"/>
                 <w:sz w:val="21"/>
                 <w:szCs w:val="21"/>
-              </w:rPr>
-              <w:t>params.forEach</w:t>
-            </w:r>
-            <w:proofErr w:type="spellEnd"/>
+                <w:lang w:val="en-GB"/>
+              </w:rPr>
+              <w:t>variables.set</w:t>
+            </w:r>
+            <w:proofErr w:type="spellEnd"/>
+            <w:r>
+              <w:rPr>
+                <w:rFonts w:ascii="Source Sans Pro" w:eastAsia="Times New Roman" w:hAnsi="Source Sans Pro"/>
+                <w:sz w:val="21"/>
+                <w:szCs w:val="21"/>
+                <w:lang w:val="en-GB"/>
+              </w:rPr>
+              <w:t>(</w:t>
+            </w:r>
             <w:proofErr w:type="gramEnd"/>
             <w:r>
               <w:rPr>
                 <w:rFonts w:ascii="Source Sans Pro" w:eastAsia="Times New Roman" w:hAnsi="Source Sans Pro"/>
                 <w:sz w:val="21"/>
                 <w:szCs w:val="21"/>
-              </w:rPr>
-              <w:t xml:space="preserve">(p -&gt; </w:t>
-            </w:r>
-            <w:proofErr w:type="spellStart"/>
-            <w:r>
-              <w:rPr>
-                <w:rFonts w:ascii="Source Sans Pro" w:eastAsia="Times New Roman" w:hAnsi="Source Sans Pro"/>
-                <w:sz w:val="21"/>
-                <w:szCs w:val="21"/>
-              </w:rPr>
-              <w:t>p.scope</w:t>
-            </w:r>
-            <w:proofErr w:type="spellEnd"/>
-            <w:r>
-              <w:rPr>
-                <w:rFonts w:ascii="Source Sans Pro" w:eastAsia="Times New Roman" w:hAnsi="Source Sans Pro"/>
-                <w:sz w:val="21"/>
-                <w:szCs w:val="21"/>
-              </w:rPr>
-              <w:t xml:space="preserve"> = PARAMETER)</w:t>
+                <w:lang w:val="en-GB"/>
+              </w:rPr>
+              <w:t>)</w:t>
             </w:r>
           </w:p>
           <w:p>
@@ -4158,10 +4176,87 @@
                 <w:rFonts w:ascii="Source Sans Pro" w:eastAsia="Times New Roman" w:hAnsi="Source Sans Pro"/>
                 <w:sz w:val="21"/>
                 <w:szCs w:val="21"/>
-              </w:rPr>
-            </w:pPr>
-            <w:proofErr w:type="spellStart"/>
-            <w:proofErr w:type="gramStart"/>
+                <w:lang w:val="en-GB"/>
+              </w:rPr>
+            </w:pPr>
+            <w:r>
+              <w:rPr>
+                <w:rFonts w:ascii="Source Sans Pro" w:eastAsia="Times New Roman" w:hAnsi="Source Sans Pro"/>
+                <w:sz w:val="21"/>
+                <w:szCs w:val="21"/>
+                <w:lang w:val="en-GB"/>
+              </w:rPr>
+              <w:t>visit(</w:t>
+            </w:r>
+            <w:proofErr w:type="spellStart"/>
+            <w:r>
+              <w:rPr>
+                <w:rFonts w:ascii="Source Sans Pro" w:eastAsia="Times New Roman" w:hAnsi="Source Sans Pro"/>
+                <w:sz w:val="21"/>
+                <w:szCs w:val="21"/>
+                <w:lang w:val="en-GB"/>
+              </w:rPr>
+              <w:t>returnType</w:t>
+            </w:r>
+            <w:proofErr w:type="spellEnd"/>
+            <w:r>
+              <w:rPr>
+                <w:rFonts w:ascii="Source Sans Pro" w:eastAsia="Times New Roman" w:hAnsi="Source Sans Pro"/>
+                <w:sz w:val="21"/>
+                <w:szCs w:val="21"/>
+                <w:lang w:val="en-GB"/>
+              </w:rPr>
+              <w:t>)</w:t>
+            </w:r>
+          </w:p>
+          <w:p>
+            <w:pPr>
+              <w:spacing w:line="276" w:lineRule="auto"/>
+              <w:rPr>
+                <w:rFonts w:ascii="Source Sans Pro" w:eastAsia="Times New Roman" w:hAnsi="Source Sans Pro"/>
+                <w:sz w:val="21"/>
+                <w:szCs w:val="21"/>
+                <w:lang w:val="en-GB"/>
+              </w:rPr>
+            </w:pPr>
+            <w:r>
+              <w:rPr>
+                <w:rFonts w:ascii="Source Sans Pro" w:eastAsia="Times New Roman" w:hAnsi="Source Sans Pro"/>
+                <w:sz w:val="21"/>
+                <w:szCs w:val="21"/>
+                <w:lang w:val="en-GB"/>
+              </w:rPr>
+              <w:t>visit(params)</w:t>
+            </w:r>
+          </w:p>
+          <w:p>
+            <w:pPr>
+              <w:spacing w:line="276" w:lineRule="auto"/>
+              <w:rPr>
+                <w:rFonts w:ascii="Source Sans Pro" w:eastAsia="Times New Roman" w:hAnsi="Source Sans Pro"/>
+                <w:sz w:val="21"/>
+                <w:szCs w:val="21"/>
+              </w:rPr>
+            </w:pPr>
+            <w:proofErr w:type="spellStart"/>
+            <w:r>
+              <w:rPr>
+                <w:rFonts w:ascii="Source Sans Pro" w:eastAsia="Times New Roman" w:hAnsi="Source Sans Pro"/>
+                <w:sz w:val="21"/>
+                <w:szCs w:val="21"/>
+              </w:rPr>
+              <w:t>visit</w:t>
+            </w:r>
+            <w:proofErr w:type="spellEnd"/>
+            <w:r>
+              <w:rPr>
+                <w:rFonts w:ascii="Source Sans Pro" w:eastAsia="Times New Roman" w:hAnsi="Source Sans Pro"/>
+                <w:sz w:val="21"/>
+                <w:szCs w:val="21"/>
+              </w:rPr>
+              <w:t>(</w:t>
+            </w:r>
+            <w:proofErr w:type="spellStart"/>
             <w:r>
               <w:rPr>
                 <w:rFonts w:ascii="Source Sans Pro" w:eastAsia="Times New Roman" w:hAnsi="Source Sans Pro"/>
@@ -4170,66 +4265,7 @@
               </w:rPr>
               <w:t>vars</w:t>
             </w:r>
-            <w:r>
-              <w:rPr>
-                <w:rFonts w:ascii="Source Sans Pro" w:eastAsia="Times New Roman" w:hAnsi="Source Sans Pro"/>
-                <w:sz w:val="21"/>
-                <w:szCs w:val="21"/>
-              </w:rPr>
-              <w:t>.forEach</w:t>
-            </w:r>
-            <w:proofErr w:type="spellEnd"/>
-            <w:proofErr w:type="gramEnd"/>
-            <w:r>
-              <w:rPr>
-                <w:rFonts w:ascii="Source Sans Pro" w:eastAsia="Times New Roman" w:hAnsi="Source Sans Pro"/>
-                <w:sz w:val="21"/>
-                <w:szCs w:val="21"/>
-              </w:rPr>
-              <w:t>(</w:t>
-            </w:r>
-            <w:r>
-              <w:rPr>
-                <w:rFonts w:ascii="Source Sans Pro" w:eastAsia="Times New Roman" w:hAnsi="Source Sans Pro"/>
-                <w:sz w:val="21"/>
-                <w:szCs w:val="21"/>
-              </w:rPr>
-              <w:t xml:space="preserve">v -&gt; </w:t>
-            </w:r>
-            <w:proofErr w:type="spellStart"/>
-            <w:r>
-              <w:rPr>
-                <w:rFonts w:ascii="Source Sans Pro" w:eastAsia="Times New Roman" w:hAnsi="Source Sans Pro"/>
-                <w:sz w:val="21"/>
-                <w:szCs w:val="21"/>
-              </w:rPr>
-              <w:t>v</w:t>
-            </w:r>
-            <w:r>
-              <w:rPr>
-                <w:rFonts w:ascii="Source Sans Pro" w:eastAsia="Times New Roman" w:hAnsi="Source Sans Pro"/>
-                <w:sz w:val="21"/>
-                <w:szCs w:val="21"/>
-              </w:rPr>
-              <w:t>.scope</w:t>
-            </w:r>
-            <w:proofErr w:type="spellEnd"/>
-            <w:r>
-              <w:rPr>
-                <w:rFonts w:ascii="Source Sans Pro" w:eastAsia="Times New Roman" w:hAnsi="Source Sans Pro"/>
-                <w:sz w:val="21"/>
-                <w:szCs w:val="21"/>
-              </w:rPr>
-              <w:t>=</w:t>
-            </w:r>
-            <w:r>
-              <w:rPr>
-                <w:rFonts w:ascii="Source Sans Pro" w:eastAsia="Times New Roman" w:hAnsi="Source Sans Pro"/>
-                <w:sz w:val="21"/>
-                <w:szCs w:val="21"/>
-              </w:rPr>
-              <w:t>LOCAL</w:t>
-            </w:r>
+            <w:proofErr w:type="spellEnd"/>
             <w:r>
               <w:rPr>
                 <w:rFonts w:ascii="Source Sans Pro" w:eastAsia="Times New Roman" w:hAnsi="Source Sans Pro"/>
@@ -4248,199 +4284,14 @@
                 <w:szCs w:val="21"/>
               </w:rPr>
             </w:pPr>
-          </w:p>
-          <w:p>
-            <w:pPr>
-              <w:spacing w:line="276" w:lineRule="auto"/>
-              <w:rPr>
-                <w:rFonts w:ascii="Source Sans Pro" w:eastAsia="Times New Roman" w:hAnsi="Source Sans Pro"/>
-                <w:sz w:val="21"/>
-                <w:szCs w:val="21"/>
-              </w:rPr>
-            </w:pPr>
-            <w:proofErr w:type="spellStart"/>
-            <w:proofErr w:type="gramStart"/>
-            <w:r>
-              <w:rPr>
-                <w:rFonts w:ascii="Source Sans Pro" w:eastAsia="Times New Roman" w:hAnsi="Source Sans Pro"/>
-                <w:sz w:val="21"/>
-                <w:szCs w:val="21"/>
-              </w:rPr>
-              <w:t>variables.set</w:t>
-            </w:r>
-            <w:proofErr w:type="spellEnd"/>
-            <w:r>
-              <w:rPr>
-                <w:rFonts w:ascii="Source Sans Pro" w:eastAsia="Times New Roman" w:hAnsi="Source Sans Pro"/>
-                <w:sz w:val="21"/>
-                <w:szCs w:val="21"/>
-              </w:rPr>
-              <w:t>(</w:t>
-            </w:r>
-            <w:proofErr w:type="gramEnd"/>
-            <w:r>
-              <w:rPr>
-                <w:rFonts w:ascii="Source Sans Pro" w:eastAsia="Times New Roman" w:hAnsi="Source Sans Pro"/>
-                <w:sz w:val="21"/>
-                <w:szCs w:val="21"/>
-              </w:rPr>
-              <w:t>)</w:t>
-            </w:r>
-          </w:p>
-          <w:p>
-            <w:pPr>
-              <w:spacing w:line="276" w:lineRule="auto"/>
-              <w:rPr>
-                <w:rFonts w:ascii="Source Sans Pro" w:eastAsia="Times New Roman" w:hAnsi="Source Sans Pro"/>
-                <w:sz w:val="21"/>
-                <w:szCs w:val="21"/>
-              </w:rPr>
-            </w:pPr>
-            <w:proofErr w:type="spellStart"/>
-            <w:r>
-              <w:rPr>
-                <w:rFonts w:ascii="Source Sans Pro" w:eastAsia="Times New Roman" w:hAnsi="Source Sans Pro"/>
-                <w:sz w:val="21"/>
-                <w:szCs w:val="21"/>
-              </w:rPr>
-              <w:t>visit</w:t>
-            </w:r>
-            <w:proofErr w:type="spellEnd"/>
-            <w:r>
-              <w:rPr>
-                <w:rFonts w:ascii="Source Sans Pro" w:eastAsia="Times New Roman" w:hAnsi="Source Sans Pro"/>
-                <w:sz w:val="21"/>
-                <w:szCs w:val="21"/>
-              </w:rPr>
-              <w:t>(</w:t>
-            </w:r>
-            <w:proofErr w:type="spellStart"/>
-            <w:r>
-              <w:rPr>
-                <w:rFonts w:ascii="Source Sans Pro" w:eastAsia="Times New Roman" w:hAnsi="Source Sans Pro"/>
-                <w:sz w:val="21"/>
-                <w:szCs w:val="21"/>
-              </w:rPr>
-              <w:t>returnType</w:t>
-            </w:r>
-            <w:proofErr w:type="spellEnd"/>
-            <w:r>
-              <w:rPr>
-                <w:rFonts w:ascii="Source Sans Pro" w:eastAsia="Times New Roman" w:hAnsi="Source Sans Pro"/>
-                <w:sz w:val="21"/>
-                <w:szCs w:val="21"/>
-              </w:rPr>
-              <w:t>)</w:t>
-            </w:r>
-          </w:p>
-          <w:p>
-            <w:pPr>
-              <w:spacing w:line="276" w:lineRule="auto"/>
-              <w:rPr>
-                <w:rFonts w:ascii="Source Sans Pro" w:eastAsia="Times New Roman" w:hAnsi="Source Sans Pro"/>
-                <w:sz w:val="21"/>
-                <w:szCs w:val="21"/>
-              </w:rPr>
-            </w:pPr>
-            <w:proofErr w:type="spellStart"/>
-            <w:r>
-              <w:rPr>
-                <w:rFonts w:ascii="Source Sans Pro" w:eastAsia="Times New Roman" w:hAnsi="Source Sans Pro"/>
-                <w:sz w:val="21"/>
-                <w:szCs w:val="21"/>
-              </w:rPr>
-              <w:t>visit</w:t>
-            </w:r>
-            <w:proofErr w:type="spellEnd"/>
-            <w:r>
-              <w:rPr>
-                <w:rFonts w:ascii="Source Sans Pro" w:eastAsia="Times New Roman" w:hAnsi="Source Sans Pro"/>
-                <w:sz w:val="21"/>
-                <w:szCs w:val="21"/>
-              </w:rPr>
-              <w:t>(</w:t>
-            </w:r>
-            <w:proofErr w:type="spellStart"/>
-            <w:r>
-              <w:rPr>
-                <w:rFonts w:ascii="Source Sans Pro" w:eastAsia="Times New Roman" w:hAnsi="Source Sans Pro"/>
-                <w:sz w:val="21"/>
-                <w:szCs w:val="21"/>
-              </w:rPr>
-              <w:t>params</w:t>
-            </w:r>
-            <w:proofErr w:type="spellEnd"/>
-            <w:r>
-              <w:rPr>
-                <w:rFonts w:ascii="Source Sans Pro" w:eastAsia="Times New Roman" w:hAnsi="Source Sans Pro"/>
-                <w:sz w:val="21"/>
-                <w:szCs w:val="21"/>
-              </w:rPr>
-              <w:t>)</w:t>
-            </w:r>
-          </w:p>
-          <w:p>
-            <w:pPr>
-              <w:spacing w:line="276" w:lineRule="auto"/>
-              <w:rPr>
-                <w:rFonts w:ascii="Source Sans Pro" w:eastAsia="Times New Roman" w:hAnsi="Source Sans Pro"/>
-                <w:sz w:val="21"/>
-                <w:szCs w:val="21"/>
-              </w:rPr>
-            </w:pPr>
-            <w:proofErr w:type="spellStart"/>
-            <w:r>
-              <w:rPr>
-                <w:rFonts w:ascii="Source Sans Pro" w:eastAsia="Times New Roman" w:hAnsi="Source Sans Pro"/>
-                <w:sz w:val="21"/>
-                <w:szCs w:val="21"/>
-              </w:rPr>
-              <w:t>visit</w:t>
-            </w:r>
-            <w:proofErr w:type="spellEnd"/>
-            <w:r>
-              <w:rPr>
-                <w:rFonts w:ascii="Source Sans Pro" w:eastAsia="Times New Roman" w:hAnsi="Source Sans Pro"/>
-                <w:sz w:val="21"/>
-                <w:szCs w:val="21"/>
-              </w:rPr>
-              <w:t>(</w:t>
-            </w:r>
-            <w:proofErr w:type="spellStart"/>
-            <w:r>
-              <w:rPr>
-                <w:rFonts w:ascii="Source Sans Pro" w:eastAsia="Times New Roman" w:hAnsi="Source Sans Pro"/>
-                <w:sz w:val="21"/>
-                <w:szCs w:val="21"/>
-              </w:rPr>
-              <w:t>vars</w:t>
-            </w:r>
-            <w:proofErr w:type="spellEnd"/>
-            <w:r>
-              <w:rPr>
-                <w:rFonts w:ascii="Source Sans Pro" w:eastAsia="Times New Roman" w:hAnsi="Source Sans Pro"/>
-                <w:sz w:val="21"/>
-                <w:szCs w:val="21"/>
-              </w:rPr>
-              <w:t>)</w:t>
-            </w:r>
-          </w:p>
-          <w:p>
-            <w:pPr>
-              <w:spacing w:line="276" w:lineRule="auto"/>
-              <w:rPr>
-                <w:rFonts w:ascii="Source Sans Pro" w:eastAsia="Times New Roman" w:hAnsi="Source Sans Pro"/>
-                <w:sz w:val="21"/>
-                <w:szCs w:val="21"/>
-              </w:rPr>
-            </w:pPr>
-            <w:proofErr w:type="spellStart"/>
-            <w:r>
-              <w:rPr>
-                <w:rFonts w:ascii="Source Sans Pro" w:eastAsia="Times New Roman" w:hAnsi="Source Sans Pro"/>
-                <w:sz w:val="21"/>
-                <w:szCs w:val="21"/>
-              </w:rPr>
+            <w:proofErr w:type="spellStart"/>
+            <w:r>
+              <w:rPr>
+                <w:rFonts w:ascii="Source Sans Pro" w:eastAsia="Times New Roman" w:hAnsi="Source Sans Pro"/>
+                <w:sz w:val="21"/>
+                <w:szCs w:val="21"/>
+              </w:rPr>
+              <w:lastRenderedPageBreak/>
               <w:t>visit</w:t>
             </w:r>
             <w:proofErr w:type="spellEnd"/>
@@ -4549,6 +4400,7 @@
                 <w:color w:val="595959"/>
                 <w:sz w:val="21"/>
                 <w:szCs w:val="21"/>
+                <w:lang w:val="en-GB"/>
               </w:rPr>
             </w:pPr>
             <w:proofErr w:type="spellStart"/>
@@ -4559,6 +4411,7 @@
                 <w:color w:val="595959"/>
                 <w:sz w:val="21"/>
                 <w:szCs w:val="21"/>
+                <w:lang w:val="en-GB"/>
               </w:rPr>
               <w:lastRenderedPageBreak/>
               <w:t>fieldDefinition</w:t>
@@ -4570,6 +4423,7 @@
                 <w:color w:val="595959"/>
                 <w:sz w:val="21"/>
                 <w:szCs w:val="21"/>
+                <w:lang w:val="en-GB"/>
               </w:rPr>
               <w:t xml:space="preserve"> → </w:t>
             </w:r>
@@ -4579,6 +4433,7 @@
               <w:rPr>
                 <w:rStyle w:val="att-name1"/>
                 <w:rFonts w:ascii="Source Sans Pro" w:eastAsia="Times New Roman" w:hAnsi="Source Sans Pro"/>
+                <w:lang w:val="en-GB"/>
               </w:rPr>
               <w:t>name</w:t>
             </w:r>
@@ -4588,6 +4443,7 @@
                 <w:color w:val="595959"/>
                 <w:sz w:val="21"/>
                 <w:szCs w:val="21"/>
+                <w:lang w:val="en-GB"/>
               </w:rPr>
               <w:t>:</w:t>
             </w:r>
@@ -4597,6 +4453,7 @@
                 <w:rFonts w:ascii="Source Sans Pro" w:eastAsia="Times New Roman" w:hAnsi="Source Sans Pro"/>
                 <w:sz w:val="21"/>
                 <w:szCs w:val="21"/>
+                <w:lang w:val="en-GB"/>
               </w:rPr>
               <w:t>string</w:t>
             </w:r>
@@ -4608,6 +4465,7 @@
                 <w:color w:val="595959"/>
                 <w:sz w:val="21"/>
                 <w:szCs w:val="21"/>
+                <w:lang w:val="en-GB"/>
               </w:rPr>
               <w:t xml:space="preserve"> </w:t>
             </w:r>
@@ -4616,6 +4474,7 @@
               <w:rPr>
                 <w:rStyle w:val="att-name1"/>
                 <w:rFonts w:ascii="Source Sans Pro" w:eastAsia="Times New Roman" w:hAnsi="Source Sans Pro"/>
+                <w:lang w:val="en-GB"/>
               </w:rPr>
               <w:t>tipo</w:t>
             </w:r>
@@ -4625,6 +4484,7 @@
                 <w:color w:val="595959"/>
                 <w:sz w:val="21"/>
                 <w:szCs w:val="21"/>
+                <w:lang w:val="en-GB"/>
               </w:rPr>
               <w:t>:</w:t>
             </w:r>
@@ -4634,6 +4494,7 @@
                 <w:rFonts w:ascii="Source Sans Pro" w:eastAsia="Times New Roman" w:hAnsi="Source Sans Pro"/>
                 <w:sz w:val="21"/>
                 <w:szCs w:val="21"/>
+                <w:lang w:val="en-GB"/>
               </w:rPr>
               <w:t>type</w:t>
             </w:r>
@@ -4822,6 +4683,7 @@
                 <w:color w:val="595959"/>
                 <w:sz w:val="21"/>
                 <w:szCs w:val="21"/>
+                <w:lang w:val="en-GB"/>
               </w:rPr>
             </w:pPr>
             <w:proofErr w:type="spellStart"/>
@@ -4832,6 +4694,7 @@
                 <w:color w:val="595959"/>
                 <w:sz w:val="21"/>
                 <w:szCs w:val="21"/>
+                <w:lang w:val="en-GB"/>
               </w:rPr>
               <w:t>varDefinition</w:t>
             </w:r>
@@ -4842,6 +4705,7 @@
                 <w:color w:val="595959"/>
                 <w:sz w:val="21"/>
                 <w:szCs w:val="21"/>
+                <w:lang w:val="en-GB"/>
               </w:rPr>
               <w:t xml:space="preserve"> → </w:t>
             </w:r>
@@ -4851,6 +4715,7 @@
               <w:rPr>
                 <w:rStyle w:val="att-name1"/>
                 <w:rFonts w:ascii="Source Sans Pro" w:eastAsia="Times New Roman" w:hAnsi="Source Sans Pro"/>
+                <w:lang w:val="en-GB"/>
               </w:rPr>
               <w:t>name</w:t>
             </w:r>
@@ -4860,6 +4725,7 @@
                 <w:color w:val="595959"/>
                 <w:sz w:val="21"/>
                 <w:szCs w:val="21"/>
+                <w:lang w:val="en-GB"/>
               </w:rPr>
               <w:t>:</w:t>
             </w:r>
@@ -4869,6 +4735,7 @@
                 <w:rFonts w:ascii="Source Sans Pro" w:eastAsia="Times New Roman" w:hAnsi="Source Sans Pro"/>
                 <w:sz w:val="21"/>
                 <w:szCs w:val="21"/>
+                <w:lang w:val="en-GB"/>
               </w:rPr>
               <w:t>string</w:t>
             </w:r>
@@ -4880,6 +4747,7 @@
                 <w:color w:val="595959"/>
                 <w:sz w:val="21"/>
                 <w:szCs w:val="21"/>
+                <w:lang w:val="en-GB"/>
               </w:rPr>
               <w:t xml:space="preserve"> </w:t>
             </w:r>
@@ -4888,6 +4756,7 @@
               <w:rPr>
                 <w:rStyle w:val="att-name1"/>
                 <w:rFonts w:ascii="Source Sans Pro" w:eastAsia="Times New Roman" w:hAnsi="Source Sans Pro"/>
+                <w:lang w:val="en-GB"/>
               </w:rPr>
               <w:t>tipo</w:t>
             </w:r>
@@ -4897,6 +4766,7 @@
                 <w:color w:val="595959"/>
                 <w:sz w:val="21"/>
                 <w:szCs w:val="21"/>
+                <w:lang w:val="en-GB"/>
               </w:rPr>
               <w:t>:</w:t>
             </w:r>
@@ -4906,6 +4776,7 @@
                 <w:rFonts w:ascii="Source Sans Pro" w:eastAsia="Times New Roman" w:hAnsi="Source Sans Pro"/>
                 <w:sz w:val="21"/>
                 <w:szCs w:val="21"/>
+                <w:lang w:val="en-GB"/>
               </w:rPr>
               <w:t>type</w:t>
             </w:r>
@@ -5286,6 +5157,7 @@
                 <w:color w:val="595959"/>
                 <w:sz w:val="21"/>
                 <w:szCs w:val="21"/>
+                <w:lang w:val="en-GB"/>
               </w:rPr>
             </w:pPr>
             <w:proofErr w:type="spellStart"/>
@@ -5297,6 +5169,7 @@
                 <w:color w:val="595959"/>
                 <w:sz w:val="21"/>
                 <w:szCs w:val="21"/>
+                <w:lang w:val="en-GB"/>
               </w:rPr>
               <w:t>functionCallSent</w:t>
             </w:r>
@@ -5306,6 +5179,7 @@
                 <w:rFonts w:ascii="Source Sans Pro" w:eastAsia="Times New Roman" w:hAnsi="Source Sans Pro"/>
                 <w:sz w:val="21"/>
                 <w:szCs w:val="21"/>
+                <w:lang w:val="en-GB"/>
               </w:rPr>
               <w:t>:sentence</w:t>
             </w:r>
@@ -5317,6 +5191,7 @@
                 <w:color w:val="595959"/>
                 <w:sz w:val="21"/>
                 <w:szCs w:val="21"/>
+                <w:lang w:val="en-GB"/>
               </w:rPr>
               <w:t xml:space="preserve"> → </w:t>
             </w:r>
@@ -5325,6 +5200,7 @@
               <w:rPr>
                 <w:rStyle w:val="att-name1"/>
                 <w:rFonts w:ascii="Source Sans Pro" w:eastAsia="Times New Roman" w:hAnsi="Source Sans Pro"/>
+                <w:lang w:val="en-GB"/>
               </w:rPr>
               <w:t>name</w:t>
             </w:r>
@@ -5334,6 +5210,7 @@
                 <w:color w:val="595959"/>
                 <w:sz w:val="21"/>
                 <w:szCs w:val="21"/>
+                <w:lang w:val="en-GB"/>
               </w:rPr>
               <w:t>:</w:t>
             </w:r>
@@ -5343,6 +5220,7 @@
                 <w:rFonts w:ascii="Source Sans Pro" w:eastAsia="Times New Roman" w:hAnsi="Source Sans Pro"/>
                 <w:sz w:val="21"/>
                 <w:szCs w:val="21"/>
+                <w:lang w:val="en-GB"/>
               </w:rPr>
               <w:t>string</w:t>
             </w:r>
@@ -5353,6 +5231,7 @@
                 <w:color w:val="595959"/>
                 <w:sz w:val="21"/>
                 <w:szCs w:val="21"/>
+                <w:lang w:val="en-GB"/>
               </w:rPr>
               <w:t xml:space="preserve"> </w:t>
             </w:r>
@@ -5361,6 +5240,7 @@
               <w:rPr>
                 <w:rStyle w:val="att-name1"/>
                 <w:rFonts w:ascii="Source Sans Pro" w:eastAsia="Times New Roman" w:hAnsi="Source Sans Pro"/>
+                <w:lang w:val="en-GB"/>
               </w:rPr>
               <w:t>args</w:t>
             </w:r>
@@ -5370,6 +5250,7 @@
                 <w:color w:val="595959"/>
                 <w:sz w:val="21"/>
                 <w:szCs w:val="21"/>
+                <w:lang w:val="en-GB"/>
               </w:rPr>
               <w:t>:</w:t>
             </w:r>
@@ -5379,6 +5260,7 @@
                 <w:rFonts w:ascii="Source Sans Pro" w:eastAsia="Times New Roman" w:hAnsi="Source Sans Pro"/>
                 <w:sz w:val="21"/>
                 <w:szCs w:val="21"/>
+                <w:lang w:val="en-GB"/>
               </w:rPr>
               <w:t>expression</w:t>
             </w:r>
@@ -5389,6 +5271,7 @@
                 <w:rFonts w:ascii="Source Sans Pro" w:eastAsia="Times New Roman" w:hAnsi="Source Sans Pro"/>
                 <w:sz w:val="21"/>
                 <w:szCs w:val="21"/>
+                <w:lang w:val="en-GB"/>
               </w:rPr>
               <w:t>*</w:t>
             </w:r>
@@ -5539,6 +5422,7 @@
                 <w:color w:val="595959"/>
                 <w:sz w:val="21"/>
                 <w:szCs w:val="21"/>
+                <w:lang w:val="en-GB"/>
               </w:rPr>
             </w:pPr>
             <w:proofErr w:type="spellStart"/>
@@ -5550,6 +5434,7 @@
                 <w:color w:val="595959"/>
                 <w:sz w:val="21"/>
                 <w:szCs w:val="21"/>
+                <w:lang w:val="en-GB"/>
               </w:rPr>
               <w:t>assignment</w:t>
             </w:r>
@@ -5559,6 +5444,7 @@
                 <w:rFonts w:ascii="Source Sans Pro" w:eastAsia="Times New Roman" w:hAnsi="Source Sans Pro"/>
                 <w:sz w:val="21"/>
                 <w:szCs w:val="21"/>
+                <w:lang w:val="en-GB"/>
               </w:rPr>
               <w:t>:sentence</w:t>
             </w:r>
@@ -5570,6 +5456,7 @@
                 <w:color w:val="595959"/>
                 <w:sz w:val="21"/>
                 <w:szCs w:val="21"/>
+                <w:lang w:val="en-GB"/>
               </w:rPr>
               <w:t xml:space="preserve"> → </w:t>
             </w:r>
@@ -5578,6 +5465,7 @@
               <w:rPr>
                 <w:rStyle w:val="att-name1"/>
                 <w:rFonts w:ascii="Source Sans Pro" w:eastAsia="Times New Roman" w:hAnsi="Source Sans Pro"/>
+                <w:lang w:val="en-GB"/>
               </w:rPr>
               <w:t>left</w:t>
             </w:r>
@@ -5587,6 +5475,7 @@
                 <w:color w:val="595959"/>
                 <w:sz w:val="21"/>
                 <w:szCs w:val="21"/>
+                <w:lang w:val="en-GB"/>
               </w:rPr>
               <w:t>:</w:t>
             </w:r>
@@ -5596,6 +5485,7 @@
                 <w:rFonts w:ascii="Source Sans Pro" w:eastAsia="Times New Roman" w:hAnsi="Source Sans Pro"/>
                 <w:sz w:val="21"/>
                 <w:szCs w:val="21"/>
+                <w:lang w:val="en-GB"/>
               </w:rPr>
               <w:t>expression</w:t>
             </w:r>
@@ -5606,6 +5496,7 @@
                 <w:color w:val="595959"/>
                 <w:sz w:val="21"/>
                 <w:szCs w:val="21"/>
+                <w:lang w:val="en-GB"/>
               </w:rPr>
               <w:t xml:space="preserve"> </w:t>
             </w:r>
@@ -5614,6 +5505,7 @@
               <w:rPr>
                 <w:rStyle w:val="att-name1"/>
                 <w:rFonts w:ascii="Source Sans Pro" w:eastAsia="Times New Roman" w:hAnsi="Source Sans Pro"/>
+                <w:lang w:val="en-GB"/>
               </w:rPr>
               <w:t>right</w:t>
             </w:r>
@@ -5623,6 +5515,7 @@
                 <w:color w:val="595959"/>
                 <w:sz w:val="21"/>
                 <w:szCs w:val="21"/>
+                <w:lang w:val="en-GB"/>
               </w:rPr>
               <w:t>:</w:t>
             </w:r>
@@ -5632,6 +5525,7 @@
                 <w:rFonts w:ascii="Source Sans Pro" w:eastAsia="Times New Roman" w:hAnsi="Source Sans Pro"/>
                 <w:sz w:val="21"/>
                 <w:szCs w:val="21"/>
+                <w:lang w:val="en-GB"/>
               </w:rPr>
               <w:t>expression</w:t>
             </w:r>
@@ -5663,6 +5557,7 @@
                 <w:color w:val="595959"/>
                 <w:sz w:val="21"/>
                 <w:szCs w:val="21"/>
+                <w:lang w:val="en-GB"/>
               </w:rPr>
             </w:pPr>
           </w:p>
@@ -5691,6 +5586,7 @@
                 <w:rFonts w:ascii="Source Sans Pro" w:eastAsia="Times New Roman" w:hAnsi="Source Sans Pro"/>
                 <w:sz w:val="21"/>
                 <w:szCs w:val="21"/>
+                <w:lang w:val="en-GB"/>
               </w:rPr>
             </w:pPr>
           </w:p>
@@ -5722,6 +5618,7 @@
                 <w:color w:val="595959"/>
                 <w:sz w:val="21"/>
                 <w:szCs w:val="21"/>
+                <w:lang w:val="en-GB"/>
               </w:rPr>
             </w:pPr>
             <w:proofErr w:type="spellStart"/>
@@ -5733,6 +5630,7 @@
                 <w:color w:val="595959"/>
                 <w:sz w:val="21"/>
                 <w:szCs w:val="21"/>
+                <w:lang w:val="en-GB"/>
               </w:rPr>
               <w:t>loop</w:t>
             </w:r>
@@ -5742,6 +5640,7 @@
                 <w:rFonts w:ascii="Source Sans Pro" w:eastAsia="Times New Roman" w:hAnsi="Source Sans Pro"/>
                 <w:sz w:val="21"/>
                 <w:szCs w:val="21"/>
+                <w:lang w:val="en-GB"/>
               </w:rPr>
               <w:t>:sentence</w:t>
             </w:r>
@@ -5753,6 +5652,7 @@
                 <w:color w:val="595959"/>
                 <w:sz w:val="21"/>
                 <w:szCs w:val="21"/>
+                <w:lang w:val="en-GB"/>
               </w:rPr>
               <w:t xml:space="preserve"> → </w:t>
             </w:r>
@@ -5761,6 +5661,7 @@
               <w:rPr>
                 <w:rStyle w:val="att-name1"/>
                 <w:rFonts w:ascii="Source Sans Pro" w:eastAsia="Times New Roman" w:hAnsi="Source Sans Pro"/>
+                <w:lang w:val="en-GB"/>
               </w:rPr>
               <w:t>from</w:t>
             </w:r>
@@ -5770,6 +5671,7 @@
                 <w:color w:val="595959"/>
                 <w:sz w:val="21"/>
                 <w:szCs w:val="21"/>
+                <w:lang w:val="en-GB"/>
               </w:rPr>
               <w:t>:</w:t>
             </w:r>
@@ -5779,6 +5681,7 @@
                 <w:rFonts w:ascii="Source Sans Pro" w:eastAsia="Times New Roman" w:hAnsi="Source Sans Pro"/>
                 <w:sz w:val="21"/>
                 <w:szCs w:val="21"/>
+                <w:lang w:val="en-GB"/>
               </w:rPr>
               <w:t>assignment</w:t>
             </w:r>
@@ -5789,6 +5692,7 @@
                 <w:rFonts w:ascii="Source Sans Pro" w:eastAsia="Times New Roman" w:hAnsi="Source Sans Pro"/>
                 <w:sz w:val="21"/>
                 <w:szCs w:val="21"/>
+                <w:lang w:val="en-GB"/>
               </w:rPr>
               <w:t>*</w:t>
             </w:r>
@@ -5798,6 +5702,7 @@
                 <w:color w:val="595959"/>
                 <w:sz w:val="21"/>
                 <w:szCs w:val="21"/>
+                <w:lang w:val="en-GB"/>
               </w:rPr>
               <w:t xml:space="preserve"> </w:t>
             </w:r>
@@ -5806,6 +5711,7 @@
               <w:rPr>
                 <w:rStyle w:val="att-name1"/>
                 <w:rFonts w:ascii="Source Sans Pro" w:eastAsia="Times New Roman" w:hAnsi="Source Sans Pro"/>
+                <w:lang w:val="en-GB"/>
               </w:rPr>
               <w:t>until</w:t>
             </w:r>
@@ -5815,6 +5721,7 @@
                 <w:color w:val="595959"/>
                 <w:sz w:val="21"/>
                 <w:szCs w:val="21"/>
+                <w:lang w:val="en-GB"/>
               </w:rPr>
               <w:t>:</w:t>
             </w:r>
@@ -5824,6 +5731,7 @@
                 <w:rFonts w:ascii="Source Sans Pro" w:eastAsia="Times New Roman" w:hAnsi="Source Sans Pro"/>
                 <w:sz w:val="21"/>
                 <w:szCs w:val="21"/>
+                <w:lang w:val="en-GB"/>
               </w:rPr>
               <w:t>expression</w:t>
             </w:r>
@@ -5834,6 +5742,7 @@
                 <w:color w:val="595959"/>
                 <w:sz w:val="21"/>
                 <w:szCs w:val="21"/>
+                <w:lang w:val="en-GB"/>
               </w:rPr>
               <w:t xml:space="preserve"> </w:t>
             </w:r>
@@ -5842,6 +5751,7 @@
               <w:rPr>
                 <w:rStyle w:val="att-name1"/>
                 <w:rFonts w:ascii="Source Sans Pro" w:eastAsia="Times New Roman" w:hAnsi="Source Sans Pro"/>
+                <w:lang w:val="en-GB"/>
               </w:rPr>
               <w:t>body</w:t>
             </w:r>
@@ -5851,6 +5761,7 @@
                 <w:color w:val="595959"/>
                 <w:sz w:val="21"/>
                 <w:szCs w:val="21"/>
+                <w:lang w:val="en-GB"/>
               </w:rPr>
               <w:t>:</w:t>
             </w:r>
@@ -5860,6 +5771,7 @@
                 <w:rFonts w:ascii="Source Sans Pro" w:eastAsia="Times New Roman" w:hAnsi="Source Sans Pro"/>
                 <w:sz w:val="21"/>
                 <w:szCs w:val="21"/>
+                <w:lang w:val="en-GB"/>
               </w:rPr>
               <w:t>sentence</w:t>
             </w:r>
@@ -5870,6 +5782,7 @@
                 <w:rFonts w:ascii="Source Sans Pro" w:eastAsia="Times New Roman" w:hAnsi="Source Sans Pro"/>
                 <w:sz w:val="21"/>
                 <w:szCs w:val="21"/>
+                <w:lang w:val="en-GB"/>
               </w:rPr>
               <w:t>*</w:t>
             </w:r>
@@ -5900,6 +5813,7 @@
                 <w:color w:val="595959"/>
                 <w:sz w:val="21"/>
                 <w:szCs w:val="21"/>
+                <w:lang w:val="en-GB"/>
               </w:rPr>
             </w:pPr>
           </w:p>
@@ -5928,6 +5842,7 @@
                 <w:rFonts w:ascii="Source Sans Pro" w:eastAsia="Times New Roman" w:hAnsi="Source Sans Pro"/>
                 <w:sz w:val="21"/>
                 <w:szCs w:val="21"/>
+                <w:lang w:val="en-GB"/>
               </w:rPr>
             </w:pPr>
           </w:p>
@@ -5959,6 +5874,7 @@
                 <w:color w:val="595959"/>
                 <w:sz w:val="21"/>
                 <w:szCs w:val="21"/>
+                <w:lang w:val="en-GB"/>
               </w:rPr>
             </w:pPr>
             <w:proofErr w:type="spellStart"/>
@@ -5970,6 +5886,7 @@
                 <w:color w:val="595959"/>
                 <w:sz w:val="21"/>
                 <w:szCs w:val="21"/>
+                <w:lang w:val="en-GB"/>
               </w:rPr>
               <w:t>ifElse</w:t>
             </w:r>
@@ -5979,6 +5896,7 @@
                 <w:rFonts w:ascii="Source Sans Pro" w:eastAsia="Times New Roman" w:hAnsi="Source Sans Pro"/>
                 <w:sz w:val="21"/>
                 <w:szCs w:val="21"/>
+                <w:lang w:val="en-GB"/>
               </w:rPr>
               <w:t>:sentence</w:t>
             </w:r>
@@ -5990,6 +5908,7 @@
                 <w:color w:val="595959"/>
                 <w:sz w:val="21"/>
                 <w:szCs w:val="21"/>
+                <w:lang w:val="en-GB"/>
               </w:rPr>
               <w:t xml:space="preserve"> → </w:t>
             </w:r>
@@ -5998,6 +5917,7 @@
               <w:rPr>
                 <w:rStyle w:val="att-name1"/>
                 <w:rFonts w:ascii="Source Sans Pro" w:eastAsia="Times New Roman" w:hAnsi="Source Sans Pro"/>
+                <w:lang w:val="en-GB"/>
               </w:rPr>
               <w:t>condition</w:t>
             </w:r>
@@ -6007,6 +5927,7 @@
                 <w:color w:val="595959"/>
                 <w:sz w:val="21"/>
                 <w:szCs w:val="21"/>
+                <w:lang w:val="en-GB"/>
               </w:rPr>
               <w:t>:</w:t>
             </w:r>
@@ -6016,6 +5937,7 @@
                 <w:rFonts w:ascii="Source Sans Pro" w:eastAsia="Times New Roman" w:hAnsi="Source Sans Pro"/>
                 <w:sz w:val="21"/>
                 <w:szCs w:val="21"/>
+                <w:lang w:val="en-GB"/>
               </w:rPr>
               <w:t>expression</w:t>
             </w:r>
@@ -6026,6 +5948,7 @@
                 <w:color w:val="595959"/>
                 <w:sz w:val="21"/>
                 <w:szCs w:val="21"/>
+                <w:lang w:val="en-GB"/>
               </w:rPr>
               <w:t xml:space="preserve"> </w:t>
             </w:r>
@@ -6034,6 +5957,7 @@
               <w:rPr>
                 <w:rStyle w:val="att-name1"/>
                 <w:rFonts w:ascii="Source Sans Pro" w:eastAsia="Times New Roman" w:hAnsi="Source Sans Pro"/>
+                <w:lang w:val="en-GB"/>
               </w:rPr>
               <w:t>trueBlock</w:t>
             </w:r>
@@ -6043,6 +5967,7 @@
                 <w:color w:val="595959"/>
                 <w:sz w:val="21"/>
                 <w:szCs w:val="21"/>
+                <w:lang w:val="en-GB"/>
               </w:rPr>
               <w:t>:</w:t>
             </w:r>
@@ -6052,6 +5977,7 @@
                 <w:rFonts w:ascii="Source Sans Pro" w:eastAsia="Times New Roman" w:hAnsi="Source Sans Pro"/>
                 <w:sz w:val="21"/>
                 <w:szCs w:val="21"/>
+                <w:lang w:val="en-GB"/>
               </w:rPr>
               <w:t>sentence</w:t>
             </w:r>
@@ -6062,6 +5988,7 @@
                 <w:rFonts w:ascii="Source Sans Pro" w:eastAsia="Times New Roman" w:hAnsi="Source Sans Pro"/>
                 <w:sz w:val="21"/>
                 <w:szCs w:val="21"/>
+                <w:lang w:val="en-GB"/>
               </w:rPr>
               <w:t>*</w:t>
             </w:r>
@@ -6071,6 +5998,7 @@
                 <w:color w:val="595959"/>
                 <w:sz w:val="21"/>
                 <w:szCs w:val="21"/>
+                <w:lang w:val="en-GB"/>
               </w:rPr>
               <w:t xml:space="preserve"> </w:t>
             </w:r>
@@ -6079,6 +6007,7 @@
               <w:rPr>
                 <w:rStyle w:val="att-name1"/>
                 <w:rFonts w:ascii="Source Sans Pro" w:eastAsia="Times New Roman" w:hAnsi="Source Sans Pro"/>
+                <w:lang w:val="en-GB"/>
               </w:rPr>
               <w:t>falseBlock</w:t>
             </w:r>
@@ -6088,6 +6017,7 @@
                 <w:color w:val="595959"/>
                 <w:sz w:val="21"/>
                 <w:szCs w:val="21"/>
+                <w:lang w:val="en-GB"/>
               </w:rPr>
               <w:t>:</w:t>
             </w:r>
@@ -6097,6 +6027,7 @@
                 <w:rFonts w:ascii="Source Sans Pro" w:eastAsia="Times New Roman" w:hAnsi="Source Sans Pro"/>
                 <w:sz w:val="21"/>
                 <w:szCs w:val="21"/>
+                <w:lang w:val="en-GB"/>
               </w:rPr>
               <w:t>sentence</w:t>
             </w:r>
@@ -6107,6 +6038,7 @@
                 <w:rFonts w:ascii="Source Sans Pro" w:eastAsia="Times New Roman" w:hAnsi="Source Sans Pro"/>
                 <w:sz w:val="21"/>
                 <w:szCs w:val="21"/>
+                <w:lang w:val="en-GB"/>
               </w:rPr>
               <w:t>*</w:t>
             </w:r>
@@ -6137,6 +6069,7 @@
                 <w:color w:val="595959"/>
                 <w:sz w:val="21"/>
                 <w:szCs w:val="21"/>
+                <w:lang w:val="en-GB"/>
               </w:rPr>
             </w:pPr>
           </w:p>
@@ -6165,6 +6098,7 @@
                 <w:rFonts w:ascii="Source Sans Pro" w:eastAsia="Times New Roman" w:hAnsi="Source Sans Pro"/>
                 <w:sz w:val="21"/>
                 <w:szCs w:val="21"/>
+                <w:lang w:val="en-GB"/>
               </w:rPr>
             </w:pPr>
           </w:p>
@@ -6352,6 +6286,7 @@
                 <w:color w:val="595959"/>
                 <w:sz w:val="21"/>
                 <w:szCs w:val="21"/>
+                <w:lang w:val="en-GB"/>
               </w:rPr>
             </w:pPr>
             <w:proofErr w:type="spellStart"/>
@@ -6363,6 +6298,7 @@
                 <w:color w:val="595959"/>
                 <w:sz w:val="21"/>
                 <w:szCs w:val="21"/>
+                <w:lang w:val="en-GB"/>
               </w:rPr>
               <w:t>print</w:t>
             </w:r>
@@ -6372,6 +6308,7 @@
                 <w:rFonts w:ascii="Source Sans Pro" w:eastAsia="Times New Roman" w:hAnsi="Source Sans Pro"/>
                 <w:sz w:val="21"/>
                 <w:szCs w:val="21"/>
+                <w:lang w:val="en-GB"/>
               </w:rPr>
               <w:t>:sentence</w:t>
             </w:r>
@@ -6383,6 +6320,7 @@
                 <w:color w:val="595959"/>
                 <w:sz w:val="21"/>
                 <w:szCs w:val="21"/>
+                <w:lang w:val="en-GB"/>
               </w:rPr>
               <w:t xml:space="preserve"> → </w:t>
             </w:r>
@@ -6391,6 +6329,7 @@
               <w:rPr>
                 <w:rStyle w:val="att-name1"/>
                 <w:rFonts w:ascii="Source Sans Pro" w:eastAsia="Times New Roman" w:hAnsi="Source Sans Pro"/>
+                <w:lang w:val="en-GB"/>
               </w:rPr>
               <w:t>op</w:t>
             </w:r>
@@ -6400,6 +6339,7 @@
                 <w:color w:val="595959"/>
                 <w:sz w:val="21"/>
                 <w:szCs w:val="21"/>
+                <w:lang w:val="en-GB"/>
               </w:rPr>
               <w:t>:</w:t>
             </w:r>
@@ -6409,6 +6349,7 @@
                 <w:rFonts w:ascii="Source Sans Pro" w:eastAsia="Times New Roman" w:hAnsi="Source Sans Pro"/>
                 <w:sz w:val="21"/>
                 <w:szCs w:val="21"/>
+                <w:lang w:val="en-GB"/>
               </w:rPr>
               <w:t>string</w:t>
             </w:r>
@@ -6419,6 +6360,7 @@
                 <w:color w:val="595959"/>
                 <w:sz w:val="21"/>
                 <w:szCs w:val="21"/>
+                <w:lang w:val="en-GB"/>
               </w:rPr>
               <w:t xml:space="preserve"> </w:t>
             </w:r>
@@ -6427,6 +6369,7 @@
               <w:rPr>
                 <w:rStyle w:val="att-name1"/>
                 <w:rFonts w:ascii="Source Sans Pro" w:eastAsia="Times New Roman" w:hAnsi="Source Sans Pro"/>
+                <w:lang w:val="en-GB"/>
               </w:rPr>
               <w:t>input</w:t>
             </w:r>
@@ -6436,6 +6379,7 @@
                 <w:color w:val="595959"/>
                 <w:sz w:val="21"/>
                 <w:szCs w:val="21"/>
+                <w:lang w:val="en-GB"/>
               </w:rPr>
               <w:t>:</w:t>
             </w:r>
@@ -6445,6 +6389,7 @@
                 <w:rFonts w:ascii="Source Sans Pro" w:eastAsia="Times New Roman" w:hAnsi="Source Sans Pro"/>
                 <w:sz w:val="21"/>
                 <w:szCs w:val="21"/>
+                <w:lang w:val="en-GB"/>
               </w:rPr>
               <w:t>expression</w:t>
             </w:r>
@@ -6455,6 +6400,7 @@
                 <w:rFonts w:ascii="Source Sans Pro" w:eastAsia="Times New Roman" w:hAnsi="Source Sans Pro"/>
                 <w:sz w:val="21"/>
                 <w:szCs w:val="21"/>
+                <w:lang w:val="en-GB"/>
               </w:rPr>
               <w:t>*</w:t>
             </w:r>
@@ -6485,6 +6431,7 @@
                 <w:color w:val="595959"/>
                 <w:sz w:val="21"/>
                 <w:szCs w:val="21"/>
+                <w:lang w:val="en-GB"/>
               </w:rPr>
             </w:pPr>
           </w:p>
@@ -6513,6 +6460,7 @@
                 <w:rFonts w:ascii="Source Sans Pro" w:eastAsia="Times New Roman" w:hAnsi="Source Sans Pro"/>
                 <w:sz w:val="21"/>
                 <w:szCs w:val="21"/>
+                <w:lang w:val="en-GB"/>
               </w:rPr>
             </w:pPr>
           </w:p>
@@ -7364,6 +7312,7 @@
                 <w:color w:val="595959"/>
                 <w:sz w:val="21"/>
                 <w:szCs w:val="21"/>
+                <w:lang w:val="en-GB"/>
               </w:rPr>
             </w:pPr>
             <w:proofErr w:type="spellStart"/>
@@ -7375,6 +7324,7 @@
                 <w:color w:val="595959"/>
                 <w:sz w:val="21"/>
                 <w:szCs w:val="21"/>
+                <w:lang w:val="en-GB"/>
               </w:rPr>
               <w:t>castExpr</w:t>
             </w:r>
@@ -7384,6 +7334,7 @@
                 <w:rFonts w:ascii="Source Sans Pro" w:eastAsia="Times New Roman" w:hAnsi="Source Sans Pro"/>
                 <w:sz w:val="21"/>
                 <w:szCs w:val="21"/>
+                <w:lang w:val="en-GB"/>
               </w:rPr>
               <w:t>:expression</w:t>
             </w:r>
@@ -7395,6 +7346,7 @@
                 <w:color w:val="595959"/>
                 <w:sz w:val="21"/>
                 <w:szCs w:val="21"/>
+                <w:lang w:val="en-GB"/>
               </w:rPr>
               <w:t xml:space="preserve"> → </w:t>
             </w:r>
@@ -7403,6 +7355,7 @@
               <w:rPr>
                 <w:rStyle w:val="att-name1"/>
                 <w:rFonts w:ascii="Source Sans Pro" w:eastAsia="Times New Roman" w:hAnsi="Source Sans Pro"/>
+                <w:lang w:val="en-GB"/>
               </w:rPr>
               <w:t>castType</w:t>
             </w:r>
@@ -7412,6 +7365,7 @@
                 <w:color w:val="595959"/>
                 <w:sz w:val="21"/>
                 <w:szCs w:val="21"/>
+                <w:lang w:val="en-GB"/>
               </w:rPr>
               <w:t>:</w:t>
             </w:r>
@@ -7421,6 +7375,7 @@
                 <w:rFonts w:ascii="Source Sans Pro" w:eastAsia="Times New Roman" w:hAnsi="Source Sans Pro"/>
                 <w:sz w:val="21"/>
                 <w:szCs w:val="21"/>
+                <w:lang w:val="en-GB"/>
               </w:rPr>
               <w:t>type</w:t>
             </w:r>
@@ -7431,6 +7386,7 @@
                 <w:color w:val="595959"/>
                 <w:sz w:val="21"/>
                 <w:szCs w:val="21"/>
+                <w:lang w:val="en-GB"/>
               </w:rPr>
               <w:t xml:space="preserve"> </w:t>
             </w:r>
@@ -7439,6 +7395,7 @@
               <w:rPr>
                 <w:rStyle w:val="att-name1"/>
                 <w:rFonts w:ascii="Source Sans Pro" w:eastAsia="Times New Roman" w:hAnsi="Source Sans Pro"/>
+                <w:lang w:val="en-GB"/>
               </w:rPr>
               <w:t>value</w:t>
             </w:r>
@@ -7448,6 +7405,7 @@
                 <w:color w:val="595959"/>
                 <w:sz w:val="21"/>
                 <w:szCs w:val="21"/>
+                <w:lang w:val="en-GB"/>
               </w:rPr>
               <w:t>:</w:t>
             </w:r>
@@ -7457,6 +7415,7 @@
                 <w:rFonts w:ascii="Source Sans Pro" w:eastAsia="Times New Roman" w:hAnsi="Source Sans Pro"/>
                 <w:sz w:val="21"/>
                 <w:szCs w:val="21"/>
+                <w:lang w:val="en-GB"/>
               </w:rPr>
               <w:t>expression</w:t>
             </w:r>
@@ -7488,6 +7447,7 @@
                 <w:color w:val="595959"/>
                 <w:sz w:val="21"/>
                 <w:szCs w:val="21"/>
+                <w:lang w:val="en-GB"/>
               </w:rPr>
             </w:pPr>
           </w:p>
@@ -7516,6 +7476,7 @@
                 <w:rFonts w:ascii="Source Sans Pro" w:eastAsia="Times New Roman" w:hAnsi="Source Sans Pro"/>
                 <w:sz w:val="21"/>
                 <w:szCs w:val="21"/>
+                <w:lang w:val="en-GB"/>
               </w:rPr>
             </w:pPr>
           </w:p>
@@ -7547,6 +7508,7 @@
                 <w:color w:val="595959"/>
                 <w:sz w:val="21"/>
                 <w:szCs w:val="21"/>
+                <w:lang w:val="en-GB"/>
               </w:rPr>
             </w:pPr>
             <w:proofErr w:type="spellStart"/>
@@ -7558,7 +7520,9 @@
                 <w:color w:val="595959"/>
                 <w:sz w:val="21"/>
                 <w:szCs w:val="21"/>
-              </w:rPr>
+                <w:lang w:val="en-GB"/>
+              </w:rPr>
+              <w:lastRenderedPageBreak/>
               <w:t>arithmeticExpr</w:t>
             </w:r>
             <w:r>
@@ -7567,6 +7531,7 @@
                 <w:rFonts w:ascii="Source Sans Pro" w:eastAsia="Times New Roman" w:hAnsi="Source Sans Pro"/>
                 <w:sz w:val="21"/>
                 <w:szCs w:val="21"/>
+                <w:lang w:val="en-GB"/>
               </w:rPr>
               <w:t>:expression</w:t>
             </w:r>
@@ -7578,6 +7543,7 @@
                 <w:color w:val="595959"/>
                 <w:sz w:val="21"/>
                 <w:szCs w:val="21"/>
+                <w:lang w:val="en-GB"/>
               </w:rPr>
               <w:t xml:space="preserve"> → </w:t>
             </w:r>
@@ -7585,6 +7551,7 @@
               <w:rPr>
                 <w:rStyle w:val="att-name1"/>
                 <w:rFonts w:ascii="Source Sans Pro" w:eastAsia="Times New Roman" w:hAnsi="Source Sans Pro"/>
+                <w:lang w:val="en-GB"/>
               </w:rPr>
               <w:t>op1</w:t>
             </w:r>
@@ -7594,6 +7561,7 @@
                 <w:color w:val="595959"/>
                 <w:sz w:val="21"/>
                 <w:szCs w:val="21"/>
+                <w:lang w:val="en-GB"/>
               </w:rPr>
               <w:t>:</w:t>
             </w:r>
@@ -7603,6 +7571,7 @@
                 <w:rFonts w:ascii="Source Sans Pro" w:eastAsia="Times New Roman" w:hAnsi="Source Sans Pro"/>
                 <w:sz w:val="21"/>
                 <w:szCs w:val="21"/>
+                <w:lang w:val="en-GB"/>
               </w:rPr>
               <w:t>expression</w:t>
             </w:r>
@@ -7612,6 +7581,7 @@
                 <w:color w:val="595959"/>
                 <w:sz w:val="21"/>
                 <w:szCs w:val="21"/>
+                <w:lang w:val="en-GB"/>
               </w:rPr>
               <w:t xml:space="preserve"> </w:t>
             </w:r>
@@ -7620,6 +7590,7 @@
               <w:rPr>
                 <w:rStyle w:val="att-name1"/>
                 <w:rFonts w:ascii="Source Sans Pro" w:eastAsia="Times New Roman" w:hAnsi="Source Sans Pro"/>
+                <w:lang w:val="en-GB"/>
               </w:rPr>
               <w:t>operator</w:t>
             </w:r>
@@ -7629,6 +7600,7 @@
                 <w:color w:val="595959"/>
                 <w:sz w:val="21"/>
                 <w:szCs w:val="21"/>
+                <w:lang w:val="en-GB"/>
               </w:rPr>
               <w:t>:</w:t>
             </w:r>
@@ -7638,6 +7610,7 @@
                 <w:rFonts w:ascii="Source Sans Pro" w:eastAsia="Times New Roman" w:hAnsi="Source Sans Pro"/>
                 <w:sz w:val="21"/>
                 <w:szCs w:val="21"/>
+                <w:lang w:val="en-GB"/>
               </w:rPr>
               <w:t>string</w:t>
             </w:r>
@@ -7648,6 +7621,7 @@
                 <w:color w:val="595959"/>
                 <w:sz w:val="21"/>
                 <w:szCs w:val="21"/>
+                <w:lang w:val="en-GB"/>
               </w:rPr>
               <w:t xml:space="preserve"> </w:t>
             </w:r>
@@ -7655,6 +7629,7 @@
               <w:rPr>
                 <w:rStyle w:val="att-name1"/>
                 <w:rFonts w:ascii="Source Sans Pro" w:eastAsia="Times New Roman" w:hAnsi="Source Sans Pro"/>
+                <w:lang w:val="en-GB"/>
               </w:rPr>
               <w:t>op2</w:t>
             </w:r>
@@ -7664,6 +7639,7 @@
                 <w:color w:val="595959"/>
                 <w:sz w:val="21"/>
                 <w:szCs w:val="21"/>
+                <w:lang w:val="en-GB"/>
               </w:rPr>
               <w:t>:</w:t>
             </w:r>
@@ -7673,6 +7649,7 @@
                 <w:rFonts w:ascii="Source Sans Pro" w:eastAsia="Times New Roman" w:hAnsi="Source Sans Pro"/>
                 <w:sz w:val="21"/>
                 <w:szCs w:val="21"/>
+                <w:lang w:val="en-GB"/>
               </w:rPr>
               <w:t>expression</w:t>
             </w:r>
@@ -7703,6 +7680,7 @@
                 <w:color w:val="595959"/>
                 <w:sz w:val="21"/>
                 <w:szCs w:val="21"/>
+                <w:lang w:val="en-GB"/>
               </w:rPr>
             </w:pPr>
           </w:p>
@@ -7731,6 +7709,7 @@
                 <w:rFonts w:ascii="Source Sans Pro" w:eastAsia="Times New Roman" w:hAnsi="Source Sans Pro"/>
                 <w:sz w:val="21"/>
                 <w:szCs w:val="21"/>
+                <w:lang w:val="en-GB"/>
               </w:rPr>
             </w:pPr>
           </w:p>
@@ -7762,6 +7741,7 @@
                 <w:color w:val="595959"/>
                 <w:sz w:val="21"/>
                 <w:szCs w:val="21"/>
+                <w:lang w:val="en-GB"/>
               </w:rPr>
             </w:pPr>
             <w:proofErr w:type="spellStart"/>
@@ -7773,6 +7753,7 @@
                 <w:color w:val="595959"/>
                 <w:sz w:val="21"/>
                 <w:szCs w:val="21"/>
+                <w:lang w:val="en-GB"/>
               </w:rPr>
               <w:t>logicalExpr</w:t>
             </w:r>
@@ -7782,6 +7763,7 @@
                 <w:rFonts w:ascii="Source Sans Pro" w:eastAsia="Times New Roman" w:hAnsi="Source Sans Pro"/>
                 <w:sz w:val="21"/>
                 <w:szCs w:val="21"/>
+                <w:lang w:val="en-GB"/>
               </w:rPr>
               <w:t>:expression</w:t>
             </w:r>
@@ -7793,6 +7775,7 @@
                 <w:color w:val="595959"/>
                 <w:sz w:val="21"/>
                 <w:szCs w:val="21"/>
+                <w:lang w:val="en-GB"/>
               </w:rPr>
               <w:t xml:space="preserve"> → </w:t>
             </w:r>
@@ -7800,6 +7783,7 @@
               <w:rPr>
                 <w:rStyle w:val="att-name1"/>
                 <w:rFonts w:ascii="Source Sans Pro" w:eastAsia="Times New Roman" w:hAnsi="Source Sans Pro"/>
+                <w:lang w:val="en-GB"/>
               </w:rPr>
               <w:t>op1</w:t>
             </w:r>
@@ -7809,6 +7793,7 @@
                 <w:color w:val="595959"/>
                 <w:sz w:val="21"/>
                 <w:szCs w:val="21"/>
+                <w:lang w:val="en-GB"/>
               </w:rPr>
               <w:t>:</w:t>
             </w:r>
@@ -7818,6 +7803,7 @@
                 <w:rFonts w:ascii="Source Sans Pro" w:eastAsia="Times New Roman" w:hAnsi="Source Sans Pro"/>
                 <w:sz w:val="21"/>
                 <w:szCs w:val="21"/>
+                <w:lang w:val="en-GB"/>
               </w:rPr>
               <w:t>expression</w:t>
             </w:r>
@@ -7827,6 +7813,7 @@
                 <w:color w:val="595959"/>
                 <w:sz w:val="21"/>
                 <w:szCs w:val="21"/>
+                <w:lang w:val="en-GB"/>
               </w:rPr>
               <w:t xml:space="preserve"> </w:t>
             </w:r>
@@ -7835,6 +7822,7 @@
               <w:rPr>
                 <w:rStyle w:val="att-name1"/>
                 <w:rFonts w:ascii="Source Sans Pro" w:eastAsia="Times New Roman" w:hAnsi="Source Sans Pro"/>
+                <w:lang w:val="en-GB"/>
               </w:rPr>
               <w:t>operator</w:t>
             </w:r>
@@ -7844,6 +7832,7 @@
                 <w:color w:val="595959"/>
                 <w:sz w:val="21"/>
                 <w:szCs w:val="21"/>
+                <w:lang w:val="en-GB"/>
               </w:rPr>
               <w:t>:</w:t>
             </w:r>
@@ -7853,6 +7842,7 @@
                 <w:rFonts w:ascii="Source Sans Pro" w:eastAsia="Times New Roman" w:hAnsi="Source Sans Pro"/>
                 <w:sz w:val="21"/>
                 <w:szCs w:val="21"/>
+                <w:lang w:val="en-GB"/>
               </w:rPr>
               <w:t>string</w:t>
             </w:r>
@@ -7863,6 +7853,7 @@
                 <w:color w:val="595959"/>
                 <w:sz w:val="21"/>
                 <w:szCs w:val="21"/>
+                <w:lang w:val="en-GB"/>
               </w:rPr>
               <w:t xml:space="preserve"> </w:t>
             </w:r>
@@ -7870,6 +7861,7 @@
               <w:rPr>
                 <w:rStyle w:val="att-name1"/>
                 <w:rFonts w:ascii="Source Sans Pro" w:eastAsia="Times New Roman" w:hAnsi="Source Sans Pro"/>
+                <w:lang w:val="en-GB"/>
               </w:rPr>
               <w:t>op2</w:t>
             </w:r>
@@ -7879,6 +7871,7 @@
                 <w:color w:val="595959"/>
                 <w:sz w:val="21"/>
                 <w:szCs w:val="21"/>
+                <w:lang w:val="en-GB"/>
               </w:rPr>
               <w:t>:</w:t>
             </w:r>
@@ -7888,6 +7881,7 @@
                 <w:rFonts w:ascii="Source Sans Pro" w:eastAsia="Times New Roman" w:hAnsi="Source Sans Pro"/>
                 <w:sz w:val="21"/>
                 <w:szCs w:val="21"/>
+                <w:lang w:val="en-GB"/>
               </w:rPr>
               <w:t>expression</w:t>
             </w:r>
@@ -7918,6 +7912,7 @@
                 <w:color w:val="595959"/>
                 <w:sz w:val="21"/>
                 <w:szCs w:val="21"/>
+                <w:lang w:val="en-GB"/>
               </w:rPr>
             </w:pPr>
           </w:p>
@@ -7946,6 +7941,7 @@
                 <w:rFonts w:ascii="Source Sans Pro" w:eastAsia="Times New Roman" w:hAnsi="Source Sans Pro"/>
                 <w:sz w:val="21"/>
                 <w:szCs w:val="21"/>
+                <w:lang w:val="en-GB"/>
               </w:rPr>
             </w:pPr>
           </w:p>
@@ -7977,6 +7973,7 @@
                 <w:color w:val="595959"/>
                 <w:sz w:val="21"/>
                 <w:szCs w:val="21"/>
+                <w:lang w:val="en-GB"/>
               </w:rPr>
             </w:pPr>
             <w:proofErr w:type="spellStart"/>
@@ -7988,8 +7985,8 @@
                 <w:color w:val="595959"/>
                 <w:sz w:val="21"/>
                 <w:szCs w:val="21"/>
-              </w:rPr>
-              <w:lastRenderedPageBreak/>
+                <w:lang w:val="en-GB"/>
+              </w:rPr>
               <w:t>comparationExpr</w:t>
             </w:r>
             <w:r>
@@ -7998,6 +7995,7 @@
                 <w:rFonts w:ascii="Source Sans Pro" w:eastAsia="Times New Roman" w:hAnsi="Source Sans Pro"/>
                 <w:sz w:val="21"/>
                 <w:szCs w:val="21"/>
+                <w:lang w:val="en-GB"/>
               </w:rPr>
               <w:t>:expression</w:t>
             </w:r>
@@ -8009,6 +8007,7 @@
                 <w:color w:val="595959"/>
                 <w:sz w:val="21"/>
                 <w:szCs w:val="21"/>
+                <w:lang w:val="en-GB"/>
               </w:rPr>
               <w:t xml:space="preserve"> → </w:t>
             </w:r>
@@ -8016,6 +8015,7 @@
               <w:rPr>
                 <w:rStyle w:val="att-name1"/>
                 <w:rFonts w:ascii="Source Sans Pro" w:eastAsia="Times New Roman" w:hAnsi="Source Sans Pro"/>
+                <w:lang w:val="en-GB"/>
               </w:rPr>
               <w:t>op1</w:t>
             </w:r>
@@ -8025,6 +8025,7 @@
                 <w:color w:val="595959"/>
                 <w:sz w:val="21"/>
                 <w:szCs w:val="21"/>
+                <w:lang w:val="en-GB"/>
               </w:rPr>
               <w:t>:</w:t>
             </w:r>
@@ -8034,6 +8035,7 @@
                 <w:rFonts w:ascii="Source Sans Pro" w:eastAsia="Times New Roman" w:hAnsi="Source Sans Pro"/>
                 <w:sz w:val="21"/>
                 <w:szCs w:val="21"/>
+                <w:lang w:val="en-GB"/>
               </w:rPr>
               <w:t>expression</w:t>
             </w:r>
@@ -8043,6 +8045,7 @@
                 <w:color w:val="595959"/>
                 <w:sz w:val="21"/>
                 <w:szCs w:val="21"/>
+                <w:lang w:val="en-GB"/>
               </w:rPr>
               <w:t xml:space="preserve"> </w:t>
             </w:r>
@@ -8051,6 +8054,7 @@
               <w:rPr>
                 <w:rStyle w:val="att-name1"/>
                 <w:rFonts w:ascii="Source Sans Pro" w:eastAsia="Times New Roman" w:hAnsi="Source Sans Pro"/>
+                <w:lang w:val="en-GB"/>
               </w:rPr>
               <w:t>operator</w:t>
             </w:r>
@@ -8060,6 +8064,7 @@
                 <w:color w:val="595959"/>
                 <w:sz w:val="21"/>
                 <w:szCs w:val="21"/>
+                <w:lang w:val="en-GB"/>
               </w:rPr>
               <w:t>:</w:t>
             </w:r>
@@ -8069,6 +8074,7 @@
                 <w:rFonts w:ascii="Source Sans Pro" w:eastAsia="Times New Roman" w:hAnsi="Source Sans Pro"/>
                 <w:sz w:val="21"/>
                 <w:szCs w:val="21"/>
+                <w:lang w:val="en-GB"/>
               </w:rPr>
               <w:t>string</w:t>
             </w:r>
@@ -8079,6 +8085,7 @@
                 <w:color w:val="595959"/>
                 <w:sz w:val="21"/>
                 <w:szCs w:val="21"/>
+                <w:lang w:val="en-GB"/>
               </w:rPr>
               <w:t xml:space="preserve"> </w:t>
             </w:r>
@@ -8086,6 +8093,7 @@
               <w:rPr>
                 <w:rStyle w:val="att-name1"/>
                 <w:rFonts w:ascii="Source Sans Pro" w:eastAsia="Times New Roman" w:hAnsi="Source Sans Pro"/>
+                <w:lang w:val="en-GB"/>
               </w:rPr>
               <w:t>op2</w:t>
             </w:r>
@@ -8095,6 +8103,7 @@
                 <w:color w:val="595959"/>
                 <w:sz w:val="21"/>
                 <w:szCs w:val="21"/>
+                <w:lang w:val="en-GB"/>
               </w:rPr>
               <w:t>:</w:t>
             </w:r>
@@ -8104,6 +8113,7 @@
                 <w:rFonts w:ascii="Source Sans Pro" w:eastAsia="Times New Roman" w:hAnsi="Source Sans Pro"/>
                 <w:sz w:val="21"/>
                 <w:szCs w:val="21"/>
+                <w:lang w:val="en-GB"/>
               </w:rPr>
               <w:t>expression</w:t>
             </w:r>
@@ -8134,6 +8144,7 @@
                 <w:color w:val="595959"/>
                 <w:sz w:val="21"/>
                 <w:szCs w:val="21"/>
+                <w:lang w:val="en-GB"/>
               </w:rPr>
             </w:pPr>
           </w:p>
@@ -8162,6 +8173,7 @@
                 <w:rFonts w:ascii="Source Sans Pro" w:eastAsia="Times New Roman" w:hAnsi="Source Sans Pro"/>
                 <w:sz w:val="21"/>
                 <w:szCs w:val="21"/>
+                <w:lang w:val="en-GB"/>
               </w:rPr>
             </w:pPr>
           </w:p>
@@ -8487,6 +8499,7 @@
                 <w:color w:val="595959"/>
                 <w:sz w:val="21"/>
                 <w:szCs w:val="21"/>
+                <w:lang w:val="en-GB"/>
               </w:rPr>
             </w:pPr>
             <w:proofErr w:type="spellStart"/>
@@ -8498,6 +8511,7 @@
                 <w:color w:val="595959"/>
                 <w:sz w:val="21"/>
                 <w:szCs w:val="21"/>
+                <w:lang w:val="en-GB"/>
               </w:rPr>
               <w:t>functionCallExpr</w:t>
             </w:r>
@@ -8507,6 +8521,7 @@
                 <w:rFonts w:ascii="Source Sans Pro" w:eastAsia="Times New Roman" w:hAnsi="Source Sans Pro"/>
                 <w:sz w:val="21"/>
                 <w:szCs w:val="21"/>
+                <w:lang w:val="en-GB"/>
               </w:rPr>
               <w:t>:expression</w:t>
             </w:r>
@@ -8518,6 +8533,7 @@
                 <w:color w:val="595959"/>
                 <w:sz w:val="21"/>
                 <w:szCs w:val="21"/>
+                <w:lang w:val="en-GB"/>
               </w:rPr>
               <w:t xml:space="preserve"> → </w:t>
             </w:r>
@@ -8526,6 +8542,7 @@
               <w:rPr>
                 <w:rStyle w:val="att-name1"/>
                 <w:rFonts w:ascii="Source Sans Pro" w:eastAsia="Times New Roman" w:hAnsi="Source Sans Pro"/>
+                <w:lang w:val="en-GB"/>
               </w:rPr>
               <w:t>name</w:t>
             </w:r>
@@ -8535,6 +8552,7 @@
                 <w:color w:val="595959"/>
                 <w:sz w:val="21"/>
                 <w:szCs w:val="21"/>
+                <w:lang w:val="en-GB"/>
               </w:rPr>
               <w:t>:</w:t>
             </w:r>
@@ -8544,6 +8562,7 @@
                 <w:rFonts w:ascii="Source Sans Pro" w:eastAsia="Times New Roman" w:hAnsi="Source Sans Pro"/>
                 <w:sz w:val="21"/>
                 <w:szCs w:val="21"/>
+                <w:lang w:val="en-GB"/>
               </w:rPr>
               <w:t>string</w:t>
             </w:r>
@@ -8554,6 +8573,7 @@
                 <w:color w:val="595959"/>
                 <w:sz w:val="21"/>
                 <w:szCs w:val="21"/>
+                <w:lang w:val="en-GB"/>
               </w:rPr>
               <w:t xml:space="preserve"> </w:t>
             </w:r>
@@ -8562,6 +8582,7 @@
               <w:rPr>
                 <w:rStyle w:val="att-name1"/>
                 <w:rFonts w:ascii="Source Sans Pro" w:eastAsia="Times New Roman" w:hAnsi="Source Sans Pro"/>
+                <w:lang w:val="en-GB"/>
               </w:rPr>
               <w:t>args</w:t>
             </w:r>
@@ -8571,6 +8592,7 @@
                 <w:color w:val="595959"/>
                 <w:sz w:val="21"/>
                 <w:szCs w:val="21"/>
+                <w:lang w:val="en-GB"/>
               </w:rPr>
               <w:t>:</w:t>
             </w:r>
@@ -8580,6 +8602,7 @@
                 <w:rFonts w:ascii="Source Sans Pro" w:eastAsia="Times New Roman" w:hAnsi="Source Sans Pro"/>
                 <w:sz w:val="21"/>
                 <w:szCs w:val="21"/>
+                <w:lang w:val="en-GB"/>
               </w:rPr>
               <w:t>expression</w:t>
             </w:r>
@@ -8590,6 +8613,7 @@
                 <w:rFonts w:ascii="Source Sans Pro" w:eastAsia="Times New Roman" w:hAnsi="Source Sans Pro"/>
                 <w:sz w:val="21"/>
                 <w:szCs w:val="21"/>
+                <w:lang w:val="en-GB"/>
               </w:rPr>
               <w:t>*</w:t>
             </w:r>
@@ -8739,6 +8763,7 @@
                 <w:color w:val="595959"/>
                 <w:sz w:val="21"/>
                 <w:szCs w:val="21"/>
+                <w:lang w:val="en-GB"/>
               </w:rPr>
             </w:pPr>
             <w:proofErr w:type="spellStart"/>
@@ -8750,6 +8775,7 @@
                 <w:color w:val="595959"/>
                 <w:sz w:val="21"/>
                 <w:szCs w:val="21"/>
+                <w:lang w:val="en-GB"/>
               </w:rPr>
               <w:t>fieldAccess</w:t>
             </w:r>
@@ -8759,6 +8785,7 @@
                 <w:rFonts w:ascii="Source Sans Pro" w:eastAsia="Times New Roman" w:hAnsi="Source Sans Pro"/>
                 <w:sz w:val="21"/>
                 <w:szCs w:val="21"/>
+                <w:lang w:val="en-GB"/>
               </w:rPr>
               <w:t>:expression</w:t>
             </w:r>
@@ -8770,6 +8797,7 @@
                 <w:color w:val="595959"/>
                 <w:sz w:val="21"/>
                 <w:szCs w:val="21"/>
+                <w:lang w:val="en-GB"/>
               </w:rPr>
               <w:t xml:space="preserve"> → </w:t>
             </w:r>
@@ -8778,6 +8806,7 @@
               <w:rPr>
                 <w:rStyle w:val="att-name1"/>
                 <w:rFonts w:ascii="Source Sans Pro" w:eastAsia="Times New Roman" w:hAnsi="Source Sans Pro"/>
+                <w:lang w:val="en-GB"/>
               </w:rPr>
               <w:t>root</w:t>
             </w:r>
@@ -8787,6 +8816,7 @@
                 <w:color w:val="595959"/>
                 <w:sz w:val="21"/>
                 <w:szCs w:val="21"/>
+                <w:lang w:val="en-GB"/>
               </w:rPr>
               <w:t>:</w:t>
             </w:r>
@@ -8796,6 +8826,7 @@
                 <w:rFonts w:ascii="Source Sans Pro" w:eastAsia="Times New Roman" w:hAnsi="Source Sans Pro"/>
                 <w:sz w:val="21"/>
                 <w:szCs w:val="21"/>
+                <w:lang w:val="en-GB"/>
               </w:rPr>
               <w:t>expression</w:t>
             </w:r>
@@ -8806,6 +8837,7 @@
                 <w:color w:val="595959"/>
                 <w:sz w:val="21"/>
                 <w:szCs w:val="21"/>
+                <w:lang w:val="en-GB"/>
               </w:rPr>
               <w:t xml:space="preserve"> </w:t>
             </w:r>
@@ -8814,6 +8846,7 @@
               <w:rPr>
                 <w:rStyle w:val="att-name1"/>
                 <w:rFonts w:ascii="Source Sans Pro" w:eastAsia="Times New Roman" w:hAnsi="Source Sans Pro"/>
+                <w:lang w:val="en-GB"/>
               </w:rPr>
               <w:t>field</w:t>
             </w:r>
@@ -8823,6 +8856,7 @@
                 <w:color w:val="595959"/>
                 <w:sz w:val="21"/>
                 <w:szCs w:val="21"/>
+                <w:lang w:val="en-GB"/>
               </w:rPr>
               <w:t>:</w:t>
             </w:r>
@@ -8832,6 +8866,7 @@
                 <w:rFonts w:ascii="Source Sans Pro" w:eastAsia="Times New Roman" w:hAnsi="Source Sans Pro"/>
                 <w:sz w:val="21"/>
                 <w:szCs w:val="21"/>
+                <w:lang w:val="en-GB"/>
               </w:rPr>
               <w:t>string</w:t>
             </w:r>
@@ -8863,6 +8898,7 @@
                 <w:color w:val="595959"/>
                 <w:sz w:val="21"/>
                 <w:szCs w:val="21"/>
+                <w:lang w:val="en-GB"/>
               </w:rPr>
             </w:pPr>
           </w:p>
@@ -8891,6 +8927,7 @@
                 <w:rFonts w:ascii="Source Sans Pro" w:eastAsia="Times New Roman" w:hAnsi="Source Sans Pro"/>
                 <w:sz w:val="21"/>
                 <w:szCs w:val="21"/>
+                <w:lang w:val="en-GB"/>
               </w:rPr>
             </w:pPr>
           </w:p>
@@ -8922,6 +8959,7 @@
                 <w:color w:val="595959"/>
                 <w:sz w:val="21"/>
                 <w:szCs w:val="21"/>
+                <w:lang w:val="en-GB"/>
               </w:rPr>
             </w:pPr>
             <w:proofErr w:type="spellStart"/>
@@ -8933,6 +8971,7 @@
                 <w:color w:val="595959"/>
                 <w:sz w:val="21"/>
                 <w:szCs w:val="21"/>
+                <w:lang w:val="en-GB"/>
               </w:rPr>
               <w:t>arrayAccess</w:t>
             </w:r>
@@ -8942,6 +8981,7 @@
                 <w:rFonts w:ascii="Source Sans Pro" w:eastAsia="Times New Roman" w:hAnsi="Source Sans Pro"/>
                 <w:sz w:val="21"/>
                 <w:szCs w:val="21"/>
+                <w:lang w:val="en-GB"/>
               </w:rPr>
               <w:t>:expression</w:t>
             </w:r>
@@ -8953,6 +8993,7 @@
                 <w:color w:val="595959"/>
                 <w:sz w:val="21"/>
                 <w:szCs w:val="21"/>
+                <w:lang w:val="en-GB"/>
               </w:rPr>
               <w:t xml:space="preserve"> → </w:t>
             </w:r>
@@ -8961,6 +9002,7 @@
               <w:rPr>
                 <w:rStyle w:val="att-name1"/>
                 <w:rFonts w:ascii="Source Sans Pro" w:eastAsia="Times New Roman" w:hAnsi="Source Sans Pro"/>
+                <w:lang w:val="en-GB"/>
               </w:rPr>
               <w:t>array</w:t>
             </w:r>
@@ -8970,6 +9012,7 @@
                 <w:color w:val="595959"/>
                 <w:sz w:val="21"/>
                 <w:szCs w:val="21"/>
+                <w:lang w:val="en-GB"/>
               </w:rPr>
               <w:t>:</w:t>
             </w:r>
@@ -8979,6 +9022,7 @@
                 <w:rFonts w:ascii="Source Sans Pro" w:eastAsia="Times New Roman" w:hAnsi="Source Sans Pro"/>
                 <w:sz w:val="21"/>
                 <w:szCs w:val="21"/>
+                <w:lang w:val="en-GB"/>
               </w:rPr>
               <w:t>expression</w:t>
             </w:r>
@@ -8989,6 +9033,7 @@
                 <w:color w:val="595959"/>
                 <w:sz w:val="21"/>
                 <w:szCs w:val="21"/>
+                <w:lang w:val="en-GB"/>
               </w:rPr>
               <w:t xml:space="preserve"> </w:t>
             </w:r>
@@ -8997,6 +9042,7 @@
               <w:rPr>
                 <w:rStyle w:val="att-name1"/>
                 <w:rFonts w:ascii="Source Sans Pro" w:eastAsia="Times New Roman" w:hAnsi="Source Sans Pro"/>
+                <w:lang w:val="en-GB"/>
               </w:rPr>
               <w:t>index</w:t>
             </w:r>
@@ -9006,6 +9052,7 @@
                 <w:color w:val="595959"/>
                 <w:sz w:val="21"/>
                 <w:szCs w:val="21"/>
+                <w:lang w:val="en-GB"/>
               </w:rPr>
               <w:t>:</w:t>
             </w:r>
@@ -9015,6 +9062,7 @@
                 <w:rFonts w:ascii="Source Sans Pro" w:eastAsia="Times New Roman" w:hAnsi="Source Sans Pro"/>
                 <w:sz w:val="21"/>
                 <w:szCs w:val="21"/>
+                <w:lang w:val="en-GB"/>
               </w:rPr>
               <w:t>expression</w:t>
             </w:r>
@@ -9046,6 +9094,7 @@
                 <w:color w:val="595959"/>
                 <w:sz w:val="21"/>
                 <w:szCs w:val="21"/>
+                <w:lang w:val="en-GB"/>
               </w:rPr>
             </w:pPr>
           </w:p>
@@ -9074,6 +9123,7 @@
                 <w:rFonts w:ascii="Source Sans Pro" w:eastAsia="Times New Roman" w:hAnsi="Source Sans Pro"/>
                 <w:sz w:val="21"/>
                 <w:szCs w:val="21"/>
+                <w:lang w:val="en-GB"/>
               </w:rPr>
             </w:pPr>
           </w:p>
@@ -9883,6 +9933,7 @@
                 <w:color w:val="595959"/>
                 <w:sz w:val="21"/>
                 <w:szCs w:val="21"/>
+                <w:lang w:val="en-GB"/>
               </w:rPr>
             </w:pPr>
             <w:proofErr w:type="spellStart"/>
@@ -9894,6 +9945,7 @@
                 <w:color w:val="595959"/>
                 <w:sz w:val="21"/>
                 <w:szCs w:val="21"/>
+                <w:lang w:val="en-GB"/>
               </w:rPr>
               <w:t>arrayType</w:t>
             </w:r>
@@ -9903,6 +9955,7 @@
                 <w:rFonts w:ascii="Source Sans Pro" w:eastAsia="Times New Roman" w:hAnsi="Source Sans Pro"/>
                 <w:sz w:val="21"/>
                 <w:szCs w:val="21"/>
+                <w:lang w:val="en-GB"/>
               </w:rPr>
               <w:t>:type</w:t>
             </w:r>
@@ -9914,6 +9967,7 @@
                 <w:color w:val="595959"/>
                 <w:sz w:val="21"/>
                 <w:szCs w:val="21"/>
+                <w:lang w:val="en-GB"/>
               </w:rPr>
               <w:t xml:space="preserve"> → </w:t>
             </w:r>
@@ -9922,6 +9976,7 @@
               <w:rPr>
                 <w:rStyle w:val="att-name1"/>
                 <w:rFonts w:ascii="Source Sans Pro" w:eastAsia="Times New Roman" w:hAnsi="Source Sans Pro"/>
+                <w:lang w:val="en-GB"/>
               </w:rPr>
               <w:t>dimension</w:t>
             </w:r>
@@ -9931,6 +9986,7 @@
                 <w:color w:val="595959"/>
                 <w:sz w:val="21"/>
                 <w:szCs w:val="21"/>
+                <w:lang w:val="en-GB"/>
               </w:rPr>
               <w:t>:</w:t>
             </w:r>
@@ -9940,6 +9996,7 @@
                 <w:rFonts w:ascii="Source Sans Pro" w:eastAsia="Times New Roman" w:hAnsi="Source Sans Pro"/>
                 <w:sz w:val="21"/>
                 <w:szCs w:val="21"/>
+                <w:lang w:val="en-GB"/>
               </w:rPr>
               <w:t>intConstant</w:t>
             </w:r>
@@ -9950,6 +10007,7 @@
                 <w:color w:val="595959"/>
                 <w:sz w:val="21"/>
                 <w:szCs w:val="21"/>
+                <w:lang w:val="en-GB"/>
               </w:rPr>
               <w:t xml:space="preserve"> </w:t>
             </w:r>
@@ -9958,6 +10016,7 @@
               <w:rPr>
                 <w:rStyle w:val="att-name1"/>
                 <w:rFonts w:ascii="Source Sans Pro" w:eastAsia="Times New Roman" w:hAnsi="Source Sans Pro"/>
+                <w:lang w:val="en-GB"/>
               </w:rPr>
               <w:t>tipo</w:t>
             </w:r>
@@ -9967,6 +10026,7 @@
                 <w:color w:val="595959"/>
                 <w:sz w:val="21"/>
                 <w:szCs w:val="21"/>
+                <w:lang w:val="en-GB"/>
               </w:rPr>
               <w:t>:</w:t>
             </w:r>
@@ -9976,6 +10036,7 @@
                 <w:rFonts w:ascii="Source Sans Pro" w:eastAsia="Times New Roman" w:hAnsi="Source Sans Pro"/>
                 <w:sz w:val="21"/>
                 <w:szCs w:val="21"/>
+                <w:lang w:val="en-GB"/>
               </w:rPr>
               <w:t>type</w:t>
             </w:r>
@@ -10007,6 +10068,7 @@
                 <w:color w:val="595959"/>
                 <w:sz w:val="21"/>
                 <w:szCs w:val="21"/>
+                <w:lang w:val="en-GB"/>
               </w:rPr>
             </w:pPr>
           </w:p>
@@ -10035,6 +10097,7 @@
                 <w:rFonts w:ascii="Source Sans Pro" w:eastAsia="Times New Roman" w:hAnsi="Source Sans Pro"/>
                 <w:sz w:val="21"/>
                 <w:szCs w:val="21"/>
+                <w:lang w:val="en-GB"/>
               </w:rPr>
             </w:pPr>
           </w:p>
@@ -10073,6 +10136,7 @@
           <w:lang w:val="en-GB"/>
         </w:rPr>
       </w:pPr>
+      <w:proofErr w:type="gramStart"/>
       <w:r>
         <w:rPr>
           <w:rFonts w:ascii="Source Sans Pro" w:eastAsia="Times New Roman" w:hAnsi="Source Sans Pro"/>
@@ -10081,7 +10145,18 @@
           <w:szCs w:val="21"/>
           <w:lang w:val="en-GB"/>
         </w:rPr>
-        <w:t>Operators samples (cut &amp; paste if needed):</w:t>
+        <w:t>Operators</w:t>
+      </w:r>
+      <w:proofErr w:type="gramEnd"/>
+      <w:r>
+        <w:rPr>
+          <w:rFonts w:ascii="Source Sans Pro" w:eastAsia="Times New Roman" w:hAnsi="Source Sans Pro"/>
+          <w:color w:val="595959"/>
+          <w:sz w:val="21"/>
+          <w:szCs w:val="21"/>
+          <w:lang w:val="en-GB"/>
+        </w:rPr>
+        <w:t xml:space="preserve"> samples (cut &amp; paste if needed):</w:t>
       </w:r>
       <w:r>
         <w:rPr>
@@ -10379,6 +10454,7 @@
           <w:rFonts w:ascii="Source Sans Pro" w:eastAsia="Times New Roman" w:hAnsi="Source Sans Pro"/>
           <w:color w:val="595959"/>
         </w:rPr>
+        <w:lastRenderedPageBreak/>
         <w:t>Auxiliary</w:t>
       </w:r>
       <w:proofErr w:type="spellEnd"/>
@@ -10456,7 +10532,6 @@
                 <w:sz w:val="21"/>
                 <w:szCs w:val="21"/>
               </w:rPr>
-              <w:lastRenderedPageBreak/>
               <w:t>Symbol</w:t>
             </w:r>
           </w:p>
@@ -10648,25 +10723,7 @@
                 <w:sz w:val="21"/>
                 <w:szCs w:val="21"/>
               </w:rPr>
-              <w:t xml:space="preserve">, </w:t>
-            </w:r>
-            <w:proofErr w:type="spellStart"/>
-            <w:r>
-              <w:rPr>
-                <w:rFonts w:ascii="Source Sans Pro" w:eastAsia="Times New Roman" w:hAnsi="Source Sans Pro"/>
-                <w:sz w:val="21"/>
-                <w:szCs w:val="21"/>
-              </w:rPr>
-              <w:t>VarDefinition</w:t>
-            </w:r>
-            <w:proofErr w:type="spellEnd"/>
-            <w:r>
-              <w:rPr>
-                <w:rFonts w:ascii="Source Sans Pro" w:eastAsia="Times New Roman" w:hAnsi="Source Sans Pro"/>
-                <w:sz w:val="21"/>
-                <w:szCs w:val="21"/>
-              </w:rPr>
-              <w:t>&gt;</w:t>
+              <w:t>, VarDefinition&gt;</w:t>
             </w:r>
           </w:p>
         </w:tc>
@@ -10855,25 +10912,7 @@
                 <w:sz w:val="21"/>
                 <w:szCs w:val="21"/>
               </w:rPr>
-              <w:t>’, es decir, los constructores declarados (</w:t>
-            </w:r>
-            <w:proofErr w:type="spellStart"/>
-            <w:r>
-              <w:rPr>
-                <w:rFonts w:ascii="Source Sans Pro" w:eastAsia="Times New Roman" w:hAnsi="Source Sans Pro"/>
-                <w:sz w:val="21"/>
-                <w:szCs w:val="21"/>
-              </w:rPr>
-              <w:t>FunctionBuilder</w:t>
-            </w:r>
-            <w:proofErr w:type="spellEnd"/>
-            <w:r>
-              <w:rPr>
-                <w:rFonts w:ascii="Source Sans Pro" w:eastAsia="Times New Roman" w:hAnsi="Source Sans Pro"/>
-                <w:sz w:val="21"/>
-                <w:szCs w:val="21"/>
-              </w:rPr>
-              <w:t>)</w:t>
+              <w:t>’, es decir, los constructores declarados (FunctionBuilder)</w:t>
             </w:r>
           </w:p>
         </w:tc>
@@ -10975,25 +11014,7 @@
                 <w:sz w:val="21"/>
                 <w:szCs w:val="21"/>
               </w:rPr>
-              <w:t xml:space="preserve">, </w:t>
-            </w:r>
-            <w:proofErr w:type="spellStart"/>
-            <w:r>
-              <w:rPr>
-                <w:rFonts w:ascii="Source Sans Pro" w:eastAsia="Times New Roman" w:hAnsi="Source Sans Pro"/>
-                <w:sz w:val="21"/>
-                <w:szCs w:val="21"/>
-              </w:rPr>
-              <w:t>FunctionDefinition</w:t>
-            </w:r>
-            <w:proofErr w:type="spellEnd"/>
-            <w:r>
-              <w:rPr>
-                <w:rFonts w:ascii="Source Sans Pro" w:eastAsia="Times New Roman" w:hAnsi="Source Sans Pro"/>
-                <w:sz w:val="21"/>
-                <w:szCs w:val="21"/>
-              </w:rPr>
-              <w:t>&gt;</w:t>
+              <w:t>, FunctionDefinition&gt;</w:t>
             </w:r>
           </w:p>
         </w:tc>
@@ -11129,25 +11150,7 @@
                 <w:sz w:val="21"/>
                 <w:szCs w:val="21"/>
               </w:rPr>
-              <w:t xml:space="preserve">, </w:t>
-            </w:r>
-            <w:proofErr w:type="spellStart"/>
-            <w:r>
-              <w:rPr>
-                <w:rFonts w:ascii="Source Sans Pro" w:eastAsia="Times New Roman" w:hAnsi="Source Sans Pro"/>
-                <w:sz w:val="21"/>
-                <w:szCs w:val="21"/>
-              </w:rPr>
-              <w:t>StructDefinition</w:t>
-            </w:r>
-            <w:proofErr w:type="spellEnd"/>
-            <w:r>
-              <w:rPr>
-                <w:rFonts w:ascii="Source Sans Pro" w:eastAsia="Times New Roman" w:hAnsi="Source Sans Pro"/>
-                <w:sz w:val="21"/>
-                <w:szCs w:val="21"/>
-              </w:rPr>
-              <w:t>&gt;</w:t>
+              <w:t>, StructDefinition&gt;</w:t>
             </w:r>
           </w:p>
         </w:tc>
@@ -11328,25 +11331,7 @@
                 <w:sz w:val="21"/>
                 <w:szCs w:val="21"/>
               </w:rPr>
-              <w:t xml:space="preserve">, </w:t>
-            </w:r>
-            <w:proofErr w:type="spellStart"/>
-            <w:r>
-              <w:rPr>
-                <w:rFonts w:ascii="Source Sans Pro" w:eastAsia="Times New Roman" w:hAnsi="Source Sans Pro"/>
-                <w:sz w:val="21"/>
-                <w:szCs w:val="21"/>
-              </w:rPr>
-              <w:t>FieldDefinition</w:t>
-            </w:r>
-            <w:proofErr w:type="spellEnd"/>
-            <w:r>
-              <w:rPr>
-                <w:rFonts w:ascii="Source Sans Pro" w:eastAsia="Times New Roman" w:hAnsi="Source Sans Pro"/>
-                <w:sz w:val="21"/>
-                <w:szCs w:val="21"/>
-              </w:rPr>
-              <w:t>&gt;</w:t>
+              <w:t>, FieldDefinition&gt;</w:t>
             </w:r>
           </w:p>
         </w:tc>
@@ -11443,7 +11428,7 @@
 </file>
 
 <file path=word/numbering.xml><?xml version="1.0" encoding="utf-8"?>
-<w:numbering xmlns:wpc="http://schemas.microsoft.com/office/word/2010/wordprocessingCanvas" xmlns:cx="http://schemas.microsoft.com/office/drawing/2014/chartex" xmlns:cx1="http://schemas.microsoft.com/office/drawing/2015/9/8/chartex" xmlns:cx2="http://schemas.microsoft.com/office/drawing/2015/10/21/chartex" xmlns:cx3="http://schemas.microsoft.com/office/drawing/2016/5/9/chartex" xmlns:cx4="http://schemas.microsoft.com/office/drawing/2016/5/10/chartex" xmlns:cx5="http://schemas.microsoft.com/office/drawing/2016/5/11/chartex" xmlns:cx6="http://schemas.microsoft.com/office/drawing/2016/5/12/chartex" xmlns:cx7="http://schemas.microsoft.com/office/drawing/2016/5/13/chartex" xmlns:cx8="http://schemas.microsoft.com/office/drawing/2016/5/14/chartex" xmlns:mc="http://schemas.openxmlformats.org/markup-compatibility/2006" xmlns:aink="http://schemas.microsoft.com/office/drawing/2016/ink" xmlns:am3d="http://schemas.microsoft.com/office/drawing/2017/model3d" xmlns:o="urn:schemas-microsoft-com:office:office" xmlns:r="http://schemas.openxmlformats.org/officeDocument/2006/relationships" xmlns:m="http://schemas.openxmlformats.org/officeDocument/2006/math" xmlns:v="urn:schemas-microsoft-com:vml" xmlns:wp14="http://schemas.microsoft.com/office/word/2010/wordprocessingDrawing" xmlns:wp="http://schemas.openxmlformats.org/drawingml/2006/wordprocessingDrawing" xmlns:w10="urn:schemas-microsoft-com:office:word" xmlns:w="http://schemas.openxmlformats.org/wordprocessingml/2006/main" xmlns:w14="http://schemas.microsoft.com/office/word/2010/wordml" xmlns:w15="http://schemas.microsoft.com/office/word/2012/wordml" xmlns:w16cid="http://schemas.microsoft.com/office/word/2016/wordml/cid" xmlns:w16se="http://schemas.microsoft.com/office/word/2015/wordml/symex" xmlns:wpg="http://schemas.microsoft.com/office/word/2010/wordprocessingGroup" xmlns:wpi="http://schemas.microsoft.com/office/word/2010/wordprocessingInk" xmlns:wne="http://schemas.microsoft.com/office/word/2006/wordml" xmlns:wps="http://schemas.microsoft.com/office/word/2010/wordprocessingShape" mc:Ignorable="w14 w15 w16se w16cid wp14">
+<w:numbering xmlns:wpc="http://schemas.microsoft.com/office/word/2010/wordprocessingCanvas" xmlns:cx="http://schemas.microsoft.com/office/drawing/2014/chartex" xmlns:cx1="http://schemas.microsoft.com/office/drawing/2015/9/8/chartex" xmlns:cx2="http://schemas.microsoft.com/office/drawing/2015/10/21/chartex" xmlns:cx3="http://schemas.microsoft.com/office/drawing/2016/5/9/chartex" xmlns:cx4="http://schemas.microsoft.com/office/drawing/2016/5/10/chartex" xmlns:cx5="http://schemas.microsoft.com/office/drawing/2016/5/11/chartex" xmlns:cx6="http://schemas.microsoft.com/office/drawing/2016/5/12/chartex" xmlns:cx7="http://schemas.microsoft.com/office/drawing/2016/5/13/chartex" xmlns:cx8="http://schemas.microsoft.com/office/drawing/2016/5/14/chartex" xmlns:mc="http://schemas.openxmlformats.org/markup-compatibility/2006" xmlns:aink="http://schemas.microsoft.com/office/drawing/2016/ink" xmlns:am3d="http://schemas.microsoft.com/office/drawing/2017/model3d" xmlns:o="urn:schemas-microsoft-com:office:office" xmlns:oel="http://schemas.microsoft.com/office/2019/extlst" xmlns:r="http://schemas.openxmlformats.org/officeDocument/2006/relationships" xmlns:m="http://schemas.openxmlformats.org/officeDocument/2006/math" xmlns:v="urn:schemas-microsoft-com:vml" xmlns:wp14="http://schemas.microsoft.com/office/word/2010/wordprocessingDrawing" xmlns:wp="http://schemas.openxmlformats.org/drawingml/2006/wordprocessingDrawing" xmlns:w10="urn:schemas-microsoft-com:office:word" xmlns:w="http://schemas.openxmlformats.org/wordprocessingml/2006/main" xmlns:w14="http://schemas.microsoft.com/office/word/2010/wordml" xmlns:w15="http://schemas.microsoft.com/office/word/2012/wordml" xmlns:w16cex="http://schemas.microsoft.com/office/word/2018/wordml/cex" xmlns:w16cid="http://schemas.microsoft.com/office/word/2016/wordml/cid" xmlns:w16="http://schemas.microsoft.com/office/word/2018/wordml" xmlns:w16du="http://schemas.microsoft.com/office/word/2023/wordml/word16du" xmlns:w16sdtdh="http://schemas.microsoft.com/office/word/2020/wordml/sdtdatahash" xmlns:w16se="http://schemas.microsoft.com/office/word/2015/wordml/symex" xmlns:wpg="http://schemas.microsoft.com/office/word/2010/wordprocessingGroup" xmlns:wpi="http://schemas.microsoft.com/office/word/2010/wordprocessingInk" xmlns:wne="http://schemas.microsoft.com/office/word/2006/wordml" xmlns:wps="http://schemas.microsoft.com/office/word/2010/wordprocessingShape" mc:Ignorable="w14 w15 w16se w16cid w16 w16cex w16sdtdh w16du wp14">
   <w:abstractNum w:abstractNumId="0" w15:restartNumberingAfterBreak="0">
     <w:nsid w:val="24B868BD"/>
     <w:multiLevelType w:val="hybridMultilevel"/>
@@ -11556,14 +11541,14 @@
       </w:rPr>
     </w:lvl>
   </w:abstractNum>
-  <w:num w:numId="1">
+  <w:num w:numId="1" w16cid:durableId="1832133479">
     <w:abstractNumId w:val="0"/>
   </w:num>
 </w:numbering>
 </file>
 
 <file path=word/styles.xml><?xml version="1.0" encoding="utf-8"?>
-<w:styles xmlns:mc="http://schemas.openxmlformats.org/markup-compatibility/2006" xmlns:r="http://schemas.openxmlformats.org/officeDocument/2006/relationships" xmlns:w="http://schemas.openxmlformats.org/wordprocessingml/2006/main" xmlns:w14="http://schemas.microsoft.com/office/word/2010/wordml" xmlns:w15="http://schemas.microsoft.com/office/word/2012/wordml" xmlns:w16cid="http://schemas.microsoft.com/office/word/2016/wordml/cid" xmlns:w16se="http://schemas.microsoft.com/office/word/2015/wordml/symex" mc:Ignorable="w14 w15 w16se w16cid">
+<w:styles xmlns:mc="http://schemas.openxmlformats.org/markup-compatibility/2006" xmlns:r="http://schemas.openxmlformats.org/officeDocument/2006/relationships" xmlns:w="http://schemas.openxmlformats.org/wordprocessingml/2006/main" xmlns:w14="http://schemas.microsoft.com/office/word/2010/wordml" xmlns:w15="http://schemas.microsoft.com/office/word/2012/wordml" xmlns:w16cex="http://schemas.microsoft.com/office/word/2018/wordml/cex" xmlns:w16cid="http://schemas.microsoft.com/office/word/2016/wordml/cid" xmlns:w16="http://schemas.microsoft.com/office/word/2018/wordml" xmlns:w16du="http://schemas.microsoft.com/office/word/2023/wordml/word16du" xmlns:w16sdtdh="http://schemas.microsoft.com/office/word/2020/wordml/sdtdatahash" xmlns:w16se="http://schemas.microsoft.com/office/word/2015/wordml/symex" mc:Ignorable="w14 w15 w16se w16cid w16 w16cex w16sdtdh w16du">
   <w:docDefaults>
     <w:rPrDefault>
       <w:rPr>
@@ -11573,7 +11558,7 @@
     </w:rPrDefault>
     <w:pPrDefault/>
   </w:docDefaults>
-  <w:latentStyles w:defLockedState="0" w:defUIPriority="99" w:defSemiHidden="0" w:defUnhideWhenUsed="0" w:defQFormat="0" w:count="375">
+  <w:latentStyles w:defLockedState="0" w:defUIPriority="99" w:defSemiHidden="0" w:defUnhideWhenUsed="0" w:defQFormat="0" w:count="376">
     <w:lsdException w:name="Normal" w:uiPriority="0" w:qFormat="1"/>
     <w:lsdException w:name="heading 1" w:uiPriority="9" w:qFormat="1"/>
     <w:lsdException w:name="heading 2" w:uiPriority="9" w:qFormat="1"/>
@@ -11949,6 +11934,7 @@
     <w:lsdException w:name="Smart Hyperlink" w:semiHidden="1" w:unhideWhenUsed="1"/>
     <w:lsdException w:name="Hashtag" w:semiHidden="1" w:unhideWhenUsed="1"/>
     <w:lsdException w:name="Unresolved Mention" w:semiHidden="1" w:unhideWhenUsed="1"/>
+    <w:lsdException w:name="Smart Link" w:semiHidden="1" w:unhideWhenUsed="1"/>
   </w:latentStyles>
   <w:style w:type="paragraph" w:default="1" w:styleId="Normal">
     <w:name w:val="Normal"/>

</xml_diff>